<commit_message>
dev-cit-3.0-sprint3-issue-4978-performance: added optional challenge nonce input for attestation APIs; new DBI instance is now returned for each getDBI call
</commit_message>
<xml_diff>
--- a/blueprints/Mt Wilson Performance.docx
+++ b/blueprints/Mt Wilson Performance.docx
@@ -141,15 +141,7 @@
     </w:p>
     <w:p>
       <w:r>
-        <w:t>The attestation service setting “</w:t>
-      </w:r>
-      <w:proofErr w:type="spellStart"/>
-      <w:r>
-        <w:t>saml.validity.seconds</w:t>
-      </w:r>
-      <w:proofErr w:type="spellEnd"/>
-      <w:r>
-        <w:t>” determines how long a trust assertion is valid after generating it.</w:t>
+        <w:t>The attestation service setting “saml.validity.seconds” determines how long a trust assertion is valid after generating it.</w:t>
       </w:r>
       <w:r>
         <w:t xml:space="preserve"> Each trust assertion is stored in the database so clients can retrieve it.</w:t>
@@ -316,13 +308,8 @@
       </w:r>
     </w:p>
     <w:p>
-      <w:proofErr w:type="gramStart"/>
-      <w:r>
-        <w:t>Example 1.</w:t>
-      </w:r>
-      <w:proofErr w:type="gramEnd"/>
-      <w:r>
-        <w:t xml:space="preserve">  If there is an attestation (A) that is valid since 35 minutes ago thru 25 minutes from now, and a second attestation (B) that is valid since 25 minutes from now thru 1 hour and 25 minutes from now, the correct attestation to return is (A) because it is the most recent attestation </w:t>
+      <w:r>
+        <w:t xml:space="preserve">Example 1.  If there is an attestation (A) that is valid since 35 minutes ago thru 25 minutes from now, and a second attestation (B) that is valid since 25 minutes from now thru 1 hour and 25 minutes from now, the correct attestation to return is (A) because it is the most recent attestation </w:t>
       </w:r>
       <w:r>
         <w:rPr>
@@ -335,23 +322,13 @@
       </w:r>
     </w:p>
     <w:p>
-      <w:proofErr w:type="gramStart"/>
-      <w:r>
-        <w:t>Example 2.</w:t>
-      </w:r>
-      <w:proofErr w:type="gramEnd"/>
-      <w:r>
-        <w:t xml:space="preserve"> If there is an attestation (C) that is valid since 1 hour 15 minutes ago thru 15 minutes ago, and no later attestations, then a request for the current attestation must not return any results because there isn’t a current attestation. </w:t>
-      </w:r>
-    </w:p>
-    <w:p>
-      <w:proofErr w:type="gramStart"/>
-      <w:r>
-        <w:t>Example 3.</w:t>
-      </w:r>
-      <w:proofErr w:type="gramEnd"/>
-      <w:r>
-        <w:t xml:space="preserve"> If there is an attestation (D) that is valid since 45 minutes ago thru 15 minutes from now, and a second attestation (E) that is valid since 5 minutes ago thru 55 minutes from now, the correct attestation to return is (E) because it is the </w:t>
+      <w:r>
+        <w:t xml:space="preserve">Example 2. If there is an attestation (C) that is valid since 1 hour 15 minutes ago thru 15 minutes ago, and no later attestations, then a request for the current attestation must not return any results because there isn’t a current attestation. </w:t>
+      </w:r>
+    </w:p>
+    <w:p>
+      <w:r>
+        <w:t xml:space="preserve">Example 3. If there is an attestation (D) that is valid since 45 minutes ago thru 15 minutes from now, and a second attestation (E) that is valid since 5 minutes ago thru 55 minutes from now, the correct attestation to return is (E) because it is the </w:t>
       </w:r>
       <w:r>
         <w:rPr>
@@ -373,13 +350,8 @@
       </w:r>
     </w:p>
     <w:p>
-      <w:proofErr w:type="gramStart"/>
-      <w:r>
-        <w:t>Example 4.</w:t>
-      </w:r>
-      <w:proofErr w:type="gramEnd"/>
-      <w:r>
-        <w:t xml:space="preserve"> If there is an attestation (F) that is valid since 30 minutes ago thru 30 minutes from now, and a second attestation (G) that is valid since 10 minutes ago thru 5 minutes from now, the correct attestation to return is (G) because it is the </w:t>
+      <w:r>
+        <w:t xml:space="preserve">Example 4. If there is an attestation (F) that is valid since 30 minutes ago thru 30 minutes from now, and a second attestation (G) that is valid since 10 minutes ago thru 5 minutes from now, the correct attestation to return is (G) because it is the </w:t>
       </w:r>
       <w:r>
         <w:rPr>
@@ -470,15 +442,7 @@
         </w:r>
       </w:hyperlink>
       <w:r>
-        <w:t xml:space="preserve"> ) but because it isn’t complete, we may not be able to rely on it immediately -  an alternative is to add a meter to the </w:t>
-      </w:r>
-      <w:proofErr w:type="spellStart"/>
-      <w:r>
-        <w:t>openstack</w:t>
-      </w:r>
-      <w:proofErr w:type="spellEnd"/>
-      <w:r>
-        <w:t xml:space="preserve"> telemetry project (ceilometer) to collect the attestation report for each host (from attestation service) and store it in the telemetry database Reference: </w:t>
+        <w:t xml:space="preserve"> ) but because it isn’t complete, we may not be able to rely on it immediately -  an alternative is to add a meter to the openstack telemetry project (ceilometer) to collect the attestation report for each host (from attestation service) and store it in the telemetry database Reference: </w:t>
       </w:r>
       <w:hyperlink r:id="rId11" w:history="1">
         <w:r>
@@ -500,27 +464,11 @@
         </w:r>
       </w:hyperlink>
       <w:r>
-        <w:t xml:space="preserve"> looks like we can add a “Gauge” type meter to measure trust and geotags like “</w:t>
-      </w:r>
-      <w:proofErr w:type="spellStart"/>
-      <w:r>
-        <w:t>host.trust.status</w:t>
-      </w:r>
-      <w:proofErr w:type="spellEnd"/>
-      <w:r>
-        <w:t xml:space="preserve">” and </w:t>
+        <w:t xml:space="preserve"> looks like we can add a “Gauge” type meter to measure trust and geotags like “host.trust.status” and </w:t>
       </w:r>
       <w:r>
         <w:lastRenderedPageBreak/>
-        <w:t>“</w:t>
-      </w:r>
-      <w:proofErr w:type="spellStart"/>
-      <w:r>
-        <w:t>host.tag.attributes</w:t>
-      </w:r>
-      <w:proofErr w:type="spellEnd"/>
-      <w:r>
-        <w:t>”;  all the current attributes for a host should be stored as a single “measurement” of dimension “None” so that when they are updated it’s a complete replacement.</w:t>
+        <w:t>“host.tag.attributes”;  all the current attributes for a host should be stored as a single “measurement” of dimension “None” so that when they are updated it’s a complete replacement.</w:t>
       </w:r>
     </w:p>
     <w:p>
@@ -584,6 +532,19 @@
         <w:pStyle w:val="Heading2"/>
       </w:pPr>
       <w:r>
+        <w:t>Consolidate Requests to Trust Agent</w:t>
+      </w:r>
+    </w:p>
+    <w:p>
+      <w:r>
+        <w:t>The attestation service makes multiple calls to the trust agent during host registration and attestation. Consolidating these into the fewest number of calls possible for each type of host (trust agent, citrix, vmware) will improve performance.</w:t>
+      </w:r>
+    </w:p>
+    <w:p>
+      <w:pPr>
+        <w:pStyle w:val="Heading2"/>
+      </w:pPr>
+      <w:r>
         <w:t>Centralized Task Manager</w:t>
       </w:r>
     </w:p>
@@ -594,56 +555,382 @@
     </w:p>
     <w:p>
       <w:r>
+        <w:lastRenderedPageBreak/>
         <w:t xml:space="preserve">If the attestation service is tuned by the administrator to use 25 threads for bulk attestation requests, and 20 concurrent bulk attestation requests are sent to the service, we want to avoid a situation where the service attempts to start 500 new threads to handle these requests. </w:t>
       </w:r>
     </w:p>
     <w:p>
       <w:r>
+        <w:t xml:space="preserve">There should be a centralized task manager that can be configured with maximum allowed threads, and this task manager should receive and queue all work requests, and process them as quickly as possible using all available threads up to the configured maximum. Now if the administrator tunes the service to use 25 threads for bulk attestation, and 20 concurrent bulk attestation requests are sent to the service, the work orders for hosts mentioned in those requests would be added to the queue and dispatched by the centralized task manager to the worker threads. </w:t>
+      </w:r>
+    </w:p>
+    <w:p>
+      <w:r>
+        <w:t xml:space="preserve">For asynchronous remote attestations, this is a “fire and forget” operation because the results of the order will be stored in the database and the client will later request the status. </w:t>
+      </w:r>
+    </w:p>
+    <w:p>
+      <w:r>
+        <w:t xml:space="preserve">For synchronous remote attestations, the work orders need to maintain a reference to the http thread that submitted them to the task manager, and that http thread needs to sleep until it is notified that the work is done. As each work order is complete, it notifies its http thread and when the http thread notices that all the work orders it dispatched are complete, it sends a response to the client. </w:t>
+      </w:r>
+    </w:p>
+    <w:p>
+      <w:r>
+        <w:t>When the task manager receives work orders to add to the queue, it should check if there is already a work order in the queue for the same host that can be reused. The two critical parameters of the work order are the host and the nonce. Normally, an attestation request by a client does not specify a nonce and the attestation service generates the nonce for the remote attestation challenge. In these cases, the work order should not have a nonce set because it will be generated when the work order is processed. Multiple concurrent requests that do not specify a nonce can be consolidated:  for asynchronous requests, the task manager adds the request id to the work order already in the queue so it will update that request also when it’s done, and for synchronous requests the task manager adds the http thread that submitted the new task to the existing task so it will update that thread also when it’s done. This means the request id and http thread references in each work order must be a list, not a single item, and they should both be initialized to empty list when the work order is created so it’s safe to add elements without checking for null.</w:t>
+      </w:r>
+    </w:p>
+    <w:p>
+      <w:r>
+        <w:t xml:space="preserve">The centralized task manager should handle both incoming attestation requests and the background attestation requests created by </w:t>
+      </w:r>
+      <w:r>
+        <w:fldChar w:fldCharType="begin"/>
+      </w:r>
+      <w:r>
+        <w:instrText xml:space="preserve"> REF _Ref441039108 \h </w:instrText>
+      </w:r>
+      <w:r>
+        <w:fldChar w:fldCharType="separate"/>
+      </w:r>
+      <w:r>
+        <w:t>Automatically Refreshing Trust</w:t>
+      </w:r>
+      <w:r>
+        <w:fldChar w:fldCharType="end"/>
+      </w:r>
+      <w:r>
+        <w:t xml:space="preserve">. </w:t>
+      </w:r>
+    </w:p>
+    <w:p>
+      <w:pPr>
+        <w:pStyle w:val="Heading3"/>
+      </w:pPr>
+      <w:r>
+        <w:t>Implementation</w:t>
+      </w:r>
+    </w:p>
+    <w:p>
+      <w:r>
+        <w:t xml:space="preserve">The task manager is available as an alternative implementation for bulk trust attestation API </w:t>
+      </w:r>
+      <w:r>
+        <w:rPr>
+          <w:rStyle w:val="InlineCodeChar"/>
+        </w:rPr>
+        <w:t>/v1/AttestationService/resources/hosts/bulk/trust/saml</w:t>
+      </w:r>
+      <w:r>
+        <w:t xml:space="preserve"> and ca</w:t>
+      </w:r>
+      <w:r>
+        <w:t xml:space="preserve">n be enabled by setting </w:t>
+      </w:r>
+      <w:r>
+        <w:rPr>
+          <w:rStyle w:val="InlineCodeChar"/>
+        </w:rPr>
+        <w:t>mtwilson.performance.taskmanager.enabled=true</w:t>
+      </w:r>
+      <w:r>
+        <w:t xml:space="preserve"> in the </w:t>
+      </w:r>
+      <w:r>
+        <w:rPr>
+          <w:rStyle w:val="InlineCodeChar"/>
+        </w:rPr>
+        <w:t>mtwilson.properties</w:t>
+      </w:r>
+      <w:r>
+        <w:t xml:space="preserve"> file. The default </w:t>
+      </w:r>
+      <w:r>
         <w:lastRenderedPageBreak/>
-        <w:t xml:space="preserve">There should be a centralized task manager that can be configured with maximum allowed threads, and this task manager should receive and queue all work requests, and process them as quickly as possible using all available threads up to the configured maximum. Now if the administrator tunes the service to use 25 threads for bulk attestation, and 20 concurrent bulk attestation requests are sent to the service, the work orders for hosts mentioned in those requests would be added to the queue and dispatched by the centralized task manager to the worker threads. </w:t>
-      </w:r>
-    </w:p>
-    <w:p>
-      <w:r>
-        <w:t xml:space="preserve">For asynchronous remote attestations, this is a “fire and forget” operation because the results of the order will be stored in the database and the client will later request the status. </w:t>
-      </w:r>
-    </w:p>
-    <w:p>
-      <w:r>
-        <w:t xml:space="preserve">For synchronous remote attestations, the work orders need to maintain a reference to the http thread that submitted them to the task manager, and that http thread needs to sleep until it is notified that the work is done. As each work order is complete, it notifies its http thread and when the http thread notices that all the work orders it dispatched are complete, it sends a response to the client. </w:t>
-      </w:r>
-    </w:p>
-    <w:p>
-      <w:r>
-        <w:t>When the task manager receives work orders to add to the queue, it should check if there is already a work order in the queue for the same host that can be reused. The two critical parameters of the work order are the host and the nonce. Normally, an attestation request by a client does not specify a nonce a</w:t>
-      </w:r>
+        <w:t xml:space="preserve">value is </w:t>
+      </w:r>
+      <w:r>
+        <w:rPr>
+          <w:rStyle w:val="InlineCodeChar"/>
+        </w:rPr>
+        <w:t>false</w:t>
+      </w:r>
+      <w:r>
+        <w:t xml:space="preserve"> for the original behavior. After performance improvements are confirmed, the alternative implementation should replace the original and this setting will be removed.</w:t>
+      </w:r>
+    </w:p>
+    <w:p>
       <w:bookmarkStart w:id="2" w:name="_GoBack"/>
       <w:bookmarkEnd w:id="2"/>
-      <w:r>
-        <w:t>nd the attestation service generates the nonce for the remote attestation challenge. In these cases, the work order should not have a nonce set because it will be generated when the work order is processed. Multiple concurrent requests that do not specify a nonce can be consolidated:  for asynchronous requests, the task manager adds the request id to the work order already in the queue so it will update that request also when it’s done, and for synchronous requests the task manager adds the http thread that submitted the new task to the existing task so it will update that thread also when it’s done. This means the request id and http thread references in each work order must be a list, not a single item, and they should both be initialized to empty list when the work order is created so it’s safe to add elements without checking for null.</w:t>
-      </w:r>
-    </w:p>
-    <w:p>
-      <w:r>
-        <w:t xml:space="preserve">The centralized task manager should handle both incoming attestation requests and the background attestation requests created by </w:t>
+    </w:p>
+    <w:p>
+      <w:pPr>
+        <w:pStyle w:val="Heading2"/>
+      </w:pPr>
+      <w:r>
+        <w:t>Asynchronous Remote Attestation Challenge</w:t>
+      </w:r>
+      <w:bookmarkEnd w:id="1"/>
+    </w:p>
+    <w:p>
+      <w:r>
+        <w:t>The Trust Agent version 1.x, 2.x, and 3.0 includes a remote attestation API where the challenger submits a nonce and the trust agent responds with the TPM quote. This is a synchronous procedure - the client must wait for the response, which may take 3 seconds or more depending on the TPM hardware.</w:t>
+      </w:r>
+    </w:p>
+    <w:p>
+      <w:r>
+        <w:t xml:space="preserve">A new </w:t>
+      </w:r>
+      <w:r>
+        <w:t xml:space="preserve">asynchronous </w:t>
+      </w:r>
+      <w:r>
+        <w:t xml:space="preserve">remote attestation API must be added to the Trust Agent that will </w:t>
+      </w:r>
+      <w:r>
+        <w:t>allow a client to submit a nonce and receive an immediate response with an order identifier</w:t>
+      </w:r>
+      <w:r>
+        <w:t xml:space="preserve"> and URL where the client can check the order status and a time estimate</w:t>
+      </w:r>
+      <w:r>
+        <w:t>. The Trust Agent will process the request and store the TPM quote response on disk. The client can then retrieve the response at a later time using the order identifier generated in the first transaction.</w:t>
+      </w:r>
+    </w:p>
+    <w:p>
+      <w:r>
+        <w:t xml:space="preserve">The trust agent startup procedure should include a new task that measures the time it takes to generate a TPM quote on that host. That measurement and a measurement count (starting at 1) should be retained in memory. The Trust Agent should maintain the shortest TPM quote time (min), longest TPM quote time (max), and the average TPM quote time (over the number of TPM quotes generated since the Trust Agent was started). Each time a TPM quote is performed, the measurement count should be incremented and the min, max, and average TPM quote response times should be updated. Each time the Trust Agent responds to a new asynchronous request with a new order identifier, it should also include the min, max, and average TPM quote times with the response. This will hint to clients the timeframe that they should schedule their second request to retrieve the TPM quote. </w:t>
+      </w:r>
+    </w:p>
+    <w:p>
+      <w:r>
+        <w:t>The attestation service versions 1.x, 2.x, and 3.0 have a synchronous attestation API.  A new API for asynchronous requests should be added to the attestation service which would work like the trust agent asynchronous remote attestation described above: clients submit requests and get an immediate response with an order id, URL to check order status, and time estimate, then they request a status for that order at a later time and continue requesting status updates until all the work is done. The status updates would show what work is done already in case some of it is done and the rest is pending, so the client can start to act on that data if possible -- for example a UI could display the appropriate icons corresponding to the trust reports that are done while displaying waiting indicators for the ones that are not done yet.</w:t>
+      </w:r>
+    </w:p>
+    <w:p>
+      <w:pPr>
+        <w:pStyle w:val="Heading2"/>
+      </w:pPr>
+      <w:r>
+        <w:t>Caching</w:t>
+      </w:r>
+      <w:r>
+        <w:t xml:space="preserve"> Authorization</w:t>
+      </w:r>
+      <w:r>
+        <w:t xml:space="preserve"> Data in Memory</w:t>
+      </w:r>
+    </w:p>
+    <w:p>
+      <w:r>
+        <w:t xml:space="preserve">The attestation service maintains a list of users, roles, and permissions. This list changes infrequently compared to whitelists and host registrations and attestation reports. </w:t>
+      </w:r>
+    </w:p>
+    <w:p>
+      <w:r>
+        <w:lastRenderedPageBreak/>
+        <w:t>In attestation service versions 1.x, 2.x, and 3.0, every request to the attestation service is authenticated and this includes one or more database lookups for the user login credentials, the user record, the roles, and permissions.</w:t>
+      </w:r>
+    </w:p>
+    <w:p>
+      <w:r>
+        <w:t xml:space="preserve">The response time for every request can be improved by eliminating some of those database lookups. </w:t>
+      </w:r>
+    </w:p>
+    <w:p>
+      <w:r>
+        <w:t xml:space="preserve">The attestation service should maintain a limited-size (configurable) cache of recently used security information and check this cache first for credentials before checking the database. </w:t>
+      </w:r>
+    </w:p>
+    <w:p>
+      <w:r>
+        <w:t xml:space="preserve">This will eliminate authorization-related database queries for normal users and improve the response time for each request after their first login since the service was started. The cache will not, by itself, improve response time for clients that submit incorrect credentials, as these will not be cached and each will result in a single query to the database to look up the password or certificate login record. </w:t>
+      </w:r>
+    </w:p>
+    <w:p>
+      <w:r>
+        <w:t>The APIs that edit user and role information in the database will need to also remove the corresponding records</w:t>
+      </w:r>
+      <w:r>
+        <w:t xml:space="preserve"> from the cache</w:t>
+      </w:r>
+      <w:r>
+        <w:t xml:space="preserve"> so the next query with those credentials will </w:t>
+      </w:r>
+      <w:r>
+        <w:t>result in a</w:t>
+      </w:r>
+      <w:r>
+        <w:t xml:space="preserve"> query </w:t>
+      </w:r>
+      <w:r>
+        <w:t xml:space="preserve">to </w:t>
+      </w:r>
+      <w:r>
+        <w:t xml:space="preserve">the database for updated information. </w:t>
+      </w:r>
+    </w:p>
+    <w:p>
+      <w:pPr>
+        <w:pStyle w:val="Heading2"/>
+      </w:pPr>
+      <w:r>
+        <w:t>Switch from Tomcat to Jetty and/or Web Server Tuning</w:t>
+      </w:r>
+    </w:p>
+    <w:p>
+      <w:r>
+        <w:t xml:space="preserve">The attestation service versions 1.x, 2.x, and 3.0 run on Tomcat and the slow startup time is very prominent during installation. In comparison, the key broker and trust director </w:t>
+      </w:r>
+      <w:r>
+        <w:t>include</w:t>
+      </w:r>
+      <w:r>
+        <w:t xml:space="preserve"> Jetty</w:t>
+      </w:r>
+      <w:r>
+        <w:t>,</w:t>
+      </w:r>
+      <w:r>
+        <w:t xml:space="preserve"> an embedded web server</w:t>
+      </w:r>
+      <w:r>
+        <w:t>, and their installation and startup times are faster.</w:t>
+      </w:r>
+    </w:p>
+    <w:p>
+      <w:r>
+        <w:t>We need to do some performance testing to compare the same applications on both Tomcat and Jetty.  It would be easier to create a .war file with key broker or trust director and deploy that on Tomcat to compare that performance with the current Jetty configuration for those applications. Both Tomcat and Jetty should be tuned for the best possible performance for the applications during the test. If Jetty performs better, then we should repackage the attestation service using Jetty the same way key broker and trust director are packaged.</w:t>
+      </w:r>
+    </w:p>
+    <w:p>
+      <w:pPr>
+        <w:pStyle w:val="Heading1"/>
+      </w:pPr>
+      <w:r>
+        <w:t>Testing</w:t>
+      </w:r>
+    </w:p>
+    <w:p>
+      <w:r>
+        <w:t xml:space="preserve">We have a limited hardware available for testing the performance of the attestation service, but we need to test it with much higher numbers of hosts. </w:t>
+      </w:r>
+    </w:p>
+    <w:p>
+      <w:r>
+        <w:t>We can develop simulations for the trust agent and vcenter responses that we can use for testing performance of the attestation service, substituting VMs for hosts.</w:t>
+      </w:r>
+    </w:p>
+    <w:p>
+      <w:r>
+        <w:t xml:space="preserve">The /etc/hosts file on the attestation service can be configured to have many host names pointing to the same simulator IP address. Each simulator can then be scaled vertically to </w:t>
+      </w:r>
+      <w:r>
+        <w:lastRenderedPageBreak/>
+        <w:t xml:space="preserve">handle more simulated hosts until capacity, which is expected to be in the hundreds of simulated hosts per simulator VM, and then horizontally by adding more simulator VMs and corresponding entries in the /etc/hosts file until we have enough simulated hosts for the performance test. </w:t>
+      </w:r>
+    </w:p>
+    <w:p>
+      <w:pPr>
+        <w:pStyle w:val="Heading2"/>
+      </w:pPr>
+      <w:bookmarkStart w:id="3" w:name="_Ref441042395"/>
+      <w:r>
+        <w:t>Allowing Challenger to Specify Nonce</w:t>
+      </w:r>
+      <w:bookmarkEnd w:id="3"/>
+      <w:r>
+        <w:t xml:space="preserve"> </w:t>
+      </w:r>
+    </w:p>
+    <w:p>
+      <w:r>
+        <w:t>This is a feature that we should ha</w:t>
+      </w:r>
+      <w:r>
+        <w:t>ve available anyway for audit purposes</w:t>
+      </w:r>
+      <w:r>
+        <w:t xml:space="preserve">, as it allows an auditor to </w:t>
+      </w:r>
+      <w:r>
+        <w:t>verify the chain of trust all the way to the TPM quote for its own request.</w:t>
+      </w:r>
+    </w:p>
+    <w:p>
+      <w:r>
+        <w:t xml:space="preserve">For performance testing, it allows us to send the same nonce for all the requests, to allow of responses from the simulators. </w:t>
+      </w:r>
+      <w:r>
+        <w:t xml:space="preserve">When testing with simulators and user-specified nonce, the nonce should be the “well-known” value </w:t>
+      </w:r>
+      <w:r>
+        <w:t>000000000</w:t>
+      </w:r>
+      <w:r>
+        <w:t xml:space="preserve">0000000000000000000000000000000 (20 bytes of zero in hex). This makes it easy to set up the simulator in a consistent way </w:t>
+      </w:r>
+      <w:r>
+        <w:t>to</w:t>
+      </w:r>
+      <w:r>
+        <w:t xml:space="preserve"> replay a TPM quote with this nonce.</w:t>
+      </w:r>
+    </w:p>
+    <w:p>
+      <w:r>
+        <w:t>This feature adds an optional parameter to the attestation request which is the nonce to use in the remote attestation challenge. If the request does not specify a nonce, the attestation service would generate one as it does in versions 1.x, 2.x, and 3.0.</w:t>
+      </w:r>
+    </w:p>
+    <w:p>
+      <w:r>
+        <w:t>The behavior of all APIs in v1 and v2 that return an attestation report is that they now accept an optional nonce from the client. If the nonce is omitted, the API behaves as it did before.  If the nonce is provided, then it must be a 20-byte value in hex, or else the API will return an error. If a valid nonce is provided, AND if the request involves a remote attestation, then the provided nonce will be used. Some requests do not involve a remote attestation, such as when forceVerify=false and there is a cached attestation -- in these cases, the provided nonce is ignored.</w:t>
+      </w:r>
+    </w:p>
+    <w:p>
+      <w:pPr>
+        <w:pStyle w:val="Heading2"/>
+      </w:pPr>
+      <w:r>
+        <w:t>Trust Agent Simulator</w:t>
+      </w:r>
+    </w:p>
+    <w:p>
+      <w:r>
+        <w:t>The trust agent performance can be profiled by sending a remote attestation request to a real trust agent</w:t>
+      </w:r>
+      <w:r>
+        <w:t>,</w:t>
+      </w:r>
+      <w:r>
+        <w:t xml:space="preserve"> recording the response. This can be repeated a number of times to get the minimum, maximum, and average response times. </w:t>
+      </w:r>
+    </w:p>
+    <w:p>
+      <w:r>
+        <w:t xml:space="preserve">The trust agent simulator can be built by taking a single sample response from the real trust agent and creating a lightweight web server that accepts a request, waits a random amount of time in accordance with the profile, then returns the recorded sample response.  Because the recorded response was built with a specific nonce, it will only be “valid” if that same nonce is used to request it via the attestation service feature </w:t>
       </w:r>
       <w:r>
         <w:fldChar w:fldCharType="begin"/>
       </w:r>
       <w:r>
-        <w:instrText xml:space="preserve"> REF _Ref441039108 \h </w:instrText>
+        <w:instrText xml:space="preserve"> REF _Ref441042395 \h </w:instrText>
       </w:r>
       <w:r>
         <w:fldChar w:fldCharType="separate"/>
       </w:r>
       <w:r>
-        <w:t>Automatically Refreshing Trust</w:t>
+        <w:t>Allowing Challenger to Specify Nonce</w:t>
       </w:r>
       <w:r>
         <w:fldChar w:fldCharType="end"/>
       </w:r>
       <w:r>
-        <w:t xml:space="preserve">. </w:t>
+        <w:t>.</w:t>
+      </w:r>
+    </w:p>
+    <w:p>
+      <w:r>
+        <w:t>All simulated trust agent hosts would have the same whitelist.</w:t>
       </w:r>
     </w:p>
     <w:p>
@@ -651,241 +938,16 @@
         <w:pStyle w:val="Heading2"/>
       </w:pPr>
       <w:r>
-        <w:t>Asynchronous Remote Attestation Challenge</w:t>
-      </w:r>
-      <w:bookmarkEnd w:id="1"/>
-    </w:p>
-    <w:p>
-      <w:r>
-        <w:t>The Trust Agent version 1.x, 2.x, and 3.0 includes a remote attestation API where the challenger submits a nonce and the trust agent responds with the TPM quote. This is a synchronous procedure - the client must wait for the response, which may take 3 seconds or more depending on the TPM hardware.</w:t>
-      </w:r>
-    </w:p>
-    <w:p>
-      <w:r>
         <w:lastRenderedPageBreak/>
-        <w:t xml:space="preserve">A new </w:t>
-      </w:r>
-      <w:r>
-        <w:t xml:space="preserve">asynchronous </w:t>
-      </w:r>
-      <w:r>
-        <w:t xml:space="preserve">remote attestation API must be added to the Trust Agent that will </w:t>
-      </w:r>
-      <w:r>
-        <w:t>allow a client to submit a nonce and receive an immediate response with an order identifier</w:t>
-      </w:r>
-      <w:r>
-        <w:t xml:space="preserve"> and URL where the client can check the order status and a time estimate</w:t>
-      </w:r>
-      <w:r>
-        <w:t>. The Trust Agent will process the request and store the TPM quote response on disk. The client can then retrieve the response at a later time using the order identifier generated in the first transaction.</w:t>
-      </w:r>
-    </w:p>
-    <w:p>
-      <w:r>
-        <w:t xml:space="preserve">The trust agent startup procedure should include a new task that measures the time it takes to generate a TPM quote on that host. That measurement and a measurement count (starting at 1) should be retained in memory. The Trust Agent should maintain the shortest TPM quote time (min), longest TPM quote time (max), and the average TPM quote time (over the number of TPM quotes generated since the Trust Agent was started). Each time a TPM quote is performed, the measurement count should be incremented and the min, max, and average TPM quote response times should be updated. Each time the Trust Agent responds to a new asynchronous request with a new order identifier, it should also include the min, max, and average TPM quote times with the response. This will hint to clients the timeframe that they should schedule their second request to retrieve the TPM quote. </w:t>
-      </w:r>
-    </w:p>
-    <w:p>
-      <w:r>
-        <w:t>The attestation service versions 1.x, 2.x, and 3.0 have a synchronous attestation API.  A new API for asynchronous requests should be added to the attestation service which would work like the trust agent asynchronous remote attestation described above: clients submit requests and get an immediate response with an order id, URL to check order status, and time estimate, then they request a status for that order at a later time and continue requesting status updates until all the work is done. The status updates would show what work is done already in case some of it is done and the rest is pending, so the client can start to act on that data if possible -- for example a UI could display the appropriate icons corresponding to the trust reports that are done while displaying waiting indicators for the ones that are not done yet.</w:t>
-      </w:r>
-    </w:p>
-    <w:p>
-      <w:pPr>
-        <w:pStyle w:val="Heading2"/>
-      </w:pPr>
-      <w:r>
-        <w:t>Caching</w:t>
-      </w:r>
-      <w:r>
-        <w:t xml:space="preserve"> Authorization</w:t>
-      </w:r>
-      <w:r>
-        <w:t xml:space="preserve"> Data in Memory</w:t>
-      </w:r>
-    </w:p>
-    <w:p>
-      <w:r>
-        <w:t xml:space="preserve">The attestation service maintains a list of users, roles, and permissions. This list changes infrequently compared to whitelists and host registrations and attestation reports. </w:t>
-      </w:r>
-    </w:p>
-    <w:p>
-      <w:r>
-        <w:t>In attestation service versions 1.x, 2.x, and 3.0, every request to the attestation service is authenticated and this includes one or more database lookups for the user login credentials, the user record, the roles, and permissions.</w:t>
-      </w:r>
-    </w:p>
-    <w:p>
-      <w:r>
-        <w:t xml:space="preserve">The response time for every request can be improved by eliminating some of those database lookups. </w:t>
-      </w:r>
-    </w:p>
-    <w:p>
-      <w:r>
-        <w:t xml:space="preserve">The attestation service should maintain a limited-size (configurable) cache of recently used security information and check this cache first for credentials before checking the database. </w:t>
-      </w:r>
-    </w:p>
-    <w:p>
-      <w:r>
-        <w:lastRenderedPageBreak/>
-        <w:t xml:space="preserve">This will eliminate authorization-related database queries for normal users and improve the response time for each request after their first login since the service was started. The cache will not, by itself, improve response time for clients that submit incorrect credentials, as these will not be cached and each will result in a single query to the database to look up the password or certificate login record. </w:t>
-      </w:r>
-    </w:p>
-    <w:p>
-      <w:r>
-        <w:t>The APIs that edit user and role information in the database will need to also remove the corresponding records</w:t>
-      </w:r>
-      <w:r>
-        <w:t xml:space="preserve"> from the cache</w:t>
-      </w:r>
-      <w:r>
-        <w:t xml:space="preserve"> so the next query with those credentials will </w:t>
-      </w:r>
-      <w:r>
-        <w:t>result in a</w:t>
-      </w:r>
-      <w:r>
-        <w:t xml:space="preserve"> query </w:t>
-      </w:r>
-      <w:r>
-        <w:t xml:space="preserve">to </w:t>
-      </w:r>
-      <w:r>
-        <w:t xml:space="preserve">the database for updated information. </w:t>
-      </w:r>
-    </w:p>
-    <w:p>
-      <w:pPr>
-        <w:pStyle w:val="Heading2"/>
-      </w:pPr>
-      <w:r>
-        <w:t>Switch from Tomcat to Jetty and/or Web Server Tuning</w:t>
-      </w:r>
-    </w:p>
-    <w:p>
-      <w:r>
-        <w:t xml:space="preserve">The attestation service versions 1.x, 2.x, and 3.0 run on Tomcat and the slow startup time is very prominent during installation. In comparison, the key broker and trust director </w:t>
-      </w:r>
-      <w:r>
-        <w:t>include</w:t>
-      </w:r>
-      <w:r>
-        <w:t xml:space="preserve"> Jetty</w:t>
-      </w:r>
-      <w:r>
-        <w:t>,</w:t>
-      </w:r>
-      <w:r>
-        <w:t xml:space="preserve"> an embedded web server</w:t>
-      </w:r>
-      <w:r>
-        <w:t>, and their installation and startup times are faster.</w:t>
-      </w:r>
-    </w:p>
-    <w:p>
-      <w:r>
-        <w:t>We need to do some performance testing to compare the same applications on both Tomcat and Jetty.  It would be easier to create a .war file with key broker or trust director and deploy that on Tomcat to compare that performance with the current Jetty configuration for those applications. Both Tomcat and Jetty should be tuned for the best possible performance for the applications during the test. If Jetty performs better, then we should repackage the attestation service using Jetty the same way key broker and trust director are packaged.</w:t>
-      </w:r>
-    </w:p>
-    <w:p>
-      <w:pPr>
-        <w:pStyle w:val="Heading1"/>
-      </w:pPr>
-      <w:r>
-        <w:t>Testing</w:t>
-      </w:r>
-    </w:p>
-    <w:p>
-      <w:r>
-        <w:t xml:space="preserve">We have a limited hardware available for testing the performance of the attestation service, but we need to test it with much higher numbers of hosts. </w:t>
-      </w:r>
-    </w:p>
-    <w:p>
-      <w:r>
-        <w:t xml:space="preserve">We can develop simulations for the trust agent and </w:t>
-      </w:r>
-      <w:proofErr w:type="spellStart"/>
-      <w:r>
-        <w:t>vcenter</w:t>
-      </w:r>
-      <w:proofErr w:type="spellEnd"/>
-      <w:r>
-        <w:t xml:space="preserve"> responses that we can use for testing performance of the attestation service, substituting VMs for hosts.</w:t>
-      </w:r>
-    </w:p>
-    <w:p>
-      <w:r>
-        <w:t>The /</w:t>
-      </w:r>
-      <w:proofErr w:type="spellStart"/>
-      <w:r>
-        <w:t>etc</w:t>
-      </w:r>
-      <w:proofErr w:type="spellEnd"/>
-      <w:r>
-        <w:t>/hosts file on the attestation service can be configured to have many host names pointing to the same simulator IP address. Each simulator can then be scaled vertically to handle more simulated hosts until capacity, which is expected to be in the hundreds of simulated hosts per simulator VM, and then horizontally by adding more simulator VMs and corresponding entries in the /</w:t>
-      </w:r>
-      <w:proofErr w:type="spellStart"/>
-      <w:r>
-        <w:t>etc</w:t>
-      </w:r>
-      <w:proofErr w:type="spellEnd"/>
-      <w:r>
-        <w:t xml:space="preserve">/hosts file until we have enough simulated hosts for the performance test. </w:t>
-      </w:r>
-    </w:p>
-    <w:p>
-      <w:pPr>
-        <w:pStyle w:val="Heading2"/>
-      </w:pPr>
-      <w:bookmarkStart w:id="3" w:name="_Ref441042395"/>
-      <w:r>
-        <w:t>Allowing Challenger to Specify Nonce</w:t>
-      </w:r>
-      <w:bookmarkEnd w:id="3"/>
-      <w:r>
-        <w:t xml:space="preserve"> </w:t>
-      </w:r>
-    </w:p>
-    <w:p>
-      <w:r>
-        <w:t>This is a feature that we should ha</w:t>
-      </w:r>
-      <w:r>
-        <w:t>ve available anyway for audit purposes</w:t>
-      </w:r>
-      <w:r>
-        <w:t xml:space="preserve">, as it allows an auditor to </w:t>
-      </w:r>
-      <w:r>
-        <w:t>verify the chain of trust all the way to the TPM quote for its own request.</w:t>
-      </w:r>
-    </w:p>
-    <w:p>
-      <w:r>
-        <w:lastRenderedPageBreak/>
-        <w:t xml:space="preserve">For performance testing, it allows us to send the same nonce for all the requests, to allow of responses from the simulators. </w:t>
-      </w:r>
-    </w:p>
-    <w:p>
-      <w:r>
-        <w:t>This feature adds an optional parameter to the attestation request which is the nonce to use in the remote attestation challenge. If the request does not specify a nonce, the attestation service would generate one as it does in versions 1.x, 2.x, and 3.0.</w:t>
-      </w:r>
-    </w:p>
-    <w:p>
-      <w:pPr>
-        <w:pStyle w:val="Heading2"/>
-      </w:pPr>
-      <w:r>
-        <w:t>Trust Agent Simulator</w:t>
-      </w:r>
-    </w:p>
-    <w:p>
-      <w:r>
-        <w:t>The trust agent performance can be profiled by sending a remote attestation request to a real trust agent</w:t>
-      </w:r>
-      <w:r>
-        <w:t>,</w:t>
+        <w:t>VCenter Simulator</w:t>
+      </w:r>
+    </w:p>
+    <w:p>
+      <w:r>
+        <w:t xml:space="preserve">The vcenter performance can be profiled by sending a remote attestation request to a real </w:t>
+      </w:r>
+      <w:r>
+        <w:t>ESXi host via VCenter,</w:t>
       </w:r>
       <w:r>
         <w:t xml:space="preserve"> recording the response. This can be repeated a number of times to get the minimum, maximum, and average response times. </w:t>
@@ -893,112 +955,15 @@
     </w:p>
     <w:p>
       <w:r>
-        <w:t xml:space="preserve">The trust agent simulator can be built by taking a single sample response from the real trust agent and creating a lightweight web server that accepts a request, waits a random amount of time in accordance with the profile, then returns the recorded sample response.  Because the recorded response was built with a specific nonce, it will only be “valid” if that same nonce is used to request it via the attestation service feature </w:t>
-      </w:r>
-      <w:r>
-        <w:fldChar w:fldCharType="begin"/>
-      </w:r>
-      <w:r>
-        <w:instrText xml:space="preserve"> REF _Ref441042395 \h </w:instrText>
-      </w:r>
-      <w:r>
-        <w:fldChar w:fldCharType="separate"/>
-      </w:r>
-      <w:r>
-        <w:t>Allowing Challenger to Specify Nonce</w:t>
-      </w:r>
-      <w:r>
-        <w:fldChar w:fldCharType="end"/>
-      </w:r>
-      <w:r>
-        <w:t>.</w:t>
-      </w:r>
-    </w:p>
-    <w:p>
-      <w:r>
-        <w:t>All simulated trust agent hosts would have the same whitelist.</w:t>
-      </w:r>
-    </w:p>
-    <w:p>
-      <w:pPr>
-        <w:pStyle w:val="Heading2"/>
-      </w:pPr>
-      <w:proofErr w:type="spellStart"/>
-      <w:r>
-        <w:t>VCenter</w:t>
-      </w:r>
-      <w:proofErr w:type="spellEnd"/>
-      <w:r>
-        <w:t xml:space="preserve"> Simulator</w:t>
-      </w:r>
-    </w:p>
-    <w:p>
-      <w:r>
-        <w:t xml:space="preserve">The </w:t>
-      </w:r>
-      <w:proofErr w:type="spellStart"/>
-      <w:r>
-        <w:t>vcenter</w:t>
-      </w:r>
-      <w:proofErr w:type="spellEnd"/>
-      <w:r>
-        <w:t xml:space="preserve"> performance can be profiled by sending a remote attestation request to a real </w:t>
-      </w:r>
-      <w:proofErr w:type="spellStart"/>
-      <w:r>
-        <w:t>ESXi</w:t>
-      </w:r>
-      <w:proofErr w:type="spellEnd"/>
-      <w:r>
-        <w:t xml:space="preserve"> host via </w:t>
-      </w:r>
-      <w:proofErr w:type="spellStart"/>
-      <w:r>
-        <w:t>VCenter</w:t>
-      </w:r>
-      <w:proofErr w:type="spellEnd"/>
-      <w:r>
-        <w:t>,</w:t>
-      </w:r>
-      <w:r>
-        <w:t xml:space="preserve"> recording the response. This can be repeated a number of times to get the minimum, maximum, and average response times. </w:t>
-      </w:r>
-    </w:p>
-    <w:p>
-      <w:r>
         <w:t>The trust agent simulator can be built by taking a single sample response from the real trust agent and creating a lightweight web server that accepts a request, waits a random amount of time in accordance with the profile, then returns the recorded sample response.  Because</w:t>
       </w:r>
       <w:r>
-        <w:t xml:space="preserve"> </w:t>
-      </w:r>
-      <w:proofErr w:type="spellStart"/>
-      <w:r>
-        <w:t>VCenter</w:t>
-      </w:r>
-      <w:proofErr w:type="spellEnd"/>
-      <w:r>
-        <w:t xml:space="preserve"> does not accept a nonce for the trust report, the only variable is the hostname. Therefore a single </w:t>
-      </w:r>
-      <w:proofErr w:type="spellStart"/>
-      <w:r>
-        <w:t>VCenter</w:t>
-      </w:r>
-      <w:proofErr w:type="spellEnd"/>
-      <w:r>
-        <w:t xml:space="preserve"> simulator can simulate many hosts by dynamically inserting the requested hostname into its recorded response.</w:t>
-      </w:r>
-    </w:p>
-    <w:p>
-      <w:r>
-        <w:t xml:space="preserve">All simulated </w:t>
-      </w:r>
-      <w:proofErr w:type="spellStart"/>
-      <w:r>
-        <w:t>ESXi</w:t>
-      </w:r>
-      <w:proofErr w:type="spellEnd"/>
-      <w:r>
-        <w:t xml:space="preserve"> hosts would have the same whitelist.</w:t>
+        <w:t xml:space="preserve"> VCenter does not accept a nonce for the trust report, the only variable is the hostname. Therefore a single VCenter simulator can simulate many hosts by dynamically inserting the requested hostname into its recorded response.</w:t>
+      </w:r>
+    </w:p>
+    <w:p>
+      <w:r>
+        <w:t>All simulated ESXi hosts would have the same whitelist.</w:t>
       </w:r>
     </w:p>
     <w:p/>
@@ -6098,7 +6063,6 @@
   <w:style w:type="character" w:default="1" w:styleId="DefaultParagraphFont">
     <w:name w:val="Default Paragraph Font"/>
     <w:uiPriority w:val="1"/>
-    <w:semiHidden/>
     <w:unhideWhenUsed/>
   </w:style>
   <w:style w:type="table" w:default="1" w:styleId="TableNormal">
@@ -6765,7 +6729,6 @@
   <w:style w:type="character" w:default="1" w:styleId="DefaultParagraphFont">
     <w:name w:val="Default Paragraph Font"/>
     <w:uiPriority w:val="1"/>
-    <w:semiHidden/>
     <w:unhideWhenUsed/>
   </w:style>
   <w:style w:type="table" w:default="1" w:styleId="TableNormal">
@@ -7461,7 +7424,7 @@
 </file>
 
 <file path=customXml/itemProps1.xml><?xml version="1.0" encoding="utf-8"?>
-<ds:datastoreItem xmlns:ds="http://schemas.openxmlformats.org/officeDocument/2006/customXml" ds:itemID="{9ACD5E37-7CBF-47CC-A836-3E101F02F751}">
+<ds:datastoreItem xmlns:ds="http://schemas.openxmlformats.org/officeDocument/2006/customXml" ds:itemID="{89DD2FD4-0B8C-44DA-92E4-580CD140B676}">
   <ds:schemaRefs>
     <ds:schemaRef ds:uri="http://schemas.openxmlformats.org/officeDocument/2006/bibliography"/>
   </ds:schemaRefs>

</xml_diff>

<commit_message>
dev-cit-3.0-sprint3-issue-4978-performance-taskmanager: saml issuer configuration refactor for better testing
</commit_message>
<xml_diff>
--- a/blueprints/Mt Wilson Performance.docx
+++ b/blueprints/Mt Wilson Performance.docx
@@ -141,7 +141,16 @@
     </w:p>
     <w:p>
       <w:r>
-        <w:t>The attestation service setting “saml.validity.seconds” determines how long a trust assertion is valid after generating it.</w:t>
+        <w:t>The attestation service setting “</w:t>
+      </w:r>
+      <w:r>
+        <w:rPr>
+          <w:rStyle w:val="InlineCodeChar"/>
+        </w:rPr>
+        <w:t>saml.validity.seconds</w:t>
+      </w:r>
+      <w:r>
+        <w:t>” determines how long a trust assertion is valid after generating it.</w:t>
       </w:r>
       <w:r>
         <w:t xml:space="preserve"> Each trust assertion is stored in the database so clients can retrieve it.</w:t>
@@ -576,7 +585,13 @@
     </w:p>
     <w:p>
       <w:r>
-        <w:t>When the task manager receives work orders to add to the queue, it should check if there is already a work order in the queue for the same host that can be reused. The two critical parameters of the work order are the host and the nonce. Normally, an attestation request by a client does not specify a nonce and the attestation service generates the nonce for the remote attestation challenge. In these cases, the work order should not have a nonce set because it will be generated when the work order is processed. Multiple concurrent requests that do not specify a nonce can be consolidated:  for asynchronous requests, the task manager adds the request id to the work order already in the queue so it will update that request also when it’s done, and for synchronous requests the task manager adds the http thread that submitted the new task to the existing task so it will update that thread also when it’s done. This means the request id and http thread references in each work order must be a list, not a single item, and they should both be initialized to empty list when the work order is created so it’s safe to add elements without checking for null.</w:t>
+        <w:t xml:space="preserve">When the task manager receives work orders to add to the queue, it should check if there is already a work order in the queue for the same host that can be reused. The two parameters of the work order </w:t>
+      </w:r>
+      <w:r>
+        <w:t xml:space="preserve">for determining reusability </w:t>
+      </w:r>
+      <w:r>
+        <w:t>are the host and the nonce. Normally, an attestation request by a client does not specify a nonce and the attestation service generates the nonce for the remote attestation challenge. In these cases, the work order should not have a nonce set because it will be generated when the work order is processed. Multiple concurrent requests that do not specify a nonce can be consolidated:  for asynchronous requests, the task manager adds the request id to the work order already in the queue so it will update that request also when it’s done, and for synchronous requests the task manager adds the http thread that submitted the new task to the existing task so it will update that thread also when it’s done. This means the request id and http thread references in each work order must be a list, not a single item, and they should both be initialized to empty list when the work order is created so it’s safe to add elements without checking for null.</w:t>
       </w:r>
     </w:p>
     <w:p>
@@ -612,7 +627,95 @@
     </w:p>
     <w:p>
       <w:r>
-        <w:t xml:space="preserve">The task manager is available as an alternative implementation for bulk trust attestation API </w:t>
+        <w:t>Branch: dev-cit-3.0-sprint3-issue-4978-performance-taskmanager</w:t>
+      </w:r>
+    </w:p>
+    <w:p>
+      <w:r>
+        <w:lastRenderedPageBreak/>
+        <w:t>The task manager</w:t>
+      </w:r>
+      <w:r>
+        <w:t xml:space="preserve"> is not yet implemented but the following changes have been made for testing:</w:t>
+      </w:r>
+    </w:p>
+    <w:p>
+      <w:pPr>
+        <w:pStyle w:val="ListParagraph"/>
+        <w:numPr>
+          <w:ilvl w:val="0"/>
+          <w:numId w:val="45"/>
+        </w:numPr>
+      </w:pPr>
+      <w:r>
+        <w:t>Using “invokeAll” method of ExecutorService instead of looping on Future “get” method;  the invokeAll method does a similar loop internally but with additional error handling</w:t>
+      </w:r>
+      <w:r>
+        <w:t xml:space="preserve">;  enable this change by setting </w:t>
+      </w:r>
+      <w:r>
+        <w:rPr>
+          <w:rStyle w:val="InlineCodeChar"/>
+        </w:rPr>
+        <w:t>mtwilson.performance.taskmanager.enabled=true</w:t>
+      </w:r>
+      <w:r>
+        <w:t xml:space="preserve"> </w:t>
+      </w:r>
+      <w:r>
+        <w:t xml:space="preserve">in the </w:t>
+      </w:r>
+      <w:r>
+        <w:rPr>
+          <w:rStyle w:val="InlineCodeChar"/>
+        </w:rPr>
+        <w:t>mtwilson.properties</w:t>
+      </w:r>
+      <w:r>
+        <w:t xml:space="preserve"> file</w:t>
+      </w:r>
+    </w:p>
+    <w:p>
+      <w:pPr>
+        <w:pStyle w:val="ListParagraph"/>
+        <w:numPr>
+          <w:ilvl w:val="0"/>
+          <w:numId w:val="45"/>
+        </w:numPr>
+      </w:pPr>
+      <w:r>
+        <w:t>Initializing ASDataCipher just once in a ServletContextListener (Attestation) instead of on every request in HostTrustBO</w:t>
+      </w:r>
+    </w:p>
+    <w:p>
+      <w:pPr>
+        <w:pStyle w:val="ListParagraph"/>
+        <w:numPr>
+          <w:ilvl w:val="0"/>
+          <w:numId w:val="45"/>
+        </w:numPr>
+      </w:pPr>
+      <w:r>
+        <w:t>Loading the SAML signing private key just once instead of on every request</w:t>
+      </w:r>
+    </w:p>
+    <w:p>
+      <w:pPr>
+        <w:pStyle w:val="ListParagraph"/>
+        <w:numPr>
+          <w:ilvl w:val="0"/>
+          <w:numId w:val="45"/>
+        </w:numPr>
+      </w:pPr>
+      <w:bookmarkStart w:id="2" w:name="_GoBack"/>
+      <w:bookmarkEnd w:id="2"/>
+      <w:r>
+        <w:t xml:space="preserve"> </w:t>
+      </w:r>
+    </w:p>
+    <w:p>
+      <w:r>
+        <w:t xml:space="preserve"> is available as an alternative implementation for bulk trust attestation API </w:t>
       </w:r>
       <w:r>
         <w:rPr>
@@ -642,11 +745,7 @@
         <w:t>mtwilson.properties</w:t>
       </w:r>
       <w:r>
-        <w:t xml:space="preserve"> file. The default </w:t>
-      </w:r>
-      <w:r>
-        <w:lastRenderedPageBreak/>
-        <w:t xml:space="preserve">value is </w:t>
+        <w:t xml:space="preserve"> file. The default value is </w:t>
       </w:r>
       <w:r>
         <w:rPr>
@@ -658,10 +757,7 @@
         <w:t xml:space="preserve"> for the original behavior. After performance improvements are confirmed, the alternative implementation should replace the original and this setting will be removed.</w:t>
       </w:r>
     </w:p>
-    <w:p>
-      <w:bookmarkStart w:id="2" w:name="_GoBack"/>
-      <w:bookmarkEnd w:id="2"/>
-    </w:p>
+    <w:p/>
     <w:p>
       <w:pPr>
         <w:pStyle w:val="Heading2"/>
@@ -698,7 +794,11 @@
     </w:p>
     <w:p>
       <w:r>
-        <w:t xml:space="preserve">The trust agent startup procedure should include a new task that measures the time it takes to generate a TPM quote on that host. That measurement and a measurement count (starting at 1) should be retained in memory. The Trust Agent should maintain the shortest TPM quote time (min), longest TPM quote time (max), and the average TPM quote time (over the number of TPM quotes generated since the Trust Agent was started). Each time a TPM quote is performed, the measurement count should be incremented and the min, max, and average TPM quote response times should be updated. Each time the Trust Agent responds to a new asynchronous request with a new order identifier, it should also include the min, max, and average TPM quote times with the response. This will hint to clients the timeframe that they should schedule their second request to retrieve the TPM quote. </w:t>
+        <w:t xml:space="preserve">The trust agent startup procedure should include a new task that measures the time it takes to generate a TPM quote on that host. That measurement and a measurement count (starting at 1) should be retained in memory. The Trust Agent should maintain the shortest TPM quote time (min), longest TPM quote time (max), and the average TPM quote time (over the number of TPM quotes generated since the Trust Agent was started). Each time a TPM quote is performed, the measurement count should be incremented and the min, max, and average TPM quote response times should be updated. Each time the Trust Agent responds to a new asynchronous request with a new order identifier, it should also include the min, max, and </w:t>
+      </w:r>
+      <w:r>
+        <w:lastRenderedPageBreak/>
+        <w:t xml:space="preserve">average TPM quote times with the response. This will hint to clients the timeframe that they should schedule their second request to retrieve the TPM quote. </w:t>
       </w:r>
     </w:p>
     <w:p>
@@ -727,218 +827,217 @@
     </w:p>
     <w:p>
       <w:r>
+        <w:t>In attestation service versions 1.x, 2.x, and 3.0, every request to the attestation service is authenticated and this includes one or more database lookups for the user login credentials, the user record, the roles, and permissions.</w:t>
+      </w:r>
+    </w:p>
+    <w:p>
+      <w:r>
+        <w:t xml:space="preserve">The response time for every request can be improved by eliminating some of those database lookups. </w:t>
+      </w:r>
+    </w:p>
+    <w:p>
+      <w:r>
+        <w:t xml:space="preserve">The attestation service should maintain a limited-size (configurable) cache of recently used security information and check this cache first for credentials before checking the database. </w:t>
+      </w:r>
+    </w:p>
+    <w:p>
+      <w:r>
+        <w:t xml:space="preserve">This will eliminate authorization-related database queries for normal users and improve the response time for each request after their first login since the service was started. The cache will not, by itself, improve response time for clients that submit incorrect credentials, as these will not be cached and each will result in a single query to the database to look up the password or certificate login record. </w:t>
+      </w:r>
+    </w:p>
+    <w:p>
+      <w:r>
+        <w:t>The APIs that edit user and role information in the database will need to also remove the corresponding records</w:t>
+      </w:r>
+      <w:r>
+        <w:t xml:space="preserve"> from the cache</w:t>
+      </w:r>
+      <w:r>
+        <w:t xml:space="preserve"> so the next query with those credentials will </w:t>
+      </w:r>
+      <w:r>
+        <w:t>result in a</w:t>
+      </w:r>
+      <w:r>
+        <w:t xml:space="preserve"> query </w:t>
+      </w:r>
+      <w:r>
+        <w:t xml:space="preserve">to </w:t>
+      </w:r>
+      <w:r>
+        <w:t xml:space="preserve">the database for updated information. </w:t>
+      </w:r>
+    </w:p>
+    <w:p>
+      <w:pPr>
+        <w:pStyle w:val="Heading2"/>
+      </w:pPr>
+      <w:r>
+        <w:t>Switch from Tomcat to Jetty and/or Web Server Tuning</w:t>
+      </w:r>
+    </w:p>
+    <w:p>
+      <w:r>
+        <w:t xml:space="preserve">The attestation service versions 1.x, 2.x, and 3.0 run on Tomcat and the slow startup time is very prominent during installation. In comparison, the key broker and trust director </w:t>
+      </w:r>
+      <w:r>
+        <w:t>include</w:t>
+      </w:r>
+      <w:r>
+        <w:t xml:space="preserve"> Jetty</w:t>
+      </w:r>
+      <w:r>
+        <w:t>,</w:t>
+      </w:r>
+      <w:r>
+        <w:t xml:space="preserve"> an embedded web server</w:t>
+      </w:r>
+      <w:r>
+        <w:t>, and their installation and startup times are faster.</w:t>
+      </w:r>
+    </w:p>
+    <w:p>
+      <w:r>
         <w:lastRenderedPageBreak/>
-        <w:t>In attestation service versions 1.x, 2.x, and 3.0, every request to the attestation service is authenticated and this includes one or more database lookups for the user login credentials, the user record, the roles, and permissions.</w:t>
-      </w:r>
-    </w:p>
-    <w:p>
-      <w:r>
-        <w:t xml:space="preserve">The response time for every request can be improved by eliminating some of those database lookups. </w:t>
-      </w:r>
-    </w:p>
-    <w:p>
-      <w:r>
-        <w:t xml:space="preserve">The attestation service should maintain a limited-size (configurable) cache of recently used security information and check this cache first for credentials before checking the database. </w:t>
-      </w:r>
-    </w:p>
-    <w:p>
-      <w:r>
-        <w:t xml:space="preserve">This will eliminate authorization-related database queries for normal users and improve the response time for each request after their first login since the service was started. The cache will not, by itself, improve response time for clients that submit incorrect credentials, as these will not be cached and each will result in a single query to the database to look up the password or certificate login record. </w:t>
-      </w:r>
-    </w:p>
-    <w:p>
-      <w:r>
-        <w:t>The APIs that edit user and role information in the database will need to also remove the corresponding records</w:t>
-      </w:r>
-      <w:r>
-        <w:t xml:space="preserve"> from the cache</w:t>
-      </w:r>
-      <w:r>
-        <w:t xml:space="preserve"> so the next query with those credentials will </w:t>
-      </w:r>
-      <w:r>
-        <w:t>result in a</w:t>
-      </w:r>
-      <w:r>
-        <w:t xml:space="preserve"> query </w:t>
-      </w:r>
-      <w:r>
-        <w:t xml:space="preserve">to </w:t>
-      </w:r>
-      <w:r>
-        <w:t xml:space="preserve">the database for updated information. </w:t>
+        <w:t>We need to do some performance testing to compare the same applications on both Tomcat and Jetty.  It would be easier to create a .war file with key broker or trust director and deploy that on Tomcat to compare that performance with the current Jetty configuration for those applications. Both Tomcat and Jetty should be tuned for the best possible performance for the applications during the test. If Jetty performs better, then we should repackage the attestation service using Jetty the same way key broker and trust director are packaged.</w:t>
+      </w:r>
+    </w:p>
+    <w:p>
+      <w:pPr>
+        <w:pStyle w:val="Heading1"/>
+      </w:pPr>
+      <w:r>
+        <w:t>Testing</w:t>
+      </w:r>
+    </w:p>
+    <w:p>
+      <w:r>
+        <w:t xml:space="preserve">We have a limited hardware available for testing the performance of the attestation service, but we need to test it with much higher numbers of hosts. </w:t>
+      </w:r>
+    </w:p>
+    <w:p>
+      <w:r>
+        <w:t>We can develop simulations for the trust agent and vcenter responses that we can use for testing performance of the attestation service, substituting VMs for hosts.</w:t>
+      </w:r>
+    </w:p>
+    <w:p>
+      <w:r>
+        <w:t xml:space="preserve">The /etc/hosts file on the attestation service can be configured to have many host names pointing to the same simulator IP address. Each simulator can then be scaled vertically to handle more simulated hosts until capacity, which is expected to be in the hundreds of simulated hosts per simulator VM, and then horizontally by adding more simulator VMs and corresponding entries in the /etc/hosts file until we have enough simulated hosts for the performance test. </w:t>
       </w:r>
     </w:p>
     <w:p>
       <w:pPr>
         <w:pStyle w:val="Heading2"/>
       </w:pPr>
-      <w:r>
-        <w:t>Switch from Tomcat to Jetty and/or Web Server Tuning</w:t>
-      </w:r>
-    </w:p>
-    <w:p>
-      <w:r>
-        <w:t xml:space="preserve">The attestation service versions 1.x, 2.x, and 3.0 run on Tomcat and the slow startup time is very prominent during installation. In comparison, the key broker and trust director </w:t>
-      </w:r>
-      <w:r>
-        <w:t>include</w:t>
-      </w:r>
-      <w:r>
-        <w:t xml:space="preserve"> Jetty</w:t>
+      <w:bookmarkStart w:id="3" w:name="_Ref441042395"/>
+      <w:r>
+        <w:t>Allowing Challenger to Specify Nonce</w:t>
+      </w:r>
+      <w:bookmarkEnd w:id="3"/>
+      <w:r>
+        <w:t xml:space="preserve"> </w:t>
+      </w:r>
+    </w:p>
+    <w:p>
+      <w:r>
+        <w:t>This is a feature that we should ha</w:t>
+      </w:r>
+      <w:r>
+        <w:t>ve available anyway for audit purposes</w:t>
+      </w:r>
+      <w:r>
+        <w:t xml:space="preserve">, as it allows an auditor to </w:t>
+      </w:r>
+      <w:r>
+        <w:t>verify the chain of trust all the way to the TPM quote for its own request.</w:t>
+      </w:r>
+    </w:p>
+    <w:p>
+      <w:r>
+        <w:t xml:space="preserve">For performance testing, it allows us to send the same nonce for all the requests, to allow of responses from the simulators. </w:t>
+      </w:r>
+      <w:r>
+        <w:t xml:space="preserve">When testing with simulators and user-specified nonce, the nonce should be the “well-known” value </w:t>
+      </w:r>
+      <w:r>
+        <w:t>000000000</w:t>
+      </w:r>
+      <w:r>
+        <w:t xml:space="preserve">0000000000000000000000000000000 (20 bytes of zero in hex). This makes it easy to set up the simulator in a consistent way </w:t>
+      </w:r>
+      <w:r>
+        <w:t>to</w:t>
+      </w:r>
+      <w:r>
+        <w:t xml:space="preserve"> replay a TPM quote with this nonce.</w:t>
+      </w:r>
+    </w:p>
+    <w:p>
+      <w:r>
+        <w:t>This feature adds an optional parameter to the attestation request which is the nonce to use in the remote attestation challenge. If the request does not specify a nonce, the attestation service would generate one as it does in versions 1.x, 2.x, and 3.0.</w:t>
+      </w:r>
+    </w:p>
+    <w:p>
+      <w:r>
+        <w:t xml:space="preserve">The behavior of all APIs in v1 and v2 that return an attestation report is that they now accept an optional nonce from the client. If the nonce is omitted, the API behaves as it did before.  If the nonce is provided, then it must be a 20-byte value in hex, or else the API will return an error. If a valid nonce is provided, AND if the request involves a remote attestation, then the provided nonce will be used. Some requests do not involve a remote attestation, such as when </w:t>
+      </w:r>
+      <w:r>
+        <w:lastRenderedPageBreak/>
+        <w:t>forceVerify=false and there is a cached attestation -- in these cases, the provided nonce is ignored.</w:t>
+      </w:r>
+    </w:p>
+    <w:p>
+      <w:pPr>
+        <w:pStyle w:val="Heading2"/>
+      </w:pPr>
+      <w:r>
+        <w:t>Trust Agent Simulator</w:t>
+      </w:r>
+    </w:p>
+    <w:p>
+      <w:r>
+        <w:t>The trust agent performance can be profiled by sending a remote attestation request to a real trust agent</w:t>
       </w:r>
       <w:r>
         <w:t>,</w:t>
       </w:r>
       <w:r>
-        <w:t xml:space="preserve"> an embedded web server</w:t>
-      </w:r>
-      <w:r>
-        <w:t>, and their installation and startup times are faster.</w:t>
-      </w:r>
-    </w:p>
-    <w:p>
-      <w:r>
-        <w:t>We need to do some performance testing to compare the same applications on both Tomcat and Jetty.  It would be easier to create a .war file with key broker or trust director and deploy that on Tomcat to compare that performance with the current Jetty configuration for those applications. Both Tomcat and Jetty should be tuned for the best possible performance for the applications during the test. If Jetty performs better, then we should repackage the attestation service using Jetty the same way key broker and trust director are packaged.</w:t>
-      </w:r>
-    </w:p>
-    <w:p>
-      <w:pPr>
-        <w:pStyle w:val="Heading1"/>
-      </w:pPr>
-      <w:r>
-        <w:t>Testing</w:t>
-      </w:r>
-    </w:p>
-    <w:p>
-      <w:r>
-        <w:t xml:space="preserve">We have a limited hardware available for testing the performance of the attestation service, but we need to test it with much higher numbers of hosts. </w:t>
-      </w:r>
-    </w:p>
-    <w:p>
-      <w:r>
-        <w:t>We can develop simulations for the trust agent and vcenter responses that we can use for testing performance of the attestation service, substituting VMs for hosts.</w:t>
-      </w:r>
-    </w:p>
-    <w:p>
-      <w:r>
-        <w:t xml:space="preserve">The /etc/hosts file on the attestation service can be configured to have many host names pointing to the same simulator IP address. Each simulator can then be scaled vertically to </w:t>
-      </w:r>
-      <w:r>
-        <w:lastRenderedPageBreak/>
-        <w:t xml:space="preserve">handle more simulated hosts until capacity, which is expected to be in the hundreds of simulated hosts per simulator VM, and then horizontally by adding more simulator VMs and corresponding entries in the /etc/hosts file until we have enough simulated hosts for the performance test. </w:t>
+        <w:t xml:space="preserve"> recording the response. This can be repeated a number of times to get the minimum, maximum, and average response times. </w:t>
+      </w:r>
+    </w:p>
+    <w:p>
+      <w:r>
+        <w:t xml:space="preserve">The trust agent simulator can be built by taking a single sample response from the real trust agent and creating a lightweight web server that accepts a request, waits a random amount of time in accordance with the profile, then returns the recorded sample response.  Because the recorded response was built with a specific nonce, it will only be “valid” if that same nonce is used to request it via the attestation service feature </w:t>
+      </w:r>
+      <w:r>
+        <w:fldChar w:fldCharType="begin"/>
+      </w:r>
+      <w:r>
+        <w:instrText xml:space="preserve"> REF _Ref441042395 \h </w:instrText>
+      </w:r>
+      <w:r>
+        <w:fldChar w:fldCharType="separate"/>
+      </w:r>
+      <w:r>
+        <w:t>Allowing Challenger to Specify Nonce</w:t>
+      </w:r>
+      <w:r>
+        <w:fldChar w:fldCharType="end"/>
+      </w:r>
+      <w:r>
+        <w:t>.</w:t>
+      </w:r>
+    </w:p>
+    <w:p>
+      <w:r>
+        <w:t>All simulated trust agent hosts would have the same whitelist.</w:t>
       </w:r>
     </w:p>
     <w:p>
       <w:pPr>
         <w:pStyle w:val="Heading2"/>
       </w:pPr>
-      <w:bookmarkStart w:id="3" w:name="_Ref441042395"/>
-      <w:r>
-        <w:t>Allowing Challenger to Specify Nonce</w:t>
-      </w:r>
-      <w:bookmarkEnd w:id="3"/>
-      <w:r>
-        <w:t xml:space="preserve"> </w:t>
-      </w:r>
-    </w:p>
-    <w:p>
-      <w:r>
-        <w:t>This is a feature that we should ha</w:t>
-      </w:r>
-      <w:r>
-        <w:t>ve available anyway for audit purposes</w:t>
-      </w:r>
-      <w:r>
-        <w:t xml:space="preserve">, as it allows an auditor to </w:t>
-      </w:r>
-      <w:r>
-        <w:t>verify the chain of trust all the way to the TPM quote for its own request.</w:t>
-      </w:r>
-    </w:p>
-    <w:p>
-      <w:r>
-        <w:t xml:space="preserve">For performance testing, it allows us to send the same nonce for all the requests, to allow of responses from the simulators. </w:t>
-      </w:r>
-      <w:r>
-        <w:t xml:space="preserve">When testing with simulators and user-specified nonce, the nonce should be the “well-known” value </w:t>
-      </w:r>
-      <w:r>
-        <w:t>000000000</w:t>
-      </w:r>
-      <w:r>
-        <w:t xml:space="preserve">0000000000000000000000000000000 (20 bytes of zero in hex). This makes it easy to set up the simulator in a consistent way </w:t>
-      </w:r>
-      <w:r>
-        <w:t>to</w:t>
-      </w:r>
-      <w:r>
-        <w:t xml:space="preserve"> replay a TPM quote with this nonce.</w:t>
-      </w:r>
-    </w:p>
-    <w:p>
-      <w:r>
-        <w:t>This feature adds an optional parameter to the attestation request which is the nonce to use in the remote attestation challenge. If the request does not specify a nonce, the attestation service would generate one as it does in versions 1.x, 2.x, and 3.0.</w:t>
-      </w:r>
-    </w:p>
-    <w:p>
-      <w:r>
-        <w:t>The behavior of all APIs in v1 and v2 that return an attestation report is that they now accept an optional nonce from the client. If the nonce is omitted, the API behaves as it did before.  If the nonce is provided, then it must be a 20-byte value in hex, or else the API will return an error. If a valid nonce is provided, AND if the request involves a remote attestation, then the provided nonce will be used. Some requests do not involve a remote attestation, such as when forceVerify=false and there is a cached attestation -- in these cases, the provided nonce is ignored.</w:t>
-      </w:r>
-    </w:p>
-    <w:p>
-      <w:pPr>
-        <w:pStyle w:val="Heading2"/>
-      </w:pPr>
-      <w:r>
-        <w:t>Trust Agent Simulator</w:t>
-      </w:r>
-    </w:p>
-    <w:p>
-      <w:r>
-        <w:t>The trust agent performance can be profiled by sending a remote attestation request to a real trust agent</w:t>
-      </w:r>
-      <w:r>
-        <w:t>,</w:t>
-      </w:r>
-      <w:r>
-        <w:t xml:space="preserve"> recording the response. This can be repeated a number of times to get the minimum, maximum, and average response times. </w:t>
-      </w:r>
-    </w:p>
-    <w:p>
-      <w:r>
-        <w:t xml:space="preserve">The trust agent simulator can be built by taking a single sample response from the real trust agent and creating a lightweight web server that accepts a request, waits a random amount of time in accordance with the profile, then returns the recorded sample response.  Because the recorded response was built with a specific nonce, it will only be “valid” if that same nonce is used to request it via the attestation service feature </w:t>
-      </w:r>
-      <w:r>
-        <w:fldChar w:fldCharType="begin"/>
-      </w:r>
-      <w:r>
-        <w:instrText xml:space="preserve"> REF _Ref441042395 \h </w:instrText>
-      </w:r>
-      <w:r>
-        <w:fldChar w:fldCharType="separate"/>
-      </w:r>
-      <w:r>
-        <w:t>Allowing Challenger to Specify Nonce</w:t>
-      </w:r>
-      <w:r>
-        <w:fldChar w:fldCharType="end"/>
-      </w:r>
-      <w:r>
-        <w:t>.</w:t>
-      </w:r>
-    </w:p>
-    <w:p>
-      <w:r>
-        <w:t>All simulated trust agent hosts would have the same whitelist.</w:t>
-      </w:r>
-    </w:p>
-    <w:p>
-      <w:pPr>
-        <w:pStyle w:val="Heading2"/>
-      </w:pPr>
-      <w:r>
-        <w:lastRenderedPageBreak/>
+      <w:r>
         <w:t>VCenter Simulator</w:t>
       </w:r>
     </w:p>
@@ -4586,6 +4685,95 @@
     </w:lvl>
   </w:abstractNum>
   <w:abstractNum w:abstractNumId="34">
+    <w:nsid w:val="6994183F"/>
+    <w:multiLevelType w:val="hybridMultilevel"/>
+    <w:tmpl w:val="E6083E96"/>
+    <w:lvl w:ilvl="0" w:tplc="0409000F">
+      <w:start w:val="1"/>
+      <w:numFmt w:val="decimal"/>
+      <w:lvlText w:val="%1."/>
+      <w:lvlJc w:val="left"/>
+      <w:pPr>
+        <w:ind w:left="720" w:hanging="360"/>
+      </w:pPr>
+      <w:rPr>
+        <w:rFonts w:hint="default"/>
+      </w:rPr>
+    </w:lvl>
+    <w:lvl w:ilvl="1" w:tplc="04090019" w:tentative="1">
+      <w:start w:val="1"/>
+      <w:numFmt w:val="lowerLetter"/>
+      <w:lvlText w:val="%2."/>
+      <w:lvlJc w:val="left"/>
+      <w:pPr>
+        <w:ind w:left="1440" w:hanging="360"/>
+      </w:pPr>
+    </w:lvl>
+    <w:lvl w:ilvl="2" w:tplc="0409001B" w:tentative="1">
+      <w:start w:val="1"/>
+      <w:numFmt w:val="lowerRoman"/>
+      <w:lvlText w:val="%3."/>
+      <w:lvlJc w:val="right"/>
+      <w:pPr>
+        <w:ind w:left="2160" w:hanging="180"/>
+      </w:pPr>
+    </w:lvl>
+    <w:lvl w:ilvl="3" w:tplc="0409000F" w:tentative="1">
+      <w:start w:val="1"/>
+      <w:numFmt w:val="decimal"/>
+      <w:lvlText w:val="%4."/>
+      <w:lvlJc w:val="left"/>
+      <w:pPr>
+        <w:ind w:left="2880" w:hanging="360"/>
+      </w:pPr>
+    </w:lvl>
+    <w:lvl w:ilvl="4" w:tplc="04090019" w:tentative="1">
+      <w:start w:val="1"/>
+      <w:numFmt w:val="lowerLetter"/>
+      <w:lvlText w:val="%5."/>
+      <w:lvlJc w:val="left"/>
+      <w:pPr>
+        <w:ind w:left="3600" w:hanging="360"/>
+      </w:pPr>
+    </w:lvl>
+    <w:lvl w:ilvl="5" w:tplc="0409001B" w:tentative="1">
+      <w:start w:val="1"/>
+      <w:numFmt w:val="lowerRoman"/>
+      <w:lvlText w:val="%6."/>
+      <w:lvlJc w:val="right"/>
+      <w:pPr>
+        <w:ind w:left="4320" w:hanging="180"/>
+      </w:pPr>
+    </w:lvl>
+    <w:lvl w:ilvl="6" w:tplc="0409000F" w:tentative="1">
+      <w:start w:val="1"/>
+      <w:numFmt w:val="decimal"/>
+      <w:lvlText w:val="%7."/>
+      <w:lvlJc w:val="left"/>
+      <w:pPr>
+        <w:ind w:left="5040" w:hanging="360"/>
+      </w:pPr>
+    </w:lvl>
+    <w:lvl w:ilvl="7" w:tplc="04090019" w:tentative="1">
+      <w:start w:val="1"/>
+      <w:numFmt w:val="lowerLetter"/>
+      <w:lvlText w:val="%8."/>
+      <w:lvlJc w:val="left"/>
+      <w:pPr>
+        <w:ind w:left="5760" w:hanging="360"/>
+      </w:pPr>
+    </w:lvl>
+    <w:lvl w:ilvl="8" w:tplc="0409001B" w:tentative="1">
+      <w:start w:val="1"/>
+      <w:numFmt w:val="lowerRoman"/>
+      <w:lvlText w:val="%9."/>
+      <w:lvlJc w:val="right"/>
+      <w:pPr>
+        <w:ind w:left="6480" w:hanging="180"/>
+      </w:pPr>
+    </w:lvl>
+  </w:abstractNum>
+  <w:abstractNum w:abstractNumId="35">
     <w:nsid w:val="6DD309FD"/>
     <w:multiLevelType w:val="hybridMultilevel"/>
     <w:tmpl w:val="A10610B4"/>
@@ -4698,7 +4886,7 @@
       </w:rPr>
     </w:lvl>
   </w:abstractNum>
-  <w:abstractNum w:abstractNumId="35">
+  <w:abstractNum w:abstractNumId="36">
     <w:nsid w:val="6FD747AE"/>
     <w:multiLevelType w:val="hybridMultilevel"/>
     <w:tmpl w:val="4F9CA230"/>
@@ -4811,7 +4999,7 @@
       </w:rPr>
     </w:lvl>
   </w:abstractNum>
-  <w:abstractNum w:abstractNumId="36">
+  <w:abstractNum w:abstractNumId="37">
     <w:nsid w:val="71464D9C"/>
     <w:multiLevelType w:val="hybridMultilevel"/>
     <w:tmpl w:val="FE468F7C"/>
@@ -4900,7 +5088,7 @@
       </w:pPr>
     </w:lvl>
   </w:abstractNum>
-  <w:abstractNum w:abstractNumId="37">
+  <w:abstractNum w:abstractNumId="38">
     <w:nsid w:val="741D473C"/>
     <w:multiLevelType w:val="hybridMultilevel"/>
     <w:tmpl w:val="43104AC4"/>
@@ -5013,7 +5201,7 @@
       </w:rPr>
     </w:lvl>
   </w:abstractNum>
-  <w:abstractNum w:abstractNumId="38">
+  <w:abstractNum w:abstractNumId="39">
     <w:nsid w:val="77BB1A10"/>
     <w:multiLevelType w:val="hybridMultilevel"/>
     <w:tmpl w:val="C88667F2"/>
@@ -5102,7 +5290,7 @@
       </w:pPr>
     </w:lvl>
   </w:abstractNum>
-  <w:abstractNum w:abstractNumId="39">
+  <w:abstractNum w:abstractNumId="40">
     <w:nsid w:val="78BC1019"/>
     <w:multiLevelType w:val="hybridMultilevel"/>
     <w:tmpl w:val="72EC6372"/>
@@ -5215,7 +5403,7 @@
       </w:rPr>
     </w:lvl>
   </w:abstractNum>
-  <w:abstractNum w:abstractNumId="40">
+  <w:abstractNum w:abstractNumId="41">
     <w:nsid w:val="791C07D1"/>
     <w:multiLevelType w:val="hybridMultilevel"/>
     <w:tmpl w:val="11E6EBEC"/>
@@ -5328,7 +5516,7 @@
       </w:rPr>
     </w:lvl>
   </w:abstractNum>
-  <w:abstractNum w:abstractNumId="41">
+  <w:abstractNum w:abstractNumId="42">
     <w:nsid w:val="7A0A1ACA"/>
     <w:multiLevelType w:val="hybridMultilevel"/>
     <w:tmpl w:val="DE80625A"/>
@@ -5441,7 +5629,7 @@
       </w:rPr>
     </w:lvl>
   </w:abstractNum>
-  <w:abstractNum w:abstractNumId="42">
+  <w:abstractNum w:abstractNumId="43">
     <w:nsid w:val="7D3C35DA"/>
     <w:multiLevelType w:val="hybridMultilevel"/>
     <w:tmpl w:val="3B7A3EE0"/>
@@ -5527,7 +5715,7 @@
       </w:pPr>
     </w:lvl>
   </w:abstractNum>
-  <w:abstractNum w:abstractNumId="43">
+  <w:abstractNum w:abstractNumId="44">
     <w:nsid w:val="7E7232AF"/>
     <w:multiLevelType w:val="hybridMultilevel"/>
     <w:tmpl w:val="3B7A3EE0"/>
@@ -5629,10 +5817,10 @@
     <w:abstractNumId w:val="18"/>
   </w:num>
   <w:num w:numId="6">
-    <w:abstractNumId w:val="38"/>
+    <w:abstractNumId w:val="39"/>
   </w:num>
   <w:num w:numId="7">
-    <w:abstractNumId w:val="36"/>
+    <w:abstractNumId w:val="37"/>
   </w:num>
   <w:num w:numId="8">
     <w:abstractNumId w:val="12"/>
@@ -5674,7 +5862,7 @@
     </w:lvlOverride>
   </w:num>
   <w:num w:numId="12">
-    <w:abstractNumId w:val="42"/>
+    <w:abstractNumId w:val="43"/>
     <w:lvlOverride w:ilvl="0">
       <w:startOverride w:val="1"/>
     </w:lvlOverride>
@@ -5737,13 +5925,13 @@
     <w:abstractNumId w:val="2"/>
   </w:num>
   <w:num w:numId="24">
-    <w:abstractNumId w:val="43"/>
+    <w:abstractNumId w:val="44"/>
   </w:num>
   <w:num w:numId="25">
     <w:abstractNumId w:val="5"/>
   </w:num>
   <w:num w:numId="26">
-    <w:abstractNumId w:val="40"/>
+    <w:abstractNumId w:val="41"/>
   </w:num>
   <w:num w:numId="27">
     <w:abstractNumId w:val="27"/>
@@ -5752,10 +5940,10 @@
     <w:abstractNumId w:val="4"/>
   </w:num>
   <w:num w:numId="29">
-    <w:abstractNumId w:val="35"/>
+    <w:abstractNumId w:val="36"/>
   </w:num>
   <w:num w:numId="30">
-    <w:abstractNumId w:val="37"/>
+    <w:abstractNumId w:val="38"/>
   </w:num>
   <w:num w:numId="31">
     <w:abstractNumId w:val="19"/>
@@ -5788,16 +5976,19 @@
     <w:abstractNumId w:val="3"/>
   </w:num>
   <w:num w:numId="41">
-    <w:abstractNumId w:val="34"/>
+    <w:abstractNumId w:val="35"/>
   </w:num>
   <w:num w:numId="42">
-    <w:abstractNumId w:val="39"/>
+    <w:abstractNumId w:val="40"/>
   </w:num>
   <w:num w:numId="43">
     <w:abstractNumId w:val="7"/>
   </w:num>
   <w:num w:numId="44">
-    <w:abstractNumId w:val="41"/>
+    <w:abstractNumId w:val="42"/>
+  </w:num>
+  <w:num w:numId="45">
+    <w:abstractNumId w:val="34"/>
   </w:num>
 </w:numbering>
 </file>
@@ -7424,7 +7615,7 @@
 </file>
 
 <file path=customXml/itemProps1.xml><?xml version="1.0" encoding="utf-8"?>
-<ds:datastoreItem xmlns:ds="http://schemas.openxmlformats.org/officeDocument/2006/customXml" ds:itemID="{89DD2FD4-0B8C-44DA-92E4-580CD140B676}">
+<ds:datastoreItem xmlns:ds="http://schemas.openxmlformats.org/officeDocument/2006/customXml" ds:itemID="{794DCA9D-6E2D-4D7E-BD61-93973078A277}">
   <ds:schemaRefs>
     <ds:schemaRef ds:uri="http://schemas.openxmlformats.org/officeDocument/2006/bibliography"/>
   </ds:schemaRefs>

</xml_diff>

<commit_message>
dev-cit-3.0-sprint3-issue-4978-performance-taskmanager: fixed saml keystore configuration
</commit_message>
<xml_diff>
--- a/blueprints/Mt Wilson Performance.docx
+++ b/blueprints/Mt Wilson Performance.docx
@@ -117,6 +117,11 @@
       </w:pPr>
       <w:bookmarkStart w:id="0" w:name="_Ref441039108"/>
       <w:r>
+        <w:t xml:space="preserve">Detect and </w:t>
+      </w:r>
+      <w:bookmarkStart w:id="1" w:name="_GoBack"/>
+      <w:bookmarkEnd w:id="1"/>
+      <w:r>
         <w:t>Eliminate Memory Leaks</w:t>
       </w:r>
     </w:p>
@@ -380,7 +385,7 @@
       <w:pPr>
         <w:pStyle w:val="Heading2"/>
       </w:pPr>
-      <w:bookmarkStart w:id="1" w:name="_Ref441023139"/>
+      <w:bookmarkStart w:id="2" w:name="_Ref441023139"/>
       <w:r>
         <w:t>Cache Attestation Reports in OpenStack</w:t>
       </w:r>
@@ -707,8 +712,6 @@
           <w:numId w:val="45"/>
         </w:numPr>
       </w:pPr>
-      <w:bookmarkStart w:id="2" w:name="_GoBack"/>
-      <w:bookmarkEnd w:id="2"/>
       <w:r>
         <w:t xml:space="preserve"> </w:t>
       </w:r>
@@ -765,7 +768,7 @@
       <w:r>
         <w:t>Asynchronous Remote Attestation Challenge</w:t>
       </w:r>
-      <w:bookmarkEnd w:id="1"/>
+      <w:bookmarkEnd w:id="2"/>
     </w:p>
     <w:p>
       <w:r>
@@ -6254,6 +6257,7 @@
   <w:style w:type="character" w:default="1" w:styleId="DefaultParagraphFont">
     <w:name w:val="Default Paragraph Font"/>
     <w:uiPriority w:val="1"/>
+    <w:semiHidden/>
     <w:unhideWhenUsed/>
   </w:style>
   <w:style w:type="table" w:default="1" w:styleId="TableNormal">
@@ -6920,6 +6924,7 @@
   <w:style w:type="character" w:default="1" w:styleId="DefaultParagraphFont">
     <w:name w:val="Default Paragraph Font"/>
     <w:uiPriority w:val="1"/>
+    <w:semiHidden/>
     <w:unhideWhenUsed/>
   </w:style>
   <w:style w:type="table" w:default="1" w:styleId="TableNormal">
@@ -7615,7 +7620,7 @@
 </file>
 
 <file path=customXml/itemProps1.xml><?xml version="1.0" encoding="utf-8"?>
-<ds:datastoreItem xmlns:ds="http://schemas.openxmlformats.org/officeDocument/2006/customXml" ds:itemID="{794DCA9D-6E2D-4D7E-BD61-93973078A277}">
+<ds:datastoreItem xmlns:ds="http://schemas.openxmlformats.org/officeDocument/2006/customXml" ds:itemID="{B788DC64-6223-4E67-AE56-BAAB39A42AA9}">
   <ds:schemaRefs>
     <ds:schemaRef ds:uri="http://schemas.openxmlformats.org/officeDocument/2006/bibliography"/>
   </ds:schemaRefs>

</xml_diff>

<commit_message>
dev-cit-3.0-sprint3-issue-4978-performance-taskmanager: fixed loop and logging for AIK check so it will stop after finding the right PCA
</commit_message>
<xml_diff>
--- a/blueprints/Mt Wilson Performance.docx
+++ b/blueprints/Mt Wilson Performance.docx
@@ -119,8 +119,6 @@
       <w:r>
         <w:t xml:space="preserve">Detect and </w:t>
       </w:r>
-      <w:bookmarkStart w:id="1" w:name="_GoBack"/>
-      <w:bookmarkEnd w:id="1"/>
       <w:r>
         <w:t>Eliminate Memory Leaks</w:t>
       </w:r>
@@ -132,7 +130,15 @@
     </w:p>
     <w:p>
       <w:r>
-        <w:t>Work to fix this issue is already in progress and it’s the first priority for improving performance.</w:t>
+        <w:t xml:space="preserve">Work to fix this issue is already in progress and it’s the first priority for improving </w:t>
+      </w:r>
+      <w:proofErr w:type="gramStart"/>
+      <w:r>
+        <w:t>performance</w:t>
+      </w:r>
+      <w:proofErr w:type="gramEnd"/>
+      <w:r>
+        <w:t>.</w:t>
       </w:r>
     </w:p>
     <w:p>
@@ -148,12 +154,14 @@
       <w:r>
         <w:t>The attestation service setting “</w:t>
       </w:r>
+      <w:proofErr w:type="spellStart"/>
       <w:r>
         <w:rPr>
           <w:rStyle w:val="InlineCodeChar"/>
         </w:rPr>
         <w:t>saml.validity.seconds</w:t>
       </w:r>
+      <w:proofErr w:type="spellEnd"/>
       <w:r>
         <w:t>” determines how long a trust assertion is valid after generating it.</w:t>
       </w:r>
@@ -322,8 +330,13 @@
       </w:r>
     </w:p>
     <w:p>
-      <w:r>
-        <w:t xml:space="preserve">Example 1.  If there is an attestation (A) that is valid since 35 minutes ago thru 25 minutes from now, and a second attestation (B) that is valid since 25 minutes from now thru 1 hour and 25 minutes from now, the correct attestation to return is (A) because it is the most recent attestation </w:t>
+      <w:proofErr w:type="gramStart"/>
+      <w:r>
+        <w:t>Example 1.</w:t>
+      </w:r>
+      <w:proofErr w:type="gramEnd"/>
+      <w:r>
+        <w:t xml:space="preserve">  If there is an attestation (A) that is valid since 35 minutes ago thru 25 minutes from now, and a second attestation (B) that is valid since 25 minutes from now thru 1 hour and 25 minutes from now, the correct attestation to return is (A) because it is the most recent attestation </w:t>
       </w:r>
       <w:r>
         <w:rPr>
@@ -336,13 +349,23 @@
       </w:r>
     </w:p>
     <w:p>
-      <w:r>
-        <w:t xml:space="preserve">Example 2. If there is an attestation (C) that is valid since 1 hour 15 minutes ago thru 15 minutes ago, and no later attestations, then a request for the current attestation must not return any results because there isn’t a current attestation. </w:t>
-      </w:r>
-    </w:p>
-    <w:p>
-      <w:r>
-        <w:t xml:space="preserve">Example 3. If there is an attestation (D) that is valid since 45 minutes ago thru 15 minutes from now, and a second attestation (E) that is valid since 5 minutes ago thru 55 minutes from now, the correct attestation to return is (E) because it is the </w:t>
+      <w:proofErr w:type="gramStart"/>
+      <w:r>
+        <w:t>Example 2.</w:t>
+      </w:r>
+      <w:proofErr w:type="gramEnd"/>
+      <w:r>
+        <w:t xml:space="preserve"> If there is an attestation (C) that is valid since 1 hour 15 minutes ago thru 15 minutes ago, and no later attestations, then a request for the current attestation must not return any results because there isn’t a current attestation. </w:t>
+      </w:r>
+    </w:p>
+    <w:p>
+      <w:proofErr w:type="gramStart"/>
+      <w:r>
+        <w:t>Example 3.</w:t>
+      </w:r>
+      <w:proofErr w:type="gramEnd"/>
+      <w:r>
+        <w:t xml:space="preserve"> If there is an attestation (D) that is valid since 45 minutes ago thru 15 minutes from now, and a second attestation (E) that is valid since 5 minutes ago thru 55 minutes from now, the correct attestation to return is (E) because it is the </w:t>
       </w:r>
       <w:r>
         <w:rPr>
@@ -364,8 +387,13 @@
       </w:r>
     </w:p>
     <w:p>
-      <w:r>
-        <w:t xml:space="preserve">Example 4. If there is an attestation (F) that is valid since 30 minutes ago thru 30 minutes from now, and a second attestation (G) that is valid since 10 minutes ago thru 5 minutes from now, the correct attestation to return is (G) because it is the </w:t>
+      <w:proofErr w:type="gramStart"/>
+      <w:r>
+        <w:t>Example 4.</w:t>
+      </w:r>
+      <w:proofErr w:type="gramEnd"/>
+      <w:r>
+        <w:t xml:space="preserve"> If there is an attestation (F) that is valid since 30 minutes ago thru 30 minutes from now, and a second attestation (G) that is valid since 10 minutes ago thru 5 minutes from now, the correct attestation to return is (G) because it is the </w:t>
       </w:r>
       <w:r>
         <w:rPr>
@@ -385,7 +413,7 @@
       <w:pPr>
         <w:pStyle w:val="Heading2"/>
       </w:pPr>
-      <w:bookmarkStart w:id="2" w:name="_Ref441023139"/>
+      <w:bookmarkStart w:id="1" w:name="_Ref441023139"/>
       <w:r>
         <w:t>Cache Attestation Reports in OpenStack</w:t>
       </w:r>
@@ -456,7 +484,15 @@
         </w:r>
       </w:hyperlink>
       <w:r>
-        <w:t xml:space="preserve"> ) but because it isn’t complete, we may not be able to rely on it immediately -  an alternative is to add a meter to the openstack telemetry project (ceilometer) to collect the attestation report for each host (from attestation service) and store it in the telemetry database Reference: </w:t>
+        <w:t xml:space="preserve"> ) but because it isn’t complete, we may not be able to rely on it immediately -  an alternative is to add a meter to the </w:t>
+      </w:r>
+      <w:proofErr w:type="spellStart"/>
+      <w:r>
+        <w:t>openstack</w:t>
+      </w:r>
+      <w:proofErr w:type="spellEnd"/>
+      <w:r>
+        <w:t xml:space="preserve"> telemetry project (ceilometer) to collect the attestation report for each host (from attestation service) and store it in the telemetry database Reference: </w:t>
       </w:r>
       <w:hyperlink r:id="rId11" w:history="1">
         <w:r>
@@ -478,11 +514,27 @@
         </w:r>
       </w:hyperlink>
       <w:r>
-        <w:t xml:space="preserve"> looks like we can add a “Gauge” type meter to measure trust and geotags like “host.trust.status” and </w:t>
+        <w:t xml:space="preserve"> looks like we can add a “Gauge” type meter to measure trust and geotags like “</w:t>
+      </w:r>
+      <w:proofErr w:type="spellStart"/>
+      <w:r>
+        <w:t>host.trust.status</w:t>
+      </w:r>
+      <w:proofErr w:type="spellEnd"/>
+      <w:r>
+        <w:t xml:space="preserve">” and </w:t>
       </w:r>
       <w:r>
         <w:lastRenderedPageBreak/>
-        <w:t>“host.tag.attributes”;  all the current attributes for a host should be stored as a single “measurement” of dimension “None” so that when they are updated it’s a complete replacement.</w:t>
+        <w:t>“</w:t>
+      </w:r>
+      <w:proofErr w:type="spellStart"/>
+      <w:r>
+        <w:t>host.tag.attributes</w:t>
+      </w:r>
+      <w:proofErr w:type="spellEnd"/>
+      <w:r>
+        <w:t>”;  all the current attributes for a host should be stored as a single “measurement” of dimension “None” so that when they are updated it’s a complete replacement.</w:t>
       </w:r>
     </w:p>
     <w:p>
@@ -551,7 +603,62 @@
     </w:p>
     <w:p>
       <w:r>
-        <w:t>The attestation service makes multiple calls to the trust agent during host registration and attestation. Consolidating these into the fewest number of calls possible for each type of host (trust agent, citrix, vmware) will improve performance.</w:t>
+        <w:t xml:space="preserve">The attestation service makes multiple calls to the trust agent during host registration and attestation. Consolidating these into the fewest number of calls possible for each type of host (trust agent, </w:t>
+      </w:r>
+      <w:proofErr w:type="spellStart"/>
+      <w:r>
+        <w:t>citrix</w:t>
+      </w:r>
+      <w:proofErr w:type="spellEnd"/>
+      <w:r>
+        <w:t xml:space="preserve">, </w:t>
+      </w:r>
+      <w:proofErr w:type="spellStart"/>
+      <w:proofErr w:type="gramStart"/>
+      <w:r>
+        <w:t>vmware</w:t>
+      </w:r>
+      <w:proofErr w:type="spellEnd"/>
+      <w:proofErr w:type="gramEnd"/>
+      <w:r>
+        <w:t>) will improve performance.</w:t>
+      </w:r>
+    </w:p>
+    <w:p>
+      <w:r>
+        <w:t>Preserve backward compatibility by keeping existing APIs and only add new APIs to resolve this issue.</w:t>
+      </w:r>
+    </w:p>
+    <w:p>
+      <w:r>
+        <w:lastRenderedPageBreak/>
+        <w:t xml:space="preserve">During host registration, the attestation service should make a single call to the trust agent to obtain a report including: AIK certificate (for Citrix it’s only AIK public key with no certificate), binding key certificate, signing key certificate, host information (BIOS, OS, VMM info).  The path could remain /v2/host and the additional fields added to the existing </w:t>
+      </w:r>
+      <w:proofErr w:type="spellStart"/>
+      <w:r>
+        <w:t>HostInfo</w:t>
+      </w:r>
+      <w:proofErr w:type="spellEnd"/>
+      <w:r>
+        <w:t xml:space="preserve"> response. </w:t>
+      </w:r>
+      <w:r>
+        <w:t>Any existing v2 clients should be able to ignore unknown fields in the response.</w:t>
+      </w:r>
+      <w:bookmarkStart w:id="2" w:name="_GoBack"/>
+      <w:bookmarkEnd w:id="2"/>
+    </w:p>
+    <w:p>
+      <w:r>
+        <w:t>During host attestation, the attestation service should make a single call to the trust agent to obtain the TPM Quote, measurement log, and asset tag attributes. The information could be added to the current TPM quote response. The path could remain /v2/</w:t>
+      </w:r>
+      <w:proofErr w:type="spellStart"/>
+      <w:r>
+        <w:t>tpm</w:t>
+      </w:r>
+      <w:proofErr w:type="spellEnd"/>
+      <w:r>
+        <w:t xml:space="preserve">/quote. Any existing v2 clients should be able to ignore unknown fields in the response. </w:t>
       </w:r>
     </w:p>
     <w:p>
@@ -569,34 +676,37 @@
     </w:p>
     <w:p>
       <w:r>
+        <w:t xml:space="preserve">If the attestation service is tuned by the administrator to use 25 threads for bulk attestation requests, and 20 concurrent bulk attestation requests are sent to the service, we want to avoid a situation where the service attempts to start 500 new threads to handle these requests. </w:t>
+      </w:r>
+    </w:p>
+    <w:p>
+      <w:r>
+        <w:t xml:space="preserve">There should be a centralized task manager that can be configured with maximum allowed threads, and this task manager should receive and queue all work requests, and process them as quickly as possible using all available threads up to the configured maximum. Now if the administrator tunes the service to use 25 threads for bulk attestation, and 20 concurrent bulk attestation requests are sent to the service, the work orders for hosts mentioned in those requests would be added to the queue and dispatched by the centralized task manager to the worker threads. </w:t>
+      </w:r>
+    </w:p>
+    <w:p>
+      <w:r>
+        <w:t xml:space="preserve">For asynchronous remote attestations, this is a “fire and forget” operation because the results of the order will be stored in the database and the client will later request the status. </w:t>
+      </w:r>
+    </w:p>
+    <w:p>
+      <w:r>
+        <w:t xml:space="preserve">For synchronous remote attestations, the work orders need to maintain a reference to the http thread that submitted them to the task manager, and that http thread needs to sleep until it is notified that the work is done. As each work order is complete, it notifies its http thread and when the http thread notices that all the work orders it dispatched are complete, it sends a response to the client. </w:t>
+      </w:r>
+    </w:p>
+    <w:p>
+      <w:r>
+        <w:t xml:space="preserve">When the task manager receives work orders to add to the queue, it should check if there is already a work order in the queue for the same host that can be reused. The two parameters of the work order </w:t>
+      </w:r>
+      <w:r>
+        <w:t xml:space="preserve">for determining reusability </w:t>
+      </w:r>
+      <w:r>
+        <w:t xml:space="preserve">are the host and the nonce. Normally, an attestation request by a client does not specify a nonce and the attestation service generates the nonce for the remote attestation challenge. In these cases, the work order should not have </w:t>
+      </w:r>
+      <w:r>
         <w:lastRenderedPageBreak/>
-        <w:t xml:space="preserve">If the attestation service is tuned by the administrator to use 25 threads for bulk attestation requests, and 20 concurrent bulk attestation requests are sent to the service, we want to avoid a situation where the service attempts to start 500 new threads to handle these requests. </w:t>
-      </w:r>
-    </w:p>
-    <w:p>
-      <w:r>
-        <w:t xml:space="preserve">There should be a centralized task manager that can be configured with maximum allowed threads, and this task manager should receive and queue all work requests, and process them as quickly as possible using all available threads up to the configured maximum. Now if the administrator tunes the service to use 25 threads for bulk attestation, and 20 concurrent bulk attestation requests are sent to the service, the work orders for hosts mentioned in those requests would be added to the queue and dispatched by the centralized task manager to the worker threads. </w:t>
-      </w:r>
-    </w:p>
-    <w:p>
-      <w:r>
-        <w:t xml:space="preserve">For asynchronous remote attestations, this is a “fire and forget” operation because the results of the order will be stored in the database and the client will later request the status. </w:t>
-      </w:r>
-    </w:p>
-    <w:p>
-      <w:r>
-        <w:t xml:space="preserve">For synchronous remote attestations, the work orders need to maintain a reference to the http thread that submitted them to the task manager, and that http thread needs to sleep until it is notified that the work is done. As each work order is complete, it notifies its http thread and when the http thread notices that all the work orders it dispatched are complete, it sends a response to the client. </w:t>
-      </w:r>
-    </w:p>
-    <w:p>
-      <w:r>
-        <w:t xml:space="preserve">When the task manager receives work orders to add to the queue, it should check if there is already a work order in the queue for the same host that can be reused. The two parameters of the work order </w:t>
-      </w:r>
-      <w:r>
-        <w:t xml:space="preserve">for determining reusability </w:t>
-      </w:r>
-      <w:r>
-        <w:t>are the host and the nonce. Normally, an attestation request by a client does not specify a nonce and the attestation service generates the nonce for the remote attestation challenge. In these cases, the work order should not have a nonce set because it will be generated when the work order is processed. Multiple concurrent requests that do not specify a nonce can be consolidated:  for asynchronous requests, the task manager adds the request id to the work order already in the queue so it will update that request also when it’s done, and for synchronous requests the task manager adds the http thread that submitted the new task to the existing task so it will update that thread also when it’s done. This means the request id and http thread references in each work order must be a list, not a single item, and they should both be initialized to empty list when the work order is created so it’s safe to add elements without checking for null.</w:t>
+        <w:t>a nonce set because it will be generated when the work order is processed. Multiple concurrent requests that do not specify a nonce can be consolidated:  for asynchronous requests, the task manager adds the request id to the work order already in the queue so it will update that request also when it’s done, and for synchronous requests the task manager adds the http thread that submitted the new task to the existing task so it will update that thread also when it’s done. This means the request id and http thread references in each work order must be a list, not a single item, and they should both be initialized to empty list when the work order is created so it’s safe to add elements without checking for null.</w:t>
       </w:r>
     </w:p>
     <w:p>
@@ -637,7 +747,6 @@
     </w:p>
     <w:p>
       <w:r>
-        <w:lastRenderedPageBreak/>
         <w:t>The task manager</w:t>
       </w:r>
       <w:r>
@@ -653,16 +762,48 @@
         </w:numPr>
       </w:pPr>
       <w:r>
-        <w:t>Using “invokeAll” method of ExecutorService instead of looping on Future “get” method;  the invokeAll method does a similar loop internally but with additional error handling</w:t>
+        <w:t>Using “</w:t>
+      </w:r>
+      <w:proofErr w:type="spellStart"/>
+      <w:r>
+        <w:t>invokeAll</w:t>
+      </w:r>
+      <w:proofErr w:type="spellEnd"/>
+      <w:r>
+        <w:t xml:space="preserve">” method of </w:t>
+      </w:r>
+      <w:proofErr w:type="spellStart"/>
+      <w:r>
+        <w:t>ExecutorService</w:t>
+      </w:r>
+      <w:proofErr w:type="spellEnd"/>
+      <w:r>
+        <w:t xml:space="preserve"> instead of looping on Future “get” method;  the </w:t>
+      </w:r>
+      <w:proofErr w:type="spellStart"/>
+      <w:r>
+        <w:t>invokeAll</w:t>
+      </w:r>
+      <w:proofErr w:type="spellEnd"/>
+      <w:r>
+        <w:t xml:space="preserve"> method does a similar loop internally but with additional error handling</w:t>
       </w:r>
       <w:r>
         <w:t xml:space="preserve">;  enable this change by setting </w:t>
       </w:r>
+      <w:proofErr w:type="spellStart"/>
       <w:r>
         <w:rPr>
           <w:rStyle w:val="InlineCodeChar"/>
         </w:rPr>
-        <w:t>mtwilson.performance.taskmanager.enabled=true</w:t>
+        <w:t>mtwilson.performance.taskmanager.enabled</w:t>
+      </w:r>
+      <w:proofErr w:type="spellEnd"/>
+      <w:r>
+        <w:rPr>
+          <w:rStyle w:val="InlineCodeChar"/>
+        </w:rPr>
+        <w:t>=true</w:t>
       </w:r>
       <w:r>
         <w:t xml:space="preserve"> </w:t>
@@ -670,12 +811,14 @@
       <w:r>
         <w:t xml:space="preserve">in the </w:t>
       </w:r>
+      <w:proofErr w:type="spellStart"/>
       <w:r>
         <w:rPr>
           <w:rStyle w:val="InlineCodeChar"/>
         </w:rPr>
         <w:t>mtwilson.properties</w:t>
       </w:r>
+      <w:proofErr w:type="spellEnd"/>
       <w:r>
         <w:t xml:space="preserve"> file</w:t>
       </w:r>
@@ -689,8 +832,29 @@
         </w:numPr>
       </w:pPr>
       <w:r>
-        <w:t>Initializing ASDataCipher just once in a ServletContextListener (Attestation) instead of on every request in HostTrustBO</w:t>
-      </w:r>
+        <w:t xml:space="preserve">Initializing </w:t>
+      </w:r>
+      <w:proofErr w:type="spellStart"/>
+      <w:r>
+        <w:t>ASDataCipher</w:t>
+      </w:r>
+      <w:proofErr w:type="spellEnd"/>
+      <w:r>
+        <w:t xml:space="preserve"> just once in a </w:t>
+      </w:r>
+      <w:proofErr w:type="spellStart"/>
+      <w:r>
+        <w:t>ServletContextListener</w:t>
+      </w:r>
+      <w:proofErr w:type="spellEnd"/>
+      <w:r>
+        <w:t xml:space="preserve"> (Attestation) instead of on every request in </w:t>
+      </w:r>
+      <w:proofErr w:type="spellStart"/>
+      <w:r>
+        <w:t>HostTrustBO</w:t>
+      </w:r>
+      <w:proofErr w:type="spellEnd"/>
     </w:p>
     <w:p>
       <w:pPr>
@@ -718,35 +882,75 @@
     </w:p>
     <w:p>
       <w:r>
-        <w:t xml:space="preserve"> is available as an alternative implementation for bulk trust attestation API </w:t>
+        <w:t xml:space="preserve"> </w:t>
+      </w:r>
+      <w:proofErr w:type="gramStart"/>
+      <w:r>
+        <w:t>is</w:t>
+      </w:r>
+      <w:proofErr w:type="gramEnd"/>
+      <w:r>
+        <w:t xml:space="preserve"> available as an alternative implementation for bulk trust attestation API </w:t>
       </w:r>
       <w:r>
         <w:rPr>
           <w:rStyle w:val="InlineCodeChar"/>
         </w:rPr>
-        <w:t>/v1/AttestationService/resources/hosts/bulk/trust/saml</w:t>
-      </w:r>
-      <w:r>
-        <w:t xml:space="preserve"> and ca</w:t>
-      </w:r>
-      <w:r>
-        <w:t xml:space="preserve">n be enabled by setting </w:t>
-      </w:r>
+        <w:t>/v1/</w:t>
+      </w:r>
+      <w:proofErr w:type="spellStart"/>
       <w:r>
         <w:rPr>
           <w:rStyle w:val="InlineCodeChar"/>
         </w:rPr>
-        <w:t>mtwilson.performance.taskmanager.enabled=true</w:t>
+        <w:t>AttestationService</w:t>
+      </w:r>
+      <w:proofErr w:type="spellEnd"/>
+      <w:r>
+        <w:rPr>
+          <w:rStyle w:val="InlineCodeChar"/>
+        </w:rPr>
+        <w:t>/resources/hosts/bulk/trust/</w:t>
+      </w:r>
+      <w:proofErr w:type="spellStart"/>
+      <w:r>
+        <w:rPr>
+          <w:rStyle w:val="InlineCodeChar"/>
+        </w:rPr>
+        <w:t>saml</w:t>
+      </w:r>
+      <w:proofErr w:type="spellEnd"/>
+      <w:r>
+        <w:t xml:space="preserve"> and ca</w:t>
+      </w:r>
+      <w:r>
+        <w:t xml:space="preserve">n be enabled by setting </w:t>
+      </w:r>
+      <w:proofErr w:type="spellStart"/>
+      <w:r>
+        <w:rPr>
+          <w:rStyle w:val="InlineCodeChar"/>
+        </w:rPr>
+        <w:t>mtwilson.performance.taskmanager.enabled</w:t>
+      </w:r>
+      <w:proofErr w:type="spellEnd"/>
+      <w:r>
+        <w:rPr>
+          <w:rStyle w:val="InlineCodeChar"/>
+        </w:rPr>
+        <w:t>=true</w:t>
       </w:r>
       <w:r>
         <w:t xml:space="preserve"> in the </w:t>
       </w:r>
+      <w:proofErr w:type="spellStart"/>
       <w:r>
         <w:rPr>
           <w:rStyle w:val="InlineCodeChar"/>
         </w:rPr>
         <w:t>mtwilson.properties</w:t>
       </w:r>
+      <w:proofErr w:type="spellEnd"/>
       <w:r>
         <w:t xml:space="preserve"> file. The default value is </w:t>
       </w:r>
@@ -768,7 +972,7 @@
       <w:r>
         <w:t>Asynchronous Remote Attestation Challenge</w:t>
       </w:r>
-      <w:bookmarkEnd w:id="2"/>
+      <w:bookmarkEnd w:id="1"/>
     </w:p>
     <w:p>
       <w:r>
@@ -777,6 +981,7 @@
     </w:p>
     <w:p>
       <w:r>
+        <w:lastRenderedPageBreak/>
         <w:t xml:space="preserve">A new </w:t>
       </w:r>
       <w:r>
@@ -797,16 +1002,75 @@
     </w:p>
     <w:p>
       <w:r>
-        <w:t xml:space="preserve">The trust agent startup procedure should include a new task that measures the time it takes to generate a TPM quote on that host. That measurement and a measurement count (starting at 1) should be retained in memory. The Trust Agent should maintain the shortest TPM quote time (min), longest TPM quote time (max), and the average TPM quote time (over the number of TPM quotes generated since the Trust Agent was started). Each time a TPM quote is performed, the measurement count should be incremented and the min, max, and average TPM quote response times should be updated. Each time the Trust Agent responds to a new asynchronous request with a new order identifier, it should also include the min, max, and </w:t>
-      </w:r>
+        <w:t xml:space="preserve">The trust agent startup procedure should include a new task that measures the time it takes to generate a TPM quote on that host. That measurement and a measurement count (starting at 1) should be retained in memory. The Trust Agent should maintain the shortest TPM quote time (min), longest TPM quote time (max), and the average TPM quote time (over the number of TPM quotes generated since the Trust Agent was started). Each time a TPM quote is performed, the measurement count should be incremented and the min, max, and average TPM quote response times should be updated. Each time the Trust Agent responds to a new asynchronous request with a new order identifier, it should also include the min, max, and average TPM quote times with the response. This will hint to clients the timeframe that they should schedule their second request to retrieve the TPM quote. </w:t>
+      </w:r>
+    </w:p>
+    <w:p>
+      <w:r>
+        <w:t>The attestation service versions 1.x, 2.x, and 3.0 have a synchronous attestation API.  A new API for asynchronous requests should be added to the attestation service which would work like the trust agent asynchronous remote attestation described above: clients submit requests and get an immediate response with an order id, URL to check order status, and time estimate, then they request a status for that order at a later time and continue requesting status updates until all the work is done. The status updates would show what work is done already in case some of it is done and the rest is pending, so the client can start to act on that data if possible -- for example a UI could display the appropriate icons corresponding to the trust reports that are done while displaying waiting indicators for the ones that are not done yet.</w:t>
+      </w:r>
+    </w:p>
+    <w:p>
+      <w:pPr>
+        <w:pStyle w:val="Heading2"/>
+      </w:pPr>
+      <w:r>
+        <w:t>Caching</w:t>
+      </w:r>
+      <w:r>
+        <w:t xml:space="preserve"> Authorization</w:t>
+      </w:r>
+      <w:r>
+        <w:t xml:space="preserve"> Data in Memory</w:t>
+      </w:r>
+    </w:p>
+    <w:p>
+      <w:r>
+        <w:t xml:space="preserve">The attestation service maintains a list of users, roles, and permissions. This list changes infrequently compared to whitelists and host registrations and attestation reports. </w:t>
+      </w:r>
+    </w:p>
+    <w:p>
+      <w:r>
+        <w:t>In attestation service versions 1.x, 2.x, and 3.0, every request to the attestation service is authenticated and this includes one or more database lookups for the user login credentials, the user record, the roles, and permissions.</w:t>
+      </w:r>
+    </w:p>
+    <w:p>
+      <w:r>
+        <w:t xml:space="preserve">The response time for every request can be improved by eliminating some of those database lookups. </w:t>
+      </w:r>
+    </w:p>
+    <w:p>
+      <w:r>
+        <w:t xml:space="preserve">The attestation service should maintain a limited-size (configurable) cache of recently used security information and check this cache first for credentials before checking the database. </w:t>
+      </w:r>
+    </w:p>
+    <w:p>
       <w:r>
         <w:lastRenderedPageBreak/>
-        <w:t xml:space="preserve">average TPM quote times with the response. This will hint to clients the timeframe that they should schedule their second request to retrieve the TPM quote. </w:t>
-      </w:r>
-    </w:p>
-    <w:p>
-      <w:r>
-        <w:t>The attestation service versions 1.x, 2.x, and 3.0 have a synchronous attestation API.  A new API for asynchronous requests should be added to the attestation service which would work like the trust agent asynchronous remote attestation described above: clients submit requests and get an immediate response with an order id, URL to check order status, and time estimate, then they request a status for that order at a later time and continue requesting status updates until all the work is done. The status updates would show what work is done already in case some of it is done and the rest is pending, so the client can start to act on that data if possible -- for example a UI could display the appropriate icons corresponding to the trust reports that are done while displaying waiting indicators for the ones that are not done yet.</w:t>
+        <w:t xml:space="preserve">This will eliminate authorization-related database queries for normal users and improve the response time for each request after their first login since the service was started. The cache will not, by itself, improve response time for clients that submit incorrect credentials, as these will not be cached and each will result in a single query to the database to look up the password or certificate login record. </w:t>
+      </w:r>
+    </w:p>
+    <w:p>
+      <w:r>
+        <w:t>The APIs that edit user and role information in the database will need to also remove the corresponding records</w:t>
+      </w:r>
+      <w:r>
+        <w:t xml:space="preserve"> from the cache</w:t>
+      </w:r>
+      <w:r>
+        <w:t xml:space="preserve"> so the next query with those credentials will </w:t>
+      </w:r>
+      <w:r>
+        <w:t>result in a</w:t>
+      </w:r>
+      <w:r>
+        <w:t xml:space="preserve"> query </w:t>
+      </w:r>
+      <w:r>
+        <w:t xml:space="preserve">to </w:t>
+      </w:r>
+      <w:r>
+        <w:t xml:space="preserve">the database for updated information. </w:t>
       </w:r>
     </w:p>
     <w:p>
@@ -814,265 +1078,1753 @@
         <w:pStyle w:val="Heading2"/>
       </w:pPr>
       <w:r>
-        <w:t>Caching</w:t>
-      </w:r>
-      <w:r>
-        <w:t xml:space="preserve"> Authorization</w:t>
-      </w:r>
-      <w:r>
-        <w:t xml:space="preserve"> Data in Memory</w:t>
-      </w:r>
-    </w:p>
-    <w:p>
-      <w:r>
-        <w:t xml:space="preserve">The attestation service maintains a list of users, roles, and permissions. This list changes infrequently compared to whitelists and host registrations and attestation reports. </w:t>
-      </w:r>
-    </w:p>
-    <w:p>
-      <w:r>
-        <w:t>In attestation service versions 1.x, 2.x, and 3.0, every request to the attestation service is authenticated and this includes one or more database lookups for the user login credentials, the user record, the roles, and permissions.</w:t>
-      </w:r>
-    </w:p>
-    <w:p>
-      <w:r>
-        <w:t xml:space="preserve">The response time for every request can be improved by eliminating some of those database lookups. </w:t>
-      </w:r>
-    </w:p>
-    <w:p>
-      <w:r>
-        <w:t xml:space="preserve">The attestation service should maintain a limited-size (configurable) cache of recently used security information and check this cache first for credentials before checking the database. </w:t>
-      </w:r>
-    </w:p>
-    <w:p>
-      <w:r>
-        <w:t xml:space="preserve">This will eliminate authorization-related database queries for normal users and improve the response time for each request after their first login since the service was started. The cache will not, by itself, improve response time for clients that submit incorrect credentials, as these will not be cached and each will result in a single query to the database to look up the password or certificate login record. </w:t>
-      </w:r>
-    </w:p>
-    <w:p>
-      <w:r>
-        <w:t>The APIs that edit user and role information in the database will need to also remove the corresponding records</w:t>
-      </w:r>
-      <w:r>
-        <w:t xml:space="preserve"> from the cache</w:t>
-      </w:r>
-      <w:r>
-        <w:t xml:space="preserve"> so the next query with those credentials will </w:t>
-      </w:r>
-      <w:r>
-        <w:t>result in a</w:t>
-      </w:r>
-      <w:r>
-        <w:t xml:space="preserve"> query </w:t>
-      </w:r>
-      <w:r>
-        <w:t xml:space="preserve">to </w:t>
-      </w:r>
-      <w:r>
-        <w:t xml:space="preserve">the database for updated information. </w:t>
+        <w:t>Switch from Tomcat to Jetty and/or Web Server Tuning</w:t>
+      </w:r>
+    </w:p>
+    <w:p>
+      <w:r>
+        <w:t xml:space="preserve">The attestation service versions 1.x, 2.x, and 3.0 run on Tomcat and the slow startup time is very prominent during installation. In comparison, the key broker and trust director </w:t>
+      </w:r>
+      <w:r>
+        <w:t>include</w:t>
+      </w:r>
+      <w:r>
+        <w:t xml:space="preserve"> Jetty</w:t>
+      </w:r>
+      <w:r>
+        <w:t>,</w:t>
+      </w:r>
+      <w:r>
+        <w:t xml:space="preserve"> an embedded web server</w:t>
+      </w:r>
+      <w:r>
+        <w:t>, and their installation and startup times are faster.</w:t>
+      </w:r>
+    </w:p>
+    <w:p>
+      <w:r>
+        <w:t>We need to do some performance testing to compare the same applications on both Tomcat and Jetty.  It would be easier to create a .war file with key broker or trust director and deploy that on Tomcat to compare that performance with the current Jetty configuration for those applications. Both Tomcat and Jetty should be tuned for the best possible performance for the applications during the test. If Jetty performs better, then we should repackage the attestation service using Jetty the same way key broker and trust director are packaged.</w:t>
+      </w:r>
+    </w:p>
+    <w:p>
+      <w:pPr>
+        <w:pStyle w:val="Heading1"/>
+      </w:pPr>
+      <w:r>
+        <w:t>Testing</w:t>
+      </w:r>
+    </w:p>
+    <w:p>
+      <w:r>
+        <w:t xml:space="preserve">We have a limited hardware available for testing the performance of the attestation service, but we need to test it with much higher numbers of hosts. </w:t>
+      </w:r>
+    </w:p>
+    <w:p>
+      <w:r>
+        <w:t xml:space="preserve">We can develop simulations for the trust agent and </w:t>
+      </w:r>
+      <w:proofErr w:type="spellStart"/>
+      <w:r>
+        <w:t>vcenter</w:t>
+      </w:r>
+      <w:proofErr w:type="spellEnd"/>
+      <w:r>
+        <w:t xml:space="preserve"> responses that we can use for testing performance of the attestation service, substituting VMs for hosts.</w:t>
+      </w:r>
+    </w:p>
+    <w:p>
+      <w:r>
+        <w:t>The /</w:t>
+      </w:r>
+      <w:proofErr w:type="spellStart"/>
+      <w:r>
+        <w:t>etc</w:t>
+      </w:r>
+      <w:proofErr w:type="spellEnd"/>
+      <w:r>
+        <w:t>/hosts file on the attestation service can be configured to have many host names pointing to the same simulator IP address. Each simulator can then be scaled vertically to handle more simulated hosts until capacity, which is expected to be in the hundreds of simulated hosts per simulator VM, and then horizontally by adding more simulator VMs and corresponding entries in the /</w:t>
+      </w:r>
+      <w:proofErr w:type="spellStart"/>
+      <w:r>
+        <w:t>etc</w:t>
+      </w:r>
+      <w:proofErr w:type="spellEnd"/>
+      <w:r>
+        <w:t xml:space="preserve">/hosts file until we have enough simulated hosts for the performance test. </w:t>
       </w:r>
     </w:p>
     <w:p>
       <w:pPr>
         <w:pStyle w:val="Heading2"/>
       </w:pPr>
-      <w:r>
-        <w:t>Switch from Tomcat to Jetty and/or Web Server Tuning</w:t>
-      </w:r>
-    </w:p>
-    <w:p>
-      <w:r>
-        <w:t xml:space="preserve">The attestation service versions 1.x, 2.x, and 3.0 run on Tomcat and the slow startup time is very prominent during installation. In comparison, the key broker and trust director </w:t>
-      </w:r>
-      <w:r>
-        <w:t>include</w:t>
-      </w:r>
-      <w:r>
-        <w:t xml:space="preserve"> Jetty</w:t>
+      <w:bookmarkStart w:id="3" w:name="_Ref441042395"/>
+      <w:r>
+        <w:t>Allowing Challenger to Specify Nonce</w:t>
+      </w:r>
+      <w:bookmarkEnd w:id="3"/>
+      <w:r>
+        <w:t xml:space="preserve"> </w:t>
+      </w:r>
+    </w:p>
+    <w:p>
+      <w:r>
+        <w:t>This is a feature that we should ha</w:t>
+      </w:r>
+      <w:r>
+        <w:t>ve available anyway for audit purposes</w:t>
+      </w:r>
+      <w:r>
+        <w:t xml:space="preserve">, as it allows an auditor to </w:t>
+      </w:r>
+      <w:r>
+        <w:t>verify the chain of trust all the way to the TPM quote for its own request.</w:t>
+      </w:r>
+    </w:p>
+    <w:p>
+      <w:r>
+        <w:lastRenderedPageBreak/>
+        <w:t xml:space="preserve">For performance testing, it allows us to send the same nonce for all the requests, to allow of responses from the simulators. </w:t>
+      </w:r>
+      <w:proofErr w:type="gramStart"/>
+      <w:r>
+        <w:t xml:space="preserve">When testing with simulators and user-specified nonce, the nonce should be the “well-known” value </w:t>
+      </w:r>
+      <w:r>
+        <w:t>000000000</w:t>
+      </w:r>
+      <w:r>
+        <w:t>0000000000000000000000000000000 (20 bytes of zero in hex).</w:t>
+      </w:r>
+      <w:proofErr w:type="gramEnd"/>
+      <w:r>
+        <w:t xml:space="preserve"> This makes it easy to set up the simulator in a consistent way </w:t>
+      </w:r>
+      <w:r>
+        <w:t>to</w:t>
+      </w:r>
+      <w:r>
+        <w:t xml:space="preserve"> replay a TPM quote with this nonce.</w:t>
+      </w:r>
+    </w:p>
+    <w:p>
+      <w:r>
+        <w:t>This feature adds an optional parameter to the attestation request which is the nonce to use in the remote attestation challenge. If the request does not specify a nonce, the attestation service would generate one as it does in versions 1.x, 2.x, and 3.0.</w:t>
+      </w:r>
+    </w:p>
+    <w:p>
+      <w:r>
+        <w:t xml:space="preserve">The behavior of all APIs in v1 and v2 that return an attestation report is that they now accept an optional nonce from the client. If the nonce is omitted, the API behaves as it did before.  If the nonce is provided, then it must be a 20-byte value in hex, or else the API will return an error. If a valid nonce is provided, AND if the request involves a remote attestation, then the provided nonce will be used. Some requests do not involve a remote attestation, such as when </w:t>
+      </w:r>
+      <w:proofErr w:type="spellStart"/>
+      <w:r>
+        <w:t>forceVerify</w:t>
+      </w:r>
+      <w:proofErr w:type="spellEnd"/>
+      <w:r>
+        <w:t>=false and there is a cached attestation -- in these cases, the provided nonce is ignored.</w:t>
+      </w:r>
+    </w:p>
+    <w:p>
+      <w:pPr>
+        <w:pStyle w:val="Heading2"/>
+      </w:pPr>
+      <w:r>
+        <w:t>Trust Agent Simulator</w:t>
+      </w:r>
+    </w:p>
+    <w:p>
+      <w:r>
+        <w:t>The trust agent performance can be profiled by sending a remote attestation request to a real trust agent</w:t>
       </w:r>
       <w:r>
         <w:t>,</w:t>
       </w:r>
       <w:r>
-        <w:t xml:space="preserve"> an embedded web server</w:t>
-      </w:r>
-      <w:r>
-        <w:t>, and their installation and startup times are faster.</w:t>
-      </w:r>
-    </w:p>
-    <w:p>
+        <w:t xml:space="preserve"> recording the response. This can be repeated a number of times to get the minimum, maximum, and average response times. </w:t>
+      </w:r>
+    </w:p>
+    <w:p>
+      <w:r>
+        <w:t xml:space="preserve">The trust agent simulator can be built by taking a single sample response from the real trust agent and creating a lightweight web server that accepts a request, waits a random amount of time in accordance with the profile, then returns the recorded sample response.  Because the recorded response was built with a specific nonce, it will only be “valid” if that same nonce is used to request it via the attestation service feature </w:t>
+      </w:r>
+      <w:r>
+        <w:fldChar w:fldCharType="begin"/>
+      </w:r>
+      <w:r>
+        <w:instrText xml:space="preserve"> REF _Ref441042395 \h </w:instrText>
+      </w:r>
+      <w:r>
+        <w:fldChar w:fldCharType="separate"/>
+      </w:r>
+      <w:r>
+        <w:t>Allowing Challenger to Specify Nonce</w:t>
+      </w:r>
+      <w:r>
+        <w:fldChar w:fldCharType="end"/>
+      </w:r>
+      <w:r>
+        <w:t>.</w:t>
+      </w:r>
+    </w:p>
+    <w:p>
+      <w:r>
+        <w:t>All simulated trust agent hosts would have the same whitelist.</w:t>
+      </w:r>
+    </w:p>
+    <w:p>
+      <w:pPr>
+        <w:pStyle w:val="Heading3"/>
+      </w:pPr>
+      <w:r>
+        <w:t>Implementation</w:t>
+      </w:r>
+    </w:p>
+    <w:p>
+      <w:r>
+        <w:t>The initial implementation is a quick modification of the actual trust agent to return a previously-recorded response instead of a new TPM quote; all other functions to return the AIK and host information stay the same.</w:t>
+      </w:r>
+    </w:p>
+    <w:p>
+      <w:r>
+        <w:t xml:space="preserve">This is open to further work where we might create a lightweight web server using </w:t>
+      </w:r>
+      <w:proofErr w:type="spellStart"/>
+      <w:r>
+        <w:t>nginx</w:t>
+      </w:r>
+      <w:proofErr w:type="spellEnd"/>
+      <w:r>
+        <w:t>, write a setup script to call each API of the local trust agent multiple times to record the response and timing characteristics, and then shut down the trust agent and bring up the simulator with all recorded responses.</w:t>
+      </w:r>
+    </w:p>
+    <w:p>
+      <w:pPr>
+        <w:pStyle w:val="Heading3"/>
+      </w:pPr>
       <w:r>
         <w:lastRenderedPageBreak/>
-        <w:t>We need to do some performance testing to compare the same applications on both Tomcat and Jetty.  It would be easier to create a .war file with key broker or trust director and deploy that on Tomcat to compare that performance with the current Jetty configuration for those applications. Both Tomcat and Jetty should be tuned for the best possible performance for the applications during the test. If Jetty performs better, then we should repackage the attestation service using Jetty the same way key broker and trust director are packaged.</w:t>
-      </w:r>
-    </w:p>
-    <w:p>
-      <w:pPr>
-        <w:pStyle w:val="Heading1"/>
-      </w:pPr>
-      <w:r>
-        <w:t>Testing</w:t>
-      </w:r>
-    </w:p>
-    <w:p>
-      <w:r>
-        <w:t xml:space="preserve">We have a limited hardware available for testing the performance of the attestation service, but we need to test it with much higher numbers of hosts. </w:t>
-      </w:r>
-    </w:p>
-    <w:p>
-      <w:r>
-        <w:t>We can develop simulations for the trust agent and vcenter responses that we can use for testing performance of the attestation service, substituting VMs for hosts.</w:t>
-      </w:r>
-    </w:p>
-    <w:p>
-      <w:r>
-        <w:t xml:space="preserve">The /etc/hosts file on the attestation service can be configured to have many host names pointing to the same simulator IP address. Each simulator can then be scaled vertically to handle more simulated hosts until capacity, which is expected to be in the hundreds of simulated hosts per simulator VM, and then horizontally by adding more simulator VMs and corresponding entries in the /etc/hosts file until we have enough simulated hosts for the performance test. </w:t>
-      </w:r>
-    </w:p>
+        <w:t>Creating the Trust Agent Simulator</w:t>
+      </w:r>
+    </w:p>
+    <w:p>
+      <w:r>
+        <w:t xml:space="preserve">The trust agent simulator takes over from a real trust agent and provides “canned” </w:t>
+      </w:r>
+      <w:proofErr w:type="spellStart"/>
+      <w:r>
+        <w:t>tpm</w:t>
+      </w:r>
+      <w:proofErr w:type="spellEnd"/>
+      <w:r>
+        <w:t xml:space="preserve"> quotes to mtwilson. Once the simulator is installed, you can add many host entries to mtwilson /</w:t>
+      </w:r>
+      <w:proofErr w:type="spellStart"/>
+      <w:r>
+        <w:t>etc</w:t>
+      </w:r>
+      <w:proofErr w:type="spellEnd"/>
+      <w:r>
+        <w:t xml:space="preserve">/hosts file to resolve to same simulator address, mtwilson will query the same simulator for all those attestation reports, and get the same response back for all of them. It’s important to note that this simulator is just a “quick and dirty” so it doesn’t provide a complete simulation. </w:t>
+      </w:r>
+    </w:p>
+    <w:p>
+      <w:r>
+        <w:t>Pre-requisites:</w:t>
+      </w:r>
+    </w:p>
+    <w:p>
+      <w:pPr>
+        <w:pStyle w:val="ListParagraph"/>
+        <w:numPr>
+          <w:ilvl w:val="0"/>
+          <w:numId w:val="46"/>
+        </w:numPr>
+      </w:pPr>
+      <w:r>
+        <w:t>Attestation service already installed</w:t>
+      </w:r>
+    </w:p>
+    <w:p>
+      <w:pPr>
+        <w:pStyle w:val="ListParagraph"/>
+        <w:numPr>
+          <w:ilvl w:val="0"/>
+          <w:numId w:val="46"/>
+        </w:numPr>
+      </w:pPr>
+      <w:r>
+        <w:t>Trust agent already installed and registered in attestation service</w:t>
+      </w:r>
+    </w:p>
+    <w:p>
+      <w:pPr>
+        <w:pStyle w:val="ListParagraph"/>
+        <w:numPr>
+          <w:ilvl w:val="0"/>
+          <w:numId w:val="46"/>
+        </w:numPr>
+      </w:pPr>
+      <w:r>
+        <w:t>Access to the mtwilson-</w:t>
+      </w:r>
+      <w:proofErr w:type="spellStart"/>
+      <w:r>
+        <w:t>trustagent</w:t>
+      </w:r>
+      <w:proofErr w:type="spellEnd"/>
+      <w:r>
+        <w:t>-simulator .jar file</w:t>
+      </w:r>
+    </w:p>
+    <w:p>
+      <w:r>
+        <w:t xml:space="preserve">When generating the real response to record, use the “well-known” nonce value </w:t>
+      </w:r>
+      <w:r>
+        <w:t>000000000</w:t>
+      </w:r>
+      <w:r>
+        <w:t>0000000000000000000000000000000 (hex for 20 bytes of zero).</w:t>
+      </w:r>
+    </w:p>
+    <w:p>
+      <w:r>
+        <w:t>The mtwilson-</w:t>
+      </w:r>
+      <w:proofErr w:type="spellStart"/>
+      <w:r>
+        <w:t>trustagent</w:t>
+      </w:r>
+      <w:proofErr w:type="spellEnd"/>
+      <w:r>
+        <w:t>-simulator jar can be found in this network folder:</w:t>
+      </w:r>
+    </w:p>
+    <w:p>
+      <w:hyperlink r:id="rId13" w:history="1">
+        <w:r>
+          <w:rPr>
+            <w:rStyle w:val="Hyperlink"/>
+          </w:rPr>
+          <w:t>\\fmcsssan101\CSSShare\DevTools\addons\mtwilson-trustagent-simulator</w:t>
+        </w:r>
+      </w:hyperlink>
+    </w:p>
+    <w:p>
+      <w:r>
+        <w:t>Procedure:</w:t>
+      </w:r>
+    </w:p>
+    <w:p>
+      <w:pPr>
+        <w:pStyle w:val="ListParagraph"/>
+        <w:numPr>
+          <w:ilvl w:val="0"/>
+          <w:numId w:val="47"/>
+        </w:numPr>
+      </w:pPr>
+      <w:r>
+        <w:t>Turn off quote address protection in mtwilson and create a user will be accessing the simulator:</w:t>
+      </w:r>
+    </w:p>
+    <w:p>
+      <w:pPr>
+        <w:pStyle w:val="TeletypeInput"/>
+      </w:pPr>
+      <w:proofErr w:type="gramStart"/>
+      <w:r>
+        <w:t>mtwilson</w:t>
+      </w:r>
+      <w:proofErr w:type="gramEnd"/>
+      <w:r>
+        <w:t xml:space="preserve"> </w:t>
+      </w:r>
+      <w:proofErr w:type="spellStart"/>
+      <w:r>
+        <w:t>config</w:t>
+      </w:r>
+      <w:proofErr w:type="spellEnd"/>
+      <w:r>
+        <w:t xml:space="preserve"> </w:t>
+      </w:r>
+      <w:proofErr w:type="spellStart"/>
+      <w:r>
+        <w:t>mtwilson.auto.refresh.trust.interval.seconds</w:t>
+      </w:r>
+      <w:proofErr w:type="spellEnd"/>
+      <w:r>
+        <w:t xml:space="preserve"> 0</w:t>
+      </w:r>
+    </w:p>
+    <w:p>
+      <w:pPr>
+        <w:pStyle w:val="TeletypeInput"/>
+      </w:pPr>
+      <w:proofErr w:type="gramStart"/>
+      <w:r>
+        <w:t>mtwilson</w:t>
+      </w:r>
+      <w:proofErr w:type="gramEnd"/>
+      <w:r>
+        <w:t xml:space="preserve"> </w:t>
+      </w:r>
+      <w:proofErr w:type="spellStart"/>
+      <w:r>
+        <w:t>config</w:t>
+      </w:r>
+      <w:proofErr w:type="spellEnd"/>
+      <w:r>
+        <w:t xml:space="preserve"> </w:t>
+      </w:r>
+      <w:r>
+        <w:t>mtwilson.tpm.quote.ipv4</w:t>
+      </w:r>
+      <w:r>
+        <w:t xml:space="preserve"> false</w:t>
+      </w:r>
+    </w:p>
+    <w:p>
+      <w:pPr>
+        <w:pStyle w:val="TeletypeInput"/>
+      </w:pPr>
+      <w:proofErr w:type="gramStart"/>
+      <w:r>
+        <w:t>mtwilson</w:t>
+      </w:r>
+      <w:proofErr w:type="gramEnd"/>
+      <w:r>
+        <w:t xml:space="preserve"> login-password simulator password --permissions *:*</w:t>
+      </w:r>
+    </w:p>
+    <w:p>
+      <w:pPr>
+        <w:pStyle w:val="TeletypeInput"/>
+      </w:pPr>
+      <w:proofErr w:type="gramStart"/>
+      <w:r>
+        <w:t>mtwilson</w:t>
+      </w:r>
+      <w:proofErr w:type="gramEnd"/>
+      <w:r>
+        <w:t xml:space="preserve"> restart</w:t>
+      </w:r>
+    </w:p>
+    <w:p>
+      <w:pPr>
+        <w:pStyle w:val="ListParagraph"/>
+        <w:numPr>
+          <w:ilvl w:val="0"/>
+          <w:numId w:val="47"/>
+        </w:numPr>
+      </w:pPr>
+      <w:r>
+        <w:t>Turn off quote address protection in trust agent:</w:t>
+      </w:r>
+    </w:p>
+    <w:p>
+      <w:pPr>
+        <w:pStyle w:val="TeletypeInput"/>
+      </w:pPr>
+      <w:proofErr w:type="spellStart"/>
+      <w:proofErr w:type="gramStart"/>
+      <w:r>
+        <w:t>tagent</w:t>
+      </w:r>
+      <w:proofErr w:type="spellEnd"/>
+      <w:proofErr w:type="gramEnd"/>
+      <w:r>
+        <w:t xml:space="preserve"> </w:t>
+      </w:r>
+      <w:proofErr w:type="spellStart"/>
+      <w:r>
+        <w:t>config</w:t>
+      </w:r>
+      <w:proofErr w:type="spellEnd"/>
+      <w:r>
+        <w:t xml:space="preserve"> </w:t>
+      </w:r>
+      <w:r>
+        <w:t>tpm.quote.ipv4</w:t>
+      </w:r>
+      <w:r>
+        <w:t xml:space="preserve"> false &amp;&amp; </w:t>
+      </w:r>
+      <w:proofErr w:type="spellStart"/>
+      <w:r>
+        <w:t>tagent</w:t>
+      </w:r>
+      <w:proofErr w:type="spellEnd"/>
+      <w:r>
+        <w:t xml:space="preserve"> restart</w:t>
+      </w:r>
+    </w:p>
+    <w:p>
+      <w:pPr>
+        <w:pStyle w:val="ListParagraph"/>
+        <w:numPr>
+          <w:ilvl w:val="0"/>
+          <w:numId w:val="47"/>
+        </w:numPr>
+      </w:pPr>
+      <w:r>
+        <w:t>Send this quote request and store the JSON output in “/opt/</w:t>
+      </w:r>
+      <w:proofErr w:type="spellStart"/>
+      <w:r>
+        <w:t>trustagent</w:t>
+      </w:r>
+      <w:proofErr w:type="spellEnd"/>
+      <w:r>
+        <w:t>/features/simulator/v2.tpm.quote.json”:</w:t>
+      </w:r>
+    </w:p>
+    <w:p>
+      <w:pPr>
+        <w:pStyle w:val="TeletypeInput"/>
+      </w:pPr>
+      <w:proofErr w:type="spellStart"/>
+      <w:proofErr w:type="gramStart"/>
+      <w:r>
+        <w:t>tagent</w:t>
+      </w:r>
+      <w:proofErr w:type="spellEnd"/>
+      <w:proofErr w:type="gramEnd"/>
+      <w:r>
+        <w:t xml:space="preserve"> password simulator --</w:t>
+      </w:r>
+      <w:proofErr w:type="spellStart"/>
+      <w:r>
+        <w:t>nopass</w:t>
+      </w:r>
+      <w:proofErr w:type="spellEnd"/>
+      <w:r>
+        <w:t xml:space="preserve"> --permissions *:*</w:t>
+      </w:r>
+    </w:p>
+    <w:p>
+      <w:pPr>
+        <w:pStyle w:val="TeletypeInput"/>
+      </w:pPr>
+      <w:proofErr w:type="spellStart"/>
+      <w:proofErr w:type="gramStart"/>
+      <w:r>
+        <w:t>mkdir</w:t>
+      </w:r>
+      <w:proofErr w:type="spellEnd"/>
+      <w:proofErr w:type="gramEnd"/>
+      <w:r>
+        <w:t xml:space="preserve"> -p /opt/</w:t>
+      </w:r>
+      <w:proofErr w:type="spellStart"/>
+      <w:r>
+        <w:t>trustagent</w:t>
+      </w:r>
+      <w:proofErr w:type="spellEnd"/>
+      <w:r>
+        <w:t>/features/simulator</w:t>
+      </w:r>
+    </w:p>
+    <w:p>
+      <w:pPr>
+        <w:pStyle w:val="TeletypeInput"/>
+      </w:pPr>
+      <w:r>
+        <w:t xml:space="preserve">curl </w:t>
+      </w:r>
+      <w:r>
+        <w:t xml:space="preserve">-H "Content-Type: </w:t>
+      </w:r>
+      <w:r>
+        <w:t>application/</w:t>
+      </w:r>
+      <w:proofErr w:type="spellStart"/>
+      <w:r>
+        <w:t>json</w:t>
+      </w:r>
+      <w:proofErr w:type="spellEnd"/>
+      <w:r>
+        <w:t>"</w:t>
+      </w:r>
+      <w:r>
+        <w:t xml:space="preserve"> -H "Accept: </w:t>
+      </w:r>
+      <w:r>
+        <w:t>application/</w:t>
+      </w:r>
+      <w:proofErr w:type="spellStart"/>
+      <w:r>
+        <w:t>json</w:t>
+      </w:r>
+      <w:proofErr w:type="spellEnd"/>
+      <w:r>
+        <w:t xml:space="preserve">" -X </w:t>
+      </w:r>
+      <w:r>
+        <w:t>POST</w:t>
+      </w:r>
+      <w:r>
+        <w:t xml:space="preserve"> </w:t>
+      </w:r>
+      <w:r>
+        <w:t>-d '</w:t>
+      </w:r>
+      <w:r>
+        <w:t xml:space="preserve">{ </w:t>
+      </w:r>
+      <w:r>
+        <w:t>"nonce":"</w:t>
+      </w:r>
+      <w:r>
+        <w:t>AAAAAAAAAAAAAAAAAAAAAAAAAAA=</w:t>
+      </w:r>
+      <w:r>
+        <w:t>","pcrs":</w:t>
+      </w:r>
+      <w:r>
+        <w:t>[0,1,2,3,</w:t>
+      </w:r>
+      <w:r>
+        <w:t>4,5,6,7,8,9,10,11,12,13,14,15,16,17,</w:t>
+      </w:r>
+      <w:r>
+        <w:t>18,19,</w:t>
+      </w:r>
+      <w:r>
+        <w:t>20,21,</w:t>
+      </w:r>
+      <w:r>
+        <w:t>22</w:t>
+      </w:r>
+      <w:r>
+        <w:t>,23]</w:t>
+      </w:r>
+      <w:r>
+        <w:t>}</w:t>
+      </w:r>
+      <w:r>
+        <w:t xml:space="preserve">' </w:t>
+      </w:r>
+      <w:r>
+        <w:t>--user "</w:t>
+      </w:r>
+      <w:r>
+        <w:t>simulator</w:t>
+      </w:r>
+      <w:r>
+        <w:t xml:space="preserve">:" --insecure </w:t>
+      </w:r>
+      <w:r>
+        <w:lastRenderedPageBreak/>
+        <w:t>'</w:t>
+      </w:r>
+      <w:r>
+        <w:t>ht</w:t>
+      </w:r>
+      <w:r>
+        <w:t>tps://localhost:1443/v2</w:t>
+      </w:r>
+      <w:r>
+        <w:t>/</w:t>
+      </w:r>
+      <w:proofErr w:type="spellStart"/>
+      <w:r>
+        <w:t>tpm</w:t>
+      </w:r>
+      <w:proofErr w:type="spellEnd"/>
+      <w:r>
+        <w:t>/quote' &gt; /opt/</w:t>
+      </w:r>
+      <w:proofErr w:type="spellStart"/>
+      <w:r>
+        <w:t>trustagent</w:t>
+      </w:r>
+      <w:proofErr w:type="spellEnd"/>
+      <w:r>
+        <w:t>/features/simulator/v2.tpm.quote.json</w:t>
+      </w:r>
+    </w:p>
+    <w:p>
+      <w:pPr>
+        <w:pStyle w:val="TeletypeInput"/>
+      </w:pPr>
+      <w:proofErr w:type="spellStart"/>
+      <w:proofErr w:type="gramStart"/>
+      <w:r>
+        <w:t>chown</w:t>
+      </w:r>
+      <w:proofErr w:type="spellEnd"/>
+      <w:proofErr w:type="gramEnd"/>
+      <w:r>
+        <w:t xml:space="preserve"> -R </w:t>
+      </w:r>
+      <w:proofErr w:type="spellStart"/>
+      <w:r>
+        <w:t>tagent:tagent</w:t>
+      </w:r>
+      <w:proofErr w:type="spellEnd"/>
+      <w:r>
+        <w:t xml:space="preserve"> /opt/</w:t>
+      </w:r>
+      <w:proofErr w:type="spellStart"/>
+      <w:r>
+        <w:t>trustagent</w:t>
+      </w:r>
+      <w:proofErr w:type="spellEnd"/>
+    </w:p>
+    <w:p>
+      <w:pPr>
+        <w:pStyle w:val="ListParagraph"/>
+        <w:numPr>
+          <w:ilvl w:val="0"/>
+          <w:numId w:val="47"/>
+        </w:numPr>
+      </w:pPr>
+      <w:r>
+        <w:t>Copy mtwilson-trustagent-simulator.jar into /opt/</w:t>
+      </w:r>
+      <w:proofErr w:type="spellStart"/>
+      <w:r>
+        <w:t>trustagent</w:t>
+      </w:r>
+      <w:proofErr w:type="spellEnd"/>
+      <w:r>
+        <w:t>/java</w:t>
+      </w:r>
+    </w:p>
+    <w:p>
+      <w:pPr>
+        <w:pStyle w:val="TeletypeInput"/>
+      </w:pPr>
+      <w:proofErr w:type="spellStart"/>
+      <w:proofErr w:type="gramStart"/>
+      <w:r>
+        <w:t>cp</w:t>
+      </w:r>
+      <w:proofErr w:type="spellEnd"/>
+      <w:proofErr w:type="gramEnd"/>
+      <w:r>
+        <w:t xml:space="preserve"> mtwilson-trustagent-simulator-3.0-SNAPSHOT.jar /opt/</w:t>
+      </w:r>
+      <w:proofErr w:type="spellStart"/>
+      <w:r>
+        <w:t>trustagent</w:t>
+      </w:r>
+      <w:proofErr w:type="spellEnd"/>
+      <w:r>
+        <w:t>/java/</w:t>
+      </w:r>
+    </w:p>
+    <w:p>
+      <w:pPr>
+        <w:pStyle w:val="ListParagraph"/>
+        <w:numPr>
+          <w:ilvl w:val="0"/>
+          <w:numId w:val="47"/>
+        </w:numPr>
+      </w:pPr>
+      <w:r>
+        <w:t xml:space="preserve">Replace the real </w:t>
+      </w:r>
+      <w:proofErr w:type="spellStart"/>
+      <w:r>
+        <w:t>Tpm</w:t>
+      </w:r>
+      <w:proofErr w:type="spellEnd"/>
+      <w:r>
+        <w:t xml:space="preserve"> API from </w:t>
+      </w:r>
+      <w:proofErr w:type="spellStart"/>
+      <w:r>
+        <w:t>extensions.cache</w:t>
+      </w:r>
+      <w:proofErr w:type="spellEnd"/>
+      <w:r>
+        <w:t xml:space="preserve"> with the simulator:</w:t>
+      </w:r>
+    </w:p>
+    <w:p>
+      <w:pPr>
+        <w:pStyle w:val="TeletypeInput"/>
+      </w:pPr>
+      <w:proofErr w:type="spellStart"/>
+      <w:proofErr w:type="gramStart"/>
+      <w:r>
+        <w:t>sed</w:t>
+      </w:r>
+      <w:proofErr w:type="spellEnd"/>
+      <w:proofErr w:type="gramEnd"/>
+      <w:r>
+        <w:t xml:space="preserve"> -i 's/</w:t>
+      </w:r>
+      <w:r>
+        <w:t>com.intel.mtwilson.trustagent.ws.v2.Tpm</w:t>
+      </w:r>
+      <w:r>
+        <w:t>/com.intel.mtwilson.trustagent.simulator.v2.Tpm/' /opt/</w:t>
+      </w:r>
+      <w:proofErr w:type="spellStart"/>
+      <w:r>
+        <w:t>trustagent</w:t>
+      </w:r>
+      <w:proofErr w:type="spellEnd"/>
+      <w:r>
+        <w:t>/configuration/</w:t>
+      </w:r>
+      <w:proofErr w:type="spellStart"/>
+      <w:r>
+        <w:t>extensions.cache</w:t>
+      </w:r>
+      <w:proofErr w:type="spellEnd"/>
+    </w:p>
+    <w:p>
+      <w:pPr>
+        <w:pStyle w:val="ListParagraph"/>
+        <w:numPr>
+          <w:ilvl w:val="0"/>
+          <w:numId w:val="47"/>
+        </w:numPr>
+      </w:pPr>
+      <w:r>
+        <w:t>OPTIONAL: If you want to simulate the 3 second delay (value below is in milliseconds; default is 0)</w:t>
+      </w:r>
+    </w:p>
+    <w:p>
+      <w:pPr>
+        <w:pStyle w:val="TeletypeInput"/>
+      </w:pPr>
+      <w:proofErr w:type="gramStart"/>
+      <w:r>
+        <w:t>echo</w:t>
+      </w:r>
+      <w:proofErr w:type="gramEnd"/>
+      <w:r>
+        <w:t xml:space="preserve"> "</w:t>
+      </w:r>
+      <w:proofErr w:type="spellStart"/>
+      <w:r>
+        <w:t>simulate.tpm.delay</w:t>
+      </w:r>
+      <w:proofErr w:type="spellEnd"/>
+      <w:r>
+        <w:t>=3000" &gt; /opt/</w:t>
+      </w:r>
+      <w:proofErr w:type="spellStart"/>
+      <w:r>
+        <w:t>trustagent</w:t>
+      </w:r>
+      <w:proofErr w:type="spellEnd"/>
+      <w:r>
+        <w:t>/configuration/</w:t>
+      </w:r>
+      <w:proofErr w:type="spellStart"/>
+      <w:r>
+        <w:t>trustagent-simulator.properties</w:t>
+      </w:r>
+      <w:proofErr w:type="spellEnd"/>
+      <w:r>
+        <w:t xml:space="preserve">      </w:t>
+      </w:r>
+    </w:p>
+    <w:p>
+      <w:pPr>
+        <w:pStyle w:val="ListParagraph"/>
+        <w:numPr>
+          <w:ilvl w:val="0"/>
+          <w:numId w:val="47"/>
+        </w:numPr>
+      </w:pPr>
+      <w:r>
+        <w:t>Restart trust agent</w:t>
+      </w:r>
+    </w:p>
+    <w:p>
+      <w:pPr>
+        <w:pStyle w:val="TeletypeInput"/>
+      </w:pPr>
+      <w:proofErr w:type="spellStart"/>
+      <w:proofErr w:type="gramStart"/>
+      <w:r>
+        <w:t>tagent</w:t>
+      </w:r>
+      <w:proofErr w:type="spellEnd"/>
+      <w:proofErr w:type="gramEnd"/>
+      <w:r>
+        <w:t xml:space="preserve"> restart</w:t>
+      </w:r>
+    </w:p>
+    <w:p/>
+    <w:p>
+      <w:pPr>
+        <w:pStyle w:val="Heading3"/>
+      </w:pPr>
+      <w:r>
+        <w:t>Adding Simulated Hosts to Attestation Service</w:t>
+      </w:r>
+    </w:p>
+    <w:p>
+      <w:r>
+        <w:t>In this section, replace $SIMULATOR with a simulated hostname such as “sim1”, “sim2”, etc. Replace $MTWILSON with the attestation service hostname or IP address and “</w:t>
+      </w:r>
+      <w:proofErr w:type="spellStart"/>
+      <w:r>
+        <w:t>admin</w:t>
+      </w:r>
+      <w:proofErr w:type="gramStart"/>
+      <w:r>
+        <w:t>:password</w:t>
+      </w:r>
+      <w:proofErr w:type="spellEnd"/>
+      <w:proofErr w:type="gramEnd"/>
+      <w:r>
+        <w:t>” with an attestation service credential that has permission to register hosts.</w:t>
+      </w:r>
+    </w:p>
+    <w:p>
+      <w:r>
+        <w:t>At the attestation service, add an entry for each simulated host in /</w:t>
+      </w:r>
+      <w:proofErr w:type="spellStart"/>
+      <w:r>
+        <w:t>etc</w:t>
+      </w:r>
+      <w:proofErr w:type="spellEnd"/>
+      <w:r>
+        <w:t xml:space="preserve">/hosts. </w:t>
+      </w:r>
+      <w:r>
+        <w:t xml:space="preserve"> For example:</w:t>
+      </w:r>
+    </w:p>
+    <w:p>
+      <w:pPr>
+        <w:pStyle w:val="Code"/>
+      </w:pPr>
+      <w:r>
+        <w:t>198.151.1.70</w:t>
+      </w:r>
+      <w:r>
+        <w:tab/>
+      </w:r>
+      <w:r>
+        <w:tab/>
+        <w:t xml:space="preserve"> sim1 sim2 sim3 sim4 sim5</w:t>
+      </w:r>
+    </w:p>
+    <w:p>
+      <w:r>
+        <w:t>Zero the AIK public key digest of all registered hosts:</w:t>
+      </w:r>
+    </w:p>
+    <w:p>
+      <w:pPr>
+        <w:pStyle w:val="TeletypeInput"/>
+      </w:pPr>
+      <w:proofErr w:type="spellStart"/>
+      <w:proofErr w:type="gramStart"/>
+      <w:r>
+        <w:t>psql</w:t>
+      </w:r>
+      <w:proofErr w:type="spellEnd"/>
+      <w:proofErr w:type="gramEnd"/>
+      <w:r>
+        <w:t xml:space="preserve"> </w:t>
+      </w:r>
+      <w:proofErr w:type="spellStart"/>
+      <w:r>
+        <w:t>mw_as</w:t>
+      </w:r>
+      <w:proofErr w:type="spellEnd"/>
+      <w:r>
+        <w:t xml:space="preserve"> -c "</w:t>
+      </w:r>
+      <w:r>
+        <w:t xml:space="preserve">update </w:t>
+      </w:r>
+      <w:proofErr w:type="spellStart"/>
+      <w:r>
+        <w:t>mw_hosts</w:t>
+      </w:r>
+      <w:proofErr w:type="spellEnd"/>
+      <w:r>
+        <w:t xml:space="preserve"> set aik_publickey_sha1 = '0000000000000000000000000000000000000000';</w:t>
+      </w:r>
+      <w:r>
+        <w:t>"</w:t>
+      </w:r>
+    </w:p>
+    <w:p>
+      <w:pPr>
+        <w:pStyle w:val="TeletypeInput"/>
+        <w:spacing w:after="0"/>
+      </w:pPr>
+      <w:proofErr w:type="gramStart"/>
+      <w:r>
+        <w:t>curl</w:t>
+      </w:r>
+      <w:proofErr w:type="gramEnd"/>
+      <w:r>
+        <w:t xml:space="preserve"> </w:t>
+      </w:r>
+      <w:r>
+        <w:t xml:space="preserve">-H "Content-Type: </w:t>
+      </w:r>
+      <w:r>
+        <w:t>application/</w:t>
+      </w:r>
+      <w:proofErr w:type="spellStart"/>
+      <w:r>
+        <w:t>json</w:t>
+      </w:r>
+      <w:proofErr w:type="spellEnd"/>
+      <w:r>
+        <w:t>"</w:t>
+      </w:r>
+      <w:r>
+        <w:t xml:space="preserve"> -H "Accept: text/plain</w:t>
+      </w:r>
+      <w:r>
+        <w:t xml:space="preserve">" -X </w:t>
+      </w:r>
+      <w:r>
+        <w:t>POST</w:t>
+      </w:r>
+      <w:r>
+        <w:t xml:space="preserve"> </w:t>
+      </w:r>
+      <w:r>
+        <w:t>-d '{</w:t>
+      </w:r>
+    </w:p>
+    <w:p>
+      <w:pPr>
+        <w:pStyle w:val="TeletypeInput"/>
+        <w:spacing w:after="0"/>
+      </w:pPr>
+      <w:r>
+        <w:t>"</w:t>
+      </w:r>
+      <w:proofErr w:type="spellStart"/>
+      <w:r>
+        <w:t>Host_VMM_Type":"KVM</w:t>
+      </w:r>
+      <w:proofErr w:type="spellEnd"/>
+      <w:r>
+        <w:t>",</w:t>
+      </w:r>
+    </w:p>
+    <w:p>
+      <w:pPr>
+        <w:pStyle w:val="TeletypeInput"/>
+        <w:spacing w:after="0"/>
+      </w:pPr>
+      <w:r>
+        <w:t>"</w:t>
+      </w:r>
+      <w:proofErr w:type="spellStart"/>
+      <w:r>
+        <w:t>TXT_Host_Record</w:t>
+      </w:r>
+      <w:proofErr w:type="spellEnd"/>
+      <w:r>
+        <w:t>":</w:t>
+      </w:r>
+    </w:p>
+    <w:p>
+      <w:pPr>
+        <w:pStyle w:val="TeletypeInput"/>
+        <w:spacing w:after="0"/>
+      </w:pPr>
+      <w:r>
+        <w:t>{</w:t>
+      </w:r>
+    </w:p>
+    <w:p>
+      <w:pPr>
+        <w:pStyle w:val="TeletypeInput"/>
+        <w:spacing w:after="0"/>
+      </w:pPr>
+      <w:r>
+        <w:t>"</w:t>
+      </w:r>
+      <w:proofErr w:type="spellStart"/>
+      <w:r>
+        <w:t>HostName</w:t>
+      </w:r>
+      <w:proofErr w:type="spellEnd"/>
+      <w:r>
+        <w:t>": "'$SIMULATOR'",</w:t>
+      </w:r>
+    </w:p>
+    <w:p>
+      <w:pPr>
+        <w:pStyle w:val="TeletypeInput"/>
+        <w:spacing w:after="0"/>
+      </w:pPr>
+      <w:r>
+        <w:t>"</w:t>
+      </w:r>
+      <w:proofErr w:type="spellStart"/>
+      <w:r>
+        <w:t>IPAddress</w:t>
+      </w:r>
+      <w:proofErr w:type="spellEnd"/>
+      <w:r>
+        <w:t>": null,</w:t>
+      </w:r>
+    </w:p>
+    <w:p>
+      <w:pPr>
+        <w:pStyle w:val="TeletypeInput"/>
+        <w:spacing w:after="0"/>
+      </w:pPr>
+      <w:r>
+        <w:t>"Port": "1443",</w:t>
+      </w:r>
+    </w:p>
+    <w:p>
+      <w:pPr>
+        <w:pStyle w:val="TeletypeInput"/>
+        <w:spacing w:after="0"/>
+      </w:pPr>
+      <w:r>
+        <w:t>"</w:t>
+      </w:r>
+      <w:proofErr w:type="spellStart"/>
+      <w:r>
+        <w:t>AddOn_Connection_String</w:t>
+      </w:r>
+      <w:proofErr w:type="spellEnd"/>
+      <w:r>
+        <w:t xml:space="preserve">": </w:t>
+      </w:r>
+      <w:r>
+        <w:t>"https:\/\/</w:t>
+      </w:r>
+      <w:r>
+        <w:t>'$SIMULATOR</w:t>
+      </w:r>
+      <w:r>
+        <w:t>:1443\/;mtw31;password"</w:t>
+      </w:r>
+    </w:p>
+    <w:p>
+      <w:pPr>
+        <w:pStyle w:val="TeletypeInput"/>
+        <w:spacing w:after="0"/>
+      </w:pPr>
+      <w:r>
+        <w:t>},</w:t>
+      </w:r>
+    </w:p>
+    <w:p>
+      <w:pPr>
+        <w:pStyle w:val="TeletypeInput"/>
+        <w:spacing w:after="0"/>
+      </w:pPr>
+      <w:r>
+        <w:t>"</w:t>
+      </w:r>
+      <w:proofErr w:type="spellStart"/>
+      <w:r>
+        <w:t>Add_BIOS_WhiteList</w:t>
+      </w:r>
+      <w:proofErr w:type="spellEnd"/>
+      <w:r>
+        <w:t>": true,</w:t>
+      </w:r>
+    </w:p>
+    <w:p>
+      <w:pPr>
+        <w:pStyle w:val="TeletypeInput"/>
+        <w:spacing w:after="0"/>
+      </w:pPr>
+      <w:r>
+        <w:t>"</w:t>
+      </w:r>
+      <w:proofErr w:type="spellStart"/>
+      <w:r>
+        <w:t>Add_VMM_WhiteList</w:t>
+      </w:r>
+      <w:proofErr w:type="spellEnd"/>
+      <w:r>
+        <w:t>": true,</w:t>
+      </w:r>
+    </w:p>
+    <w:p>
+      <w:pPr>
+        <w:pStyle w:val="TeletypeInput"/>
+        <w:spacing w:after="0"/>
+      </w:pPr>
+      <w:r>
+        <w:t>"</w:t>
+      </w:r>
+      <w:proofErr w:type="spellStart"/>
+      <w:r>
+        <w:t>BIOS_WhiteList_Target</w:t>
+      </w:r>
+      <w:proofErr w:type="spellEnd"/>
+      <w:r>
+        <w:t>": "BIOS_OEM", "</w:t>
+      </w:r>
+      <w:proofErr w:type="spellStart"/>
+      <w:r>
+        <w:t>VMM_WhiteList_Target</w:t>
+      </w:r>
+      <w:proofErr w:type="spellEnd"/>
+      <w:r>
+        <w:t>": "VMM_OEM",</w:t>
+      </w:r>
+    </w:p>
+    <w:p>
+      <w:pPr>
+        <w:pStyle w:val="TeletypeInput"/>
+        <w:spacing w:after="0"/>
+      </w:pPr>
+      <w:r>
+        <w:lastRenderedPageBreak/>
+        <w:t>"BIOS_PCRS": "0</w:t>
+      </w:r>
+      <w:proofErr w:type="gramStart"/>
+      <w:r>
+        <w:t>,17</w:t>
+      </w:r>
+      <w:proofErr w:type="gramEnd"/>
+      <w:r>
+        <w:t>",</w:t>
+      </w:r>
+    </w:p>
+    <w:p>
+      <w:pPr>
+        <w:pStyle w:val="TeletypeInput"/>
+        <w:spacing w:after="0"/>
+      </w:pPr>
+      <w:r>
+        <w:t>"VMM_PCRS": "18</w:t>
+      </w:r>
+      <w:proofErr w:type="gramStart"/>
+      <w:r>
+        <w:t>,19</w:t>
+      </w:r>
+      <w:proofErr w:type="gramEnd"/>
+      <w:r>
+        <w:t>",</w:t>
+      </w:r>
+    </w:p>
+    <w:p>
+      <w:pPr>
+        <w:pStyle w:val="TeletypeInput"/>
+        <w:spacing w:after="0"/>
+      </w:pPr>
+      <w:r>
+        <w:t>"</w:t>
+      </w:r>
+      <w:proofErr w:type="spellStart"/>
+      <w:r>
+        <w:t>Register_Host</w:t>
+      </w:r>
+      <w:proofErr w:type="spellEnd"/>
+      <w:r>
+        <w:t>": true,</w:t>
+      </w:r>
+    </w:p>
+    <w:p>
+      <w:pPr>
+        <w:pStyle w:val="TeletypeInput"/>
+        <w:spacing w:after="0"/>
+      </w:pPr>
+      <w:r>
+        <w:t>"</w:t>
+      </w:r>
+      <w:proofErr w:type="spellStart"/>
+      <w:r>
+        <w:t>Overwrite_Whitelist</w:t>
+      </w:r>
+      <w:proofErr w:type="spellEnd"/>
+      <w:r>
+        <w:t>": false,</w:t>
+      </w:r>
+    </w:p>
+    <w:p>
+      <w:pPr>
+        <w:pStyle w:val="TeletypeInput"/>
+        <w:spacing w:after="0"/>
+      </w:pPr>
+      <w:r>
+        <w:t>"Challenge": "0000000000000000000000000000000000000000"</w:t>
+      </w:r>
+    </w:p>
+    <w:p>
+      <w:pPr>
+        <w:pStyle w:val="TeletypeInput"/>
+        <w:spacing w:after="0"/>
+      </w:pPr>
+      <w:r>
+        <w:t xml:space="preserve">}' </w:t>
+      </w:r>
+      <w:r>
+        <w:t>--user "</w:t>
+      </w:r>
+      <w:proofErr w:type="spellStart"/>
+      <w:r>
+        <w:t>admin</w:t>
+      </w:r>
+      <w:proofErr w:type="gramStart"/>
+      <w:r>
+        <w:t>:</w:t>
+      </w:r>
+      <w:r>
+        <w:t>password</w:t>
+      </w:r>
+      <w:proofErr w:type="spellEnd"/>
+      <w:proofErr w:type="gramEnd"/>
+      <w:r>
+        <w:t>"</w:t>
+      </w:r>
+      <w:r>
+        <w:t xml:space="preserve"> --verbose</w:t>
+      </w:r>
+      <w:r>
+        <w:t xml:space="preserve"> --insecure </w:t>
+      </w:r>
+      <w:r>
+        <w:t>"</w:t>
+      </w:r>
+      <w:r>
+        <w:t>ht</w:t>
+      </w:r>
+      <w:r>
+        <w:t>tps://$MTWILSON:8443/mtwilson/v1</w:t>
+      </w:r>
+      <w:r>
+        <w:t>/</w:t>
+      </w:r>
+      <w:r>
+        <w:t>ManagementService/resources/host</w:t>
+      </w:r>
+      <w:r>
+        <w:t>/</w:t>
+      </w:r>
+      <w:r>
+        <w:t>whitelist/custom</w:t>
+      </w:r>
+      <w:r>
+        <w:t xml:space="preserve">" </w:t>
+      </w:r>
+    </w:p>
+    <w:p/>
+    <w:p>
+      <w:pPr>
+        <w:pStyle w:val="Heading3"/>
+      </w:pPr>
+      <w:r>
+        <w:t>Testing with Simulated Hosts</w:t>
+      </w:r>
+    </w:p>
+    <w:p>
+      <w:r>
+        <w:t xml:space="preserve">Because the simulated hosts are returning pre-recorded responses, for which the attestation service has security mitigations, to see a “trusted” status for them requires the client to specify the same nonce in its request that was used to generate the recorded response that the simulator will use. Use the “well-known” value </w:t>
+      </w:r>
+      <w:r>
+        <w:t>000000000</w:t>
+      </w:r>
+      <w:r>
+        <w:t>0000000000000000000000000000000 (hex for 20 bytes of zero).</w:t>
+      </w:r>
+    </w:p>
+    <w:p>
+      <w:r>
+        <w:t xml:space="preserve">There are restrictions on the input - nonce must be 20 bytes of zero, mtwilson must check for host attestation by hostname and not by </w:t>
+      </w:r>
+      <w:r>
+        <w:t>AIK</w:t>
+      </w:r>
+      <w:r>
+        <w:t xml:space="preserve"> because all the simulated hosts </w:t>
+      </w:r>
+      <w:r>
+        <w:t>will actually have the same AIK.</w:t>
+      </w:r>
+    </w:p>
+    <w:p>
+      <w:r>
+        <w:t>When the simulator is enabled, the quote request should be the same as the one that generated the recorded response -- storing the response or timing it is up to the caller.</w:t>
+      </w:r>
+    </w:p>
+    <w:p>
+      <w:pPr>
+        <w:pStyle w:val="TeletypeInput"/>
+      </w:pPr>
+      <w:r>
+        <w:t xml:space="preserve">curl </w:t>
+      </w:r>
+      <w:r>
+        <w:t xml:space="preserve">-H "Content-Type: </w:t>
+      </w:r>
+      <w:r>
+        <w:t>application/</w:t>
+      </w:r>
+      <w:proofErr w:type="spellStart"/>
+      <w:r>
+        <w:t>json</w:t>
+      </w:r>
+      <w:proofErr w:type="spellEnd"/>
+      <w:r>
+        <w:t>"</w:t>
+      </w:r>
+      <w:r>
+        <w:t xml:space="preserve"> -H "Accept: </w:t>
+      </w:r>
+      <w:r>
+        <w:t>application/</w:t>
+      </w:r>
+      <w:proofErr w:type="spellStart"/>
+      <w:r>
+        <w:t>json</w:t>
+      </w:r>
+      <w:proofErr w:type="spellEnd"/>
+      <w:r>
+        <w:t xml:space="preserve">" -X </w:t>
+      </w:r>
+      <w:r>
+        <w:t>POST</w:t>
+      </w:r>
+      <w:r>
+        <w:t xml:space="preserve"> </w:t>
+      </w:r>
+      <w:r>
+        <w:t>-d '</w:t>
+      </w:r>
+      <w:r>
+        <w:t xml:space="preserve">{ </w:t>
+      </w:r>
+      <w:r>
+        <w:t>"nonce":"</w:t>
+      </w:r>
+      <w:r>
+        <w:t>AAAAAAAAAAAAAAAAAAAAAAAAAAA=</w:t>
+      </w:r>
+      <w:r>
+        <w:t>","pcrs":</w:t>
+      </w:r>
+      <w:r>
+        <w:t>[0,1,2,3,</w:t>
+      </w:r>
+      <w:r>
+        <w:t>4,5,6,7,8,9,10,11,12,13,14,15,16,17,</w:t>
+      </w:r>
+      <w:r>
+        <w:t>18,19,</w:t>
+      </w:r>
+      <w:r>
+        <w:t>20,21,</w:t>
+      </w:r>
+      <w:r>
+        <w:t>22</w:t>
+      </w:r>
+      <w:r>
+        <w:t>,23]</w:t>
+      </w:r>
+      <w:r>
+        <w:t>}</w:t>
+      </w:r>
+      <w:r>
+        <w:t xml:space="preserve">' </w:t>
+      </w:r>
+      <w:r>
+        <w:t>--user "</w:t>
+      </w:r>
+      <w:r>
+        <w:t>simulator</w:t>
+      </w:r>
+      <w:r>
+        <w:t xml:space="preserve">:" --insecure </w:t>
+      </w:r>
+      <w:r>
+        <w:t>'</w:t>
+      </w:r>
+      <w:r>
+        <w:t>ht</w:t>
+      </w:r>
+      <w:r>
+        <w:t>tps://localhost:1443/v2</w:t>
+      </w:r>
+      <w:r>
+        <w:t>/</w:t>
+      </w:r>
+      <w:proofErr w:type="spellStart"/>
+      <w:r>
+        <w:t>tpm</w:t>
+      </w:r>
+      <w:proofErr w:type="spellEnd"/>
+      <w:r>
+        <w:t>/quote'</w:t>
+      </w:r>
+    </w:p>
+    <w:p/>
+    <w:p>
+      <w:pPr>
+        <w:pStyle w:val="Heading3"/>
+      </w:pPr>
+      <w:r>
+        <w:t>Removing the Trust Agent Simulator</w:t>
+      </w:r>
+    </w:p>
+    <w:p>
+      <w:r>
+        <w:t>This section describes the procedure for removing the simulator without re-installing Trust Agent.</w:t>
+      </w:r>
+    </w:p>
+    <w:p>
+      <w:pPr>
+        <w:pStyle w:val="ListParagraph"/>
+        <w:numPr>
+          <w:ilvl w:val="0"/>
+          <w:numId w:val="48"/>
+        </w:numPr>
+      </w:pPr>
+      <w:r>
+        <w:t>Restore the original TPM Quote API</w:t>
+      </w:r>
+    </w:p>
+    <w:p>
+      <w:pPr>
+        <w:pStyle w:val="TeletypeInput"/>
+      </w:pPr>
+      <w:proofErr w:type="spellStart"/>
+      <w:proofErr w:type="gramStart"/>
+      <w:r>
+        <w:t>sed</w:t>
+      </w:r>
+      <w:proofErr w:type="spellEnd"/>
+      <w:proofErr w:type="gramEnd"/>
+      <w:r>
+        <w:t xml:space="preserve"> -i 's/com.intel.mtwilson.trustagent.simulator.v2.Tpm/</w:t>
+      </w:r>
+      <w:r>
+        <w:t>com.intel.mtwilson.trustagent.ws.v2.Tpm</w:t>
+      </w:r>
+      <w:r>
+        <w:t>/' /opt/</w:t>
+      </w:r>
+      <w:proofErr w:type="spellStart"/>
+      <w:r>
+        <w:t>trustagent</w:t>
+      </w:r>
+      <w:proofErr w:type="spellEnd"/>
+      <w:r>
+        <w:t>/configuration/</w:t>
+      </w:r>
+      <w:proofErr w:type="spellStart"/>
+      <w:r>
+        <w:t>extensions.cache</w:t>
+      </w:r>
+      <w:proofErr w:type="spellEnd"/>
+    </w:p>
+    <w:p>
+      <w:pPr>
+        <w:pStyle w:val="ListParagraph"/>
+        <w:numPr>
+          <w:ilvl w:val="0"/>
+          <w:numId w:val="48"/>
+        </w:numPr>
+      </w:pPr>
+      <w:r>
+        <w:t>Remove the simulator user</w:t>
+      </w:r>
+    </w:p>
+    <w:p>
+      <w:pPr>
+        <w:pStyle w:val="TeletypeInput"/>
+      </w:pPr>
+      <w:proofErr w:type="spellStart"/>
+      <w:proofErr w:type="gramStart"/>
+      <w:r>
+        <w:t>tagent</w:t>
+      </w:r>
+      <w:proofErr w:type="spellEnd"/>
+      <w:proofErr w:type="gramEnd"/>
+      <w:r>
+        <w:t xml:space="preserve"> password simulator --remove</w:t>
+      </w:r>
+    </w:p>
+    <w:p>
+      <w:pPr>
+        <w:pStyle w:val="ListParagraph"/>
+        <w:numPr>
+          <w:ilvl w:val="0"/>
+          <w:numId w:val="48"/>
+        </w:numPr>
+      </w:pPr>
+      <w:r>
+        <w:t xml:space="preserve">Restore IPv4 protection feature in Trust Agent </w:t>
+      </w:r>
+    </w:p>
+    <w:p>
+      <w:pPr>
+        <w:pStyle w:val="TeletypeInput"/>
+      </w:pPr>
+      <w:proofErr w:type="spellStart"/>
+      <w:proofErr w:type="gramStart"/>
+      <w:r>
+        <w:t>tagent</w:t>
+      </w:r>
+      <w:proofErr w:type="spellEnd"/>
+      <w:proofErr w:type="gramEnd"/>
+      <w:r>
+        <w:t xml:space="preserve"> </w:t>
+      </w:r>
+      <w:proofErr w:type="spellStart"/>
+      <w:r>
+        <w:t>config</w:t>
+      </w:r>
+      <w:proofErr w:type="spellEnd"/>
+      <w:r>
+        <w:t xml:space="preserve"> </w:t>
+      </w:r>
+      <w:r>
+        <w:t>tpm.quote.ipv4</w:t>
+      </w:r>
+      <w:r>
+        <w:t xml:space="preserve"> true &amp;&amp; </w:t>
+      </w:r>
+      <w:proofErr w:type="spellStart"/>
+      <w:r>
+        <w:t>tagent</w:t>
+      </w:r>
+      <w:proofErr w:type="spellEnd"/>
+      <w:r>
+        <w:t xml:space="preserve"> restart</w:t>
+      </w:r>
+    </w:p>
+    <w:p>
+      <w:pPr>
+        <w:pStyle w:val="ListParagraph"/>
+        <w:numPr>
+          <w:ilvl w:val="0"/>
+          <w:numId w:val="48"/>
+        </w:numPr>
+      </w:pPr>
+      <w:r>
+        <w:t>Restore IPv4 protection feature in Attestation Service</w:t>
+      </w:r>
+    </w:p>
+    <w:p>
+      <w:pPr>
+        <w:pStyle w:val="TeletypeInput"/>
+      </w:pPr>
+      <w:proofErr w:type="gramStart"/>
+      <w:r>
+        <w:lastRenderedPageBreak/>
+        <w:t>mtwilson</w:t>
+      </w:r>
+      <w:proofErr w:type="gramEnd"/>
+      <w:r>
+        <w:t xml:space="preserve"> </w:t>
+      </w:r>
+      <w:proofErr w:type="spellStart"/>
+      <w:r>
+        <w:t>config</w:t>
+      </w:r>
+      <w:proofErr w:type="spellEnd"/>
+      <w:r>
+        <w:t xml:space="preserve"> </w:t>
+      </w:r>
+      <w:r>
+        <w:t>mtwilson.tpm.quote.ipv4</w:t>
+      </w:r>
+      <w:r>
+        <w:t xml:space="preserve"> true &amp;&amp; mtwilson restart</w:t>
+      </w:r>
+    </w:p>
+    <w:p/>
+    <w:p/>
     <w:p>
       <w:pPr>
         <w:pStyle w:val="Heading2"/>
       </w:pPr>
-      <w:bookmarkStart w:id="3" w:name="_Ref441042395"/>
-      <w:r>
-        <w:t>Allowing Challenger to Specify Nonce</w:t>
-      </w:r>
-      <w:bookmarkEnd w:id="3"/>
+      <w:proofErr w:type="spellStart"/>
+      <w:r>
+        <w:t>VCenter</w:t>
+      </w:r>
+      <w:proofErr w:type="spellEnd"/>
+      <w:r>
+        <w:t xml:space="preserve"> Simulator</w:t>
+      </w:r>
+    </w:p>
+    <w:p>
+      <w:r>
+        <w:t xml:space="preserve">The </w:t>
+      </w:r>
+      <w:proofErr w:type="spellStart"/>
+      <w:r>
+        <w:t>vcenter</w:t>
+      </w:r>
+      <w:proofErr w:type="spellEnd"/>
+      <w:r>
+        <w:t xml:space="preserve"> performance can be profiled by sending a remote attestation request to a real </w:t>
+      </w:r>
+      <w:proofErr w:type="spellStart"/>
+      <w:r>
+        <w:t>ESXi</w:t>
+      </w:r>
+      <w:proofErr w:type="spellEnd"/>
+      <w:r>
+        <w:t xml:space="preserve"> host via </w:t>
+      </w:r>
+      <w:proofErr w:type="spellStart"/>
+      <w:r>
+        <w:t>VCenter</w:t>
+      </w:r>
+      <w:proofErr w:type="spellEnd"/>
+      <w:r>
+        <w:t>,</w:t>
+      </w:r>
+      <w:r>
+        <w:t xml:space="preserve"> recording the response. This can be repeated a number of times to get the minimum, maximum, and average response times. </w:t>
+      </w:r>
+    </w:p>
+    <w:p>
+      <w:r>
+        <w:t>The trust agent simulator can be built by taking a single sample response from the real trust agent and creating a lightweight web server that accepts a request, waits a random amount of time in accordance with the profile, then returns the recorded sample response.  Because</w:t>
+      </w:r>
       <w:r>
         <w:t xml:space="preserve"> </w:t>
       </w:r>
-    </w:p>
-    <w:p>
-      <w:r>
-        <w:t>This is a feature that we should ha</w:t>
-      </w:r>
-      <w:r>
-        <w:t>ve available anyway for audit purposes</w:t>
-      </w:r>
-      <w:r>
-        <w:t xml:space="preserve">, as it allows an auditor to </w:t>
-      </w:r>
-      <w:r>
-        <w:t>verify the chain of trust all the way to the TPM quote for its own request.</w:t>
-      </w:r>
-    </w:p>
-    <w:p>
-      <w:r>
-        <w:t xml:space="preserve">For performance testing, it allows us to send the same nonce for all the requests, to allow of responses from the simulators. </w:t>
-      </w:r>
-      <w:r>
-        <w:t xml:space="preserve">When testing with simulators and user-specified nonce, the nonce should be the “well-known” value </w:t>
-      </w:r>
-      <w:r>
-        <w:t>000000000</w:t>
-      </w:r>
-      <w:r>
-        <w:t xml:space="preserve">0000000000000000000000000000000 (20 bytes of zero in hex). This makes it easy to set up the simulator in a consistent way </w:t>
-      </w:r>
-      <w:r>
-        <w:t>to</w:t>
-      </w:r>
-      <w:r>
-        <w:t xml:space="preserve"> replay a TPM quote with this nonce.</w:t>
-      </w:r>
-    </w:p>
-    <w:p>
-      <w:r>
-        <w:t>This feature adds an optional parameter to the attestation request which is the nonce to use in the remote attestation challenge. If the request does not specify a nonce, the attestation service would generate one as it does in versions 1.x, 2.x, and 3.0.</w:t>
-      </w:r>
-    </w:p>
-    <w:p>
-      <w:r>
-        <w:t xml:space="preserve">The behavior of all APIs in v1 and v2 that return an attestation report is that they now accept an optional nonce from the client. If the nonce is omitted, the API behaves as it did before.  If the nonce is provided, then it must be a 20-byte value in hex, or else the API will return an error. If a valid nonce is provided, AND if the request involves a remote attestation, then the provided nonce will be used. Some requests do not involve a remote attestation, such as when </w:t>
-      </w:r>
-      <w:r>
-        <w:lastRenderedPageBreak/>
-        <w:t>forceVerify=false and there is a cached attestation -- in these cases, the provided nonce is ignored.</w:t>
-      </w:r>
-    </w:p>
-    <w:p>
-      <w:pPr>
-        <w:pStyle w:val="Heading2"/>
-      </w:pPr>
-      <w:r>
-        <w:t>Trust Agent Simulator</w:t>
-      </w:r>
-    </w:p>
-    <w:p>
-      <w:r>
-        <w:t>The trust agent performance can be profiled by sending a remote attestation request to a real trust agent</w:t>
-      </w:r>
-      <w:r>
-        <w:t>,</w:t>
-      </w:r>
-      <w:r>
-        <w:t xml:space="preserve"> recording the response. This can be repeated a number of times to get the minimum, maximum, and average response times. </w:t>
-      </w:r>
-    </w:p>
-    <w:p>
-      <w:r>
-        <w:t xml:space="preserve">The trust agent simulator can be built by taking a single sample response from the real trust agent and creating a lightweight web server that accepts a request, waits a random amount of time in accordance with the profile, then returns the recorded sample response.  Because the recorded response was built with a specific nonce, it will only be “valid” if that same nonce is used to request it via the attestation service feature </w:t>
-      </w:r>
-      <w:r>
-        <w:fldChar w:fldCharType="begin"/>
-      </w:r>
-      <w:r>
-        <w:instrText xml:space="preserve"> REF _Ref441042395 \h </w:instrText>
-      </w:r>
-      <w:r>
-        <w:fldChar w:fldCharType="separate"/>
-      </w:r>
-      <w:r>
-        <w:t>Allowing Challenger to Specify Nonce</w:t>
-      </w:r>
-      <w:r>
-        <w:fldChar w:fldCharType="end"/>
-      </w:r>
-      <w:r>
-        <w:t>.</w:t>
-      </w:r>
-    </w:p>
-    <w:p>
-      <w:r>
-        <w:t>All simulated trust agent hosts would have the same whitelist.</w:t>
-      </w:r>
-    </w:p>
-    <w:p>
-      <w:pPr>
-        <w:pStyle w:val="Heading2"/>
-      </w:pPr>
-      <w:r>
-        <w:t>VCenter Simulator</w:t>
-      </w:r>
-    </w:p>
-    <w:p>
-      <w:r>
-        <w:t xml:space="preserve">The vcenter performance can be profiled by sending a remote attestation request to a real </w:t>
-      </w:r>
-      <w:r>
-        <w:t>ESXi host via VCenter,</w:t>
-      </w:r>
-      <w:r>
-        <w:t xml:space="preserve"> recording the response. This can be repeated a number of times to get the minimum, maximum, and average response times. </w:t>
-      </w:r>
-    </w:p>
-    <w:p>
-      <w:r>
-        <w:t>The trust agent simulator can be built by taking a single sample response from the real trust agent and creating a lightweight web server that accepts a request, waits a random amount of time in accordance with the profile, then returns the recorded sample response.  Because</w:t>
-      </w:r>
-      <w:r>
-        <w:t xml:space="preserve"> VCenter does not accept a nonce for the trust report, the only variable is the hostname. Therefore a single VCenter simulator can simulate many hosts by dynamically inserting the requested hostname into its recorded response.</w:t>
-      </w:r>
-    </w:p>
-    <w:p>
-      <w:r>
-        <w:t>All simulated ESXi hosts would have the same whitelist.</w:t>
+      <w:proofErr w:type="spellStart"/>
+      <w:r>
+        <w:t>VCenter</w:t>
+      </w:r>
+      <w:proofErr w:type="spellEnd"/>
+      <w:r>
+        <w:t xml:space="preserve"> does not accept a nonce for the trust report, the only variable is the hostname. Therefore a single </w:t>
+      </w:r>
+      <w:proofErr w:type="spellStart"/>
+      <w:r>
+        <w:t>VCenter</w:t>
+      </w:r>
+      <w:proofErr w:type="spellEnd"/>
+      <w:r>
+        <w:t xml:space="preserve"> simulator can simulate many hosts by dynamically inserting the requested hostname into its recorded response.</w:t>
+      </w:r>
+    </w:p>
+    <w:p>
+      <w:r>
+        <w:t xml:space="preserve">All simulated </w:t>
+      </w:r>
+      <w:proofErr w:type="spellStart"/>
+      <w:r>
+        <w:t>ESXi</w:t>
+      </w:r>
+      <w:proofErr w:type="spellEnd"/>
+      <w:r>
+        <w:t xml:space="preserve"> hosts would have the same whitelist.</w:t>
       </w:r>
     </w:p>
     <w:p/>
     <w:p/>
     <w:sectPr>
-      <w:headerReference w:type="default" r:id="rId13"/>
-      <w:headerReference w:type="first" r:id="rId14"/>
+      <w:headerReference w:type="default" r:id="rId14"/>
+      <w:headerReference w:type="first" r:id="rId15"/>
       <w:pgSz w:w="12240" w:h="15840"/>
       <w:pgMar w:top="1440" w:right="1440" w:bottom="1440" w:left="1440" w:header="720" w:footer="720" w:gutter="0"/>
       <w:cols w:space="720"/>
@@ -2245,6 +3997,95 @@
     </w:lvl>
   </w:abstractNum>
   <w:abstractNum w:abstractNumId="10">
+    <w:nsid w:val="12CB26E2"/>
+    <w:multiLevelType w:val="hybridMultilevel"/>
+    <w:tmpl w:val="DF322E3A"/>
+    <w:lvl w:ilvl="0" w:tplc="0409000F">
+      <w:start w:val="1"/>
+      <w:numFmt w:val="decimal"/>
+      <w:lvlText w:val="%1."/>
+      <w:lvlJc w:val="left"/>
+      <w:pPr>
+        <w:ind w:left="720" w:hanging="360"/>
+      </w:pPr>
+      <w:rPr>
+        <w:rFonts w:hint="default"/>
+      </w:rPr>
+    </w:lvl>
+    <w:lvl w:ilvl="1" w:tplc="04090019">
+      <w:start w:val="1"/>
+      <w:numFmt w:val="lowerLetter"/>
+      <w:lvlText w:val="%2."/>
+      <w:lvlJc w:val="left"/>
+      <w:pPr>
+        <w:ind w:left="1440" w:hanging="360"/>
+      </w:pPr>
+    </w:lvl>
+    <w:lvl w:ilvl="2" w:tplc="0409001B" w:tentative="1">
+      <w:start w:val="1"/>
+      <w:numFmt w:val="lowerRoman"/>
+      <w:lvlText w:val="%3."/>
+      <w:lvlJc w:val="right"/>
+      <w:pPr>
+        <w:ind w:left="2160" w:hanging="180"/>
+      </w:pPr>
+    </w:lvl>
+    <w:lvl w:ilvl="3" w:tplc="0409000F" w:tentative="1">
+      <w:start w:val="1"/>
+      <w:numFmt w:val="decimal"/>
+      <w:lvlText w:val="%4."/>
+      <w:lvlJc w:val="left"/>
+      <w:pPr>
+        <w:ind w:left="2880" w:hanging="360"/>
+      </w:pPr>
+    </w:lvl>
+    <w:lvl w:ilvl="4" w:tplc="04090019" w:tentative="1">
+      <w:start w:val="1"/>
+      <w:numFmt w:val="lowerLetter"/>
+      <w:lvlText w:val="%5."/>
+      <w:lvlJc w:val="left"/>
+      <w:pPr>
+        <w:ind w:left="3600" w:hanging="360"/>
+      </w:pPr>
+    </w:lvl>
+    <w:lvl w:ilvl="5" w:tplc="0409001B" w:tentative="1">
+      <w:start w:val="1"/>
+      <w:numFmt w:val="lowerRoman"/>
+      <w:lvlText w:val="%6."/>
+      <w:lvlJc w:val="right"/>
+      <w:pPr>
+        <w:ind w:left="4320" w:hanging="180"/>
+      </w:pPr>
+    </w:lvl>
+    <w:lvl w:ilvl="6" w:tplc="0409000F" w:tentative="1">
+      <w:start w:val="1"/>
+      <w:numFmt w:val="decimal"/>
+      <w:lvlText w:val="%7."/>
+      <w:lvlJc w:val="left"/>
+      <w:pPr>
+        <w:ind w:left="5040" w:hanging="360"/>
+      </w:pPr>
+    </w:lvl>
+    <w:lvl w:ilvl="7" w:tplc="04090019" w:tentative="1">
+      <w:start w:val="1"/>
+      <w:numFmt w:val="lowerLetter"/>
+      <w:lvlText w:val="%8."/>
+      <w:lvlJc w:val="left"/>
+      <w:pPr>
+        <w:ind w:left="5760" w:hanging="360"/>
+      </w:pPr>
+    </w:lvl>
+    <w:lvl w:ilvl="8" w:tplc="0409001B" w:tentative="1">
+      <w:start w:val="1"/>
+      <w:numFmt w:val="lowerRoman"/>
+      <w:lvlText w:val="%9."/>
+      <w:lvlJc w:val="right"/>
+      <w:pPr>
+        <w:ind w:left="6480" w:hanging="180"/>
+      </w:pPr>
+    </w:lvl>
+  </w:abstractNum>
+  <w:abstractNum w:abstractNumId="11">
     <w:nsid w:val="18D7180D"/>
     <w:multiLevelType w:val="hybridMultilevel"/>
     <w:tmpl w:val="67164C3E"/>
@@ -2357,7 +4198,7 @@
       </w:rPr>
     </w:lvl>
   </w:abstractNum>
-  <w:abstractNum w:abstractNumId="11">
+  <w:abstractNum w:abstractNumId="12">
     <w:nsid w:val="1B861633"/>
     <w:multiLevelType w:val="hybridMultilevel"/>
     <w:tmpl w:val="6A20CC32"/>
@@ -2446,7 +4287,7 @@
       </w:pPr>
     </w:lvl>
   </w:abstractNum>
-  <w:abstractNum w:abstractNumId="12">
+  <w:abstractNum w:abstractNumId="13">
     <w:nsid w:val="1F025964"/>
     <w:multiLevelType w:val="hybridMultilevel"/>
     <w:tmpl w:val="6A20CC32"/>
@@ -2535,7 +4376,7 @@
       </w:pPr>
     </w:lvl>
   </w:abstractNum>
-  <w:abstractNum w:abstractNumId="13">
+  <w:abstractNum w:abstractNumId="14">
     <w:nsid w:val="20D23F89"/>
     <w:multiLevelType w:val="hybridMultilevel"/>
     <w:tmpl w:val="BB16C478"/>
@@ -2624,7 +4465,7 @@
       </w:pPr>
     </w:lvl>
   </w:abstractNum>
-  <w:abstractNum w:abstractNumId="14">
+  <w:abstractNum w:abstractNumId="15">
     <w:nsid w:val="213A6B2F"/>
     <w:multiLevelType w:val="hybridMultilevel"/>
     <w:tmpl w:val="4F6C786E"/>
@@ -2737,7 +4578,7 @@
       </w:rPr>
     </w:lvl>
   </w:abstractNum>
-  <w:abstractNum w:abstractNumId="15">
+  <w:abstractNum w:abstractNumId="16">
     <w:nsid w:val="2DB254B2"/>
     <w:multiLevelType w:val="hybridMultilevel"/>
     <w:tmpl w:val="B156D782"/>
@@ -2826,7 +4667,7 @@
       </w:pPr>
     </w:lvl>
   </w:abstractNum>
-  <w:abstractNum w:abstractNumId="16">
+  <w:abstractNum w:abstractNumId="17">
     <w:nsid w:val="30F618C2"/>
     <w:multiLevelType w:val="hybridMultilevel"/>
     <w:tmpl w:val="670E188E"/>
@@ -2915,7 +4756,7 @@
       </w:pPr>
     </w:lvl>
   </w:abstractNum>
-  <w:abstractNum w:abstractNumId="17">
+  <w:abstractNum w:abstractNumId="18">
     <w:nsid w:val="346B2FD9"/>
     <w:multiLevelType w:val="hybridMultilevel"/>
     <w:tmpl w:val="AF3AC582"/>
@@ -3028,7 +4869,7 @@
       </w:rPr>
     </w:lvl>
   </w:abstractNum>
-  <w:abstractNum w:abstractNumId="18">
+  <w:abstractNum w:abstractNumId="19">
     <w:nsid w:val="34A019DC"/>
     <w:multiLevelType w:val="hybridMultilevel"/>
     <w:tmpl w:val="F91C55DA"/>
@@ -3141,7 +4982,7 @@
       </w:rPr>
     </w:lvl>
   </w:abstractNum>
-  <w:abstractNum w:abstractNumId="19">
+  <w:abstractNum w:abstractNumId="20">
     <w:nsid w:val="38E7320E"/>
     <w:multiLevelType w:val="hybridMultilevel"/>
     <w:tmpl w:val="EF1461B6"/>
@@ -3254,7 +5095,7 @@
       </w:rPr>
     </w:lvl>
   </w:abstractNum>
-  <w:abstractNum w:abstractNumId="20">
+  <w:abstractNum w:abstractNumId="21">
     <w:nsid w:val="3AE474AF"/>
     <w:multiLevelType w:val="hybridMultilevel"/>
     <w:tmpl w:val="575A7070"/>
@@ -3367,7 +5208,7 @@
       </w:rPr>
     </w:lvl>
   </w:abstractNum>
-  <w:abstractNum w:abstractNumId="21">
+  <w:abstractNum w:abstractNumId="22">
     <w:nsid w:val="3CB814AB"/>
     <w:multiLevelType w:val="hybridMultilevel"/>
     <w:tmpl w:val="44E09C68"/>
@@ -3480,7 +5321,7 @@
       </w:rPr>
     </w:lvl>
   </w:abstractNum>
-  <w:abstractNum w:abstractNumId="22">
+  <w:abstractNum w:abstractNumId="23">
     <w:nsid w:val="3E1C09A7"/>
     <w:multiLevelType w:val="hybridMultilevel"/>
     <w:tmpl w:val="EC16D034"/>
@@ -3593,7 +5434,7 @@
       </w:rPr>
     </w:lvl>
   </w:abstractNum>
-  <w:abstractNum w:abstractNumId="23">
+  <w:abstractNum w:abstractNumId="24">
     <w:nsid w:val="45673C48"/>
     <w:multiLevelType w:val="hybridMultilevel"/>
     <w:tmpl w:val="BEFE8954"/>
@@ -3706,7 +5547,7 @@
       </w:rPr>
     </w:lvl>
   </w:abstractNum>
-  <w:abstractNum w:abstractNumId="24">
+  <w:abstractNum w:abstractNumId="25">
     <w:nsid w:val="46BF50FA"/>
     <w:multiLevelType w:val="hybridMultilevel"/>
     <w:tmpl w:val="2CAE9AEA"/>
@@ -3818,7 +5659,7 @@
       </w:rPr>
     </w:lvl>
   </w:abstractNum>
-  <w:abstractNum w:abstractNumId="25">
+  <w:abstractNum w:abstractNumId="26">
     <w:nsid w:val="46CD68A9"/>
     <w:multiLevelType w:val="hybridMultilevel"/>
     <w:tmpl w:val="20E2E4D0"/>
@@ -3907,7 +5748,7 @@
       </w:pPr>
     </w:lvl>
   </w:abstractNum>
-  <w:abstractNum w:abstractNumId="26">
+  <w:abstractNum w:abstractNumId="27">
     <w:nsid w:val="49E06603"/>
     <w:multiLevelType w:val="hybridMultilevel"/>
     <w:tmpl w:val="78503A48"/>
@@ -4020,7 +5861,7 @@
       </w:rPr>
     </w:lvl>
   </w:abstractNum>
-  <w:abstractNum w:abstractNumId="27">
+  <w:abstractNum w:abstractNumId="28">
     <w:nsid w:val="4D366324"/>
     <w:multiLevelType w:val="hybridMultilevel"/>
     <w:tmpl w:val="089E083C"/>
@@ -4109,7 +5950,7 @@
       </w:pPr>
     </w:lvl>
   </w:abstractNum>
-  <w:abstractNum w:abstractNumId="28">
+  <w:abstractNum w:abstractNumId="29">
     <w:nsid w:val="4DB428A9"/>
     <w:multiLevelType w:val="hybridMultilevel"/>
     <w:tmpl w:val="1CC89DEC"/>
@@ -4198,7 +6039,7 @@
       </w:pPr>
     </w:lvl>
   </w:abstractNum>
-  <w:abstractNum w:abstractNumId="29">
+  <w:abstractNum w:abstractNumId="30">
     <w:nsid w:val="55293CAE"/>
     <w:multiLevelType w:val="hybridMultilevel"/>
     <w:tmpl w:val="A47807E6"/>
@@ -4311,7 +6152,7 @@
       </w:rPr>
     </w:lvl>
   </w:abstractNum>
-  <w:abstractNum w:abstractNumId="30">
+  <w:abstractNum w:abstractNumId="31">
     <w:nsid w:val="5661170F"/>
     <w:multiLevelType w:val="hybridMultilevel"/>
     <w:tmpl w:val="FDA8C620"/>
@@ -4397,7 +6238,7 @@
       </w:pPr>
     </w:lvl>
   </w:abstractNum>
-  <w:abstractNum w:abstractNumId="31">
+  <w:abstractNum w:abstractNumId="32">
     <w:nsid w:val="58C66A68"/>
     <w:multiLevelType w:val="hybridMultilevel"/>
     <w:tmpl w:val="1A0ECA82"/>
@@ -4509,7 +6350,7 @@
       </w:rPr>
     </w:lvl>
   </w:abstractNum>
-  <w:abstractNum w:abstractNumId="32">
+  <w:abstractNum w:abstractNumId="33">
     <w:nsid w:val="5A47258A"/>
     <w:multiLevelType w:val="hybridMultilevel"/>
     <w:tmpl w:val="6A828780"/>
@@ -4598,7 +6439,120 @@
       </w:pPr>
     </w:lvl>
   </w:abstractNum>
-  <w:abstractNum w:abstractNumId="33">
+  <w:abstractNum w:abstractNumId="34">
+    <w:nsid w:val="61490080"/>
+    <w:multiLevelType w:val="hybridMultilevel"/>
+    <w:tmpl w:val="CB9CDF24"/>
+    <w:lvl w:ilvl="0" w:tplc="04090005">
+      <w:start w:val="1"/>
+      <w:numFmt w:val="bullet"/>
+      <w:lvlText w:val=""/>
+      <w:lvlJc w:val="left"/>
+      <w:pPr>
+        <w:ind w:left="720" w:hanging="360"/>
+      </w:pPr>
+      <w:rPr>
+        <w:rFonts w:ascii="Wingdings" w:hAnsi="Wingdings" w:hint="default"/>
+      </w:rPr>
+    </w:lvl>
+    <w:lvl w:ilvl="1" w:tplc="04090003" w:tentative="1">
+      <w:start w:val="1"/>
+      <w:numFmt w:val="bullet"/>
+      <w:lvlText w:val="o"/>
+      <w:lvlJc w:val="left"/>
+      <w:pPr>
+        <w:ind w:left="1440" w:hanging="360"/>
+      </w:pPr>
+      <w:rPr>
+        <w:rFonts w:ascii="Courier New" w:hAnsi="Courier New" w:cs="Courier New" w:hint="default"/>
+      </w:rPr>
+    </w:lvl>
+    <w:lvl w:ilvl="2" w:tplc="04090005" w:tentative="1">
+      <w:start w:val="1"/>
+      <w:numFmt w:val="bullet"/>
+      <w:lvlText w:val=""/>
+      <w:lvlJc w:val="left"/>
+      <w:pPr>
+        <w:ind w:left="2160" w:hanging="360"/>
+      </w:pPr>
+      <w:rPr>
+        <w:rFonts w:ascii="Wingdings" w:hAnsi="Wingdings" w:hint="default"/>
+      </w:rPr>
+    </w:lvl>
+    <w:lvl w:ilvl="3" w:tplc="04090001" w:tentative="1">
+      <w:start w:val="1"/>
+      <w:numFmt w:val="bullet"/>
+      <w:lvlText w:val=""/>
+      <w:lvlJc w:val="left"/>
+      <w:pPr>
+        <w:ind w:left="2880" w:hanging="360"/>
+      </w:pPr>
+      <w:rPr>
+        <w:rFonts w:ascii="Symbol" w:hAnsi="Symbol" w:hint="default"/>
+      </w:rPr>
+    </w:lvl>
+    <w:lvl w:ilvl="4" w:tplc="04090003" w:tentative="1">
+      <w:start w:val="1"/>
+      <w:numFmt w:val="bullet"/>
+      <w:lvlText w:val="o"/>
+      <w:lvlJc w:val="left"/>
+      <w:pPr>
+        <w:ind w:left="3600" w:hanging="360"/>
+      </w:pPr>
+      <w:rPr>
+        <w:rFonts w:ascii="Courier New" w:hAnsi="Courier New" w:cs="Courier New" w:hint="default"/>
+      </w:rPr>
+    </w:lvl>
+    <w:lvl w:ilvl="5" w:tplc="04090005" w:tentative="1">
+      <w:start w:val="1"/>
+      <w:numFmt w:val="bullet"/>
+      <w:lvlText w:val=""/>
+      <w:lvlJc w:val="left"/>
+      <w:pPr>
+        <w:ind w:left="4320" w:hanging="360"/>
+      </w:pPr>
+      <w:rPr>
+        <w:rFonts w:ascii="Wingdings" w:hAnsi="Wingdings" w:hint="default"/>
+      </w:rPr>
+    </w:lvl>
+    <w:lvl w:ilvl="6" w:tplc="04090001" w:tentative="1">
+      <w:start w:val="1"/>
+      <w:numFmt w:val="bullet"/>
+      <w:lvlText w:val=""/>
+      <w:lvlJc w:val="left"/>
+      <w:pPr>
+        <w:ind w:left="5040" w:hanging="360"/>
+      </w:pPr>
+      <w:rPr>
+        <w:rFonts w:ascii="Symbol" w:hAnsi="Symbol" w:hint="default"/>
+      </w:rPr>
+    </w:lvl>
+    <w:lvl w:ilvl="7" w:tplc="04090003" w:tentative="1">
+      <w:start w:val="1"/>
+      <w:numFmt w:val="bullet"/>
+      <w:lvlText w:val="o"/>
+      <w:lvlJc w:val="left"/>
+      <w:pPr>
+        <w:ind w:left="5760" w:hanging="360"/>
+      </w:pPr>
+      <w:rPr>
+        <w:rFonts w:ascii="Courier New" w:hAnsi="Courier New" w:cs="Courier New" w:hint="default"/>
+      </w:rPr>
+    </w:lvl>
+    <w:lvl w:ilvl="8" w:tplc="04090005" w:tentative="1">
+      <w:start w:val="1"/>
+      <w:numFmt w:val="bullet"/>
+      <w:lvlText w:val=""/>
+      <w:lvlJc w:val="left"/>
+      <w:pPr>
+        <w:ind w:left="6480" w:hanging="360"/>
+      </w:pPr>
+      <w:rPr>
+        <w:rFonts w:ascii="Wingdings" w:hAnsi="Wingdings" w:hint="default"/>
+      </w:rPr>
+    </w:lvl>
+  </w:abstractNum>
+  <w:abstractNum w:abstractNumId="35">
     <w:nsid w:val="61B93419"/>
     <w:multiLevelType w:val="hybridMultilevel"/>
     <w:tmpl w:val="797280F8"/>
@@ -4687,7 +6641,7 @@
       </w:pPr>
     </w:lvl>
   </w:abstractNum>
-  <w:abstractNum w:abstractNumId="34">
+  <w:abstractNum w:abstractNumId="36">
     <w:nsid w:val="6994183F"/>
     <w:multiLevelType w:val="hybridMultilevel"/>
     <w:tmpl w:val="E6083E96"/>
@@ -4776,7 +6730,7 @@
       </w:pPr>
     </w:lvl>
   </w:abstractNum>
-  <w:abstractNum w:abstractNumId="35">
+  <w:abstractNum w:abstractNumId="37">
     <w:nsid w:val="6DD309FD"/>
     <w:multiLevelType w:val="hybridMultilevel"/>
     <w:tmpl w:val="A10610B4"/>
@@ -4889,7 +6843,7 @@
       </w:rPr>
     </w:lvl>
   </w:abstractNum>
-  <w:abstractNum w:abstractNumId="36">
+  <w:abstractNum w:abstractNumId="38">
     <w:nsid w:val="6FD747AE"/>
     <w:multiLevelType w:val="hybridMultilevel"/>
     <w:tmpl w:val="4F9CA230"/>
@@ -5002,7 +6956,7 @@
       </w:rPr>
     </w:lvl>
   </w:abstractNum>
-  <w:abstractNum w:abstractNumId="37">
+  <w:abstractNum w:abstractNumId="39">
     <w:nsid w:val="71464D9C"/>
     <w:multiLevelType w:val="hybridMultilevel"/>
     <w:tmpl w:val="FE468F7C"/>
@@ -5091,7 +7045,7 @@
       </w:pPr>
     </w:lvl>
   </w:abstractNum>
-  <w:abstractNum w:abstractNumId="38">
+  <w:abstractNum w:abstractNumId="40">
     <w:nsid w:val="741D473C"/>
     <w:multiLevelType w:val="hybridMultilevel"/>
     <w:tmpl w:val="43104AC4"/>
@@ -5204,7 +7158,96 @@
       </w:rPr>
     </w:lvl>
   </w:abstractNum>
-  <w:abstractNum w:abstractNumId="39">
+  <w:abstractNum w:abstractNumId="41">
+    <w:nsid w:val="7534243C"/>
+    <w:multiLevelType w:val="hybridMultilevel"/>
+    <w:tmpl w:val="4580C9A6"/>
+    <w:lvl w:ilvl="0" w:tplc="0409000F">
+      <w:start w:val="1"/>
+      <w:numFmt w:val="decimal"/>
+      <w:lvlText w:val="%1."/>
+      <w:lvlJc w:val="left"/>
+      <w:pPr>
+        <w:ind w:left="720" w:hanging="360"/>
+      </w:pPr>
+      <w:rPr>
+        <w:rFonts w:hint="default"/>
+      </w:rPr>
+    </w:lvl>
+    <w:lvl w:ilvl="1" w:tplc="04090019" w:tentative="1">
+      <w:start w:val="1"/>
+      <w:numFmt w:val="lowerLetter"/>
+      <w:lvlText w:val="%2."/>
+      <w:lvlJc w:val="left"/>
+      <w:pPr>
+        <w:ind w:left="1440" w:hanging="360"/>
+      </w:pPr>
+    </w:lvl>
+    <w:lvl w:ilvl="2" w:tplc="0409001B" w:tentative="1">
+      <w:start w:val="1"/>
+      <w:numFmt w:val="lowerRoman"/>
+      <w:lvlText w:val="%3."/>
+      <w:lvlJc w:val="right"/>
+      <w:pPr>
+        <w:ind w:left="2160" w:hanging="180"/>
+      </w:pPr>
+    </w:lvl>
+    <w:lvl w:ilvl="3" w:tplc="0409000F" w:tentative="1">
+      <w:start w:val="1"/>
+      <w:numFmt w:val="decimal"/>
+      <w:lvlText w:val="%4."/>
+      <w:lvlJc w:val="left"/>
+      <w:pPr>
+        <w:ind w:left="2880" w:hanging="360"/>
+      </w:pPr>
+    </w:lvl>
+    <w:lvl w:ilvl="4" w:tplc="04090019" w:tentative="1">
+      <w:start w:val="1"/>
+      <w:numFmt w:val="lowerLetter"/>
+      <w:lvlText w:val="%5."/>
+      <w:lvlJc w:val="left"/>
+      <w:pPr>
+        <w:ind w:left="3600" w:hanging="360"/>
+      </w:pPr>
+    </w:lvl>
+    <w:lvl w:ilvl="5" w:tplc="0409001B" w:tentative="1">
+      <w:start w:val="1"/>
+      <w:numFmt w:val="lowerRoman"/>
+      <w:lvlText w:val="%6."/>
+      <w:lvlJc w:val="right"/>
+      <w:pPr>
+        <w:ind w:left="4320" w:hanging="180"/>
+      </w:pPr>
+    </w:lvl>
+    <w:lvl w:ilvl="6" w:tplc="0409000F" w:tentative="1">
+      <w:start w:val="1"/>
+      <w:numFmt w:val="decimal"/>
+      <w:lvlText w:val="%7."/>
+      <w:lvlJc w:val="left"/>
+      <w:pPr>
+        <w:ind w:left="5040" w:hanging="360"/>
+      </w:pPr>
+    </w:lvl>
+    <w:lvl w:ilvl="7" w:tplc="04090019" w:tentative="1">
+      <w:start w:val="1"/>
+      <w:numFmt w:val="lowerLetter"/>
+      <w:lvlText w:val="%8."/>
+      <w:lvlJc w:val="left"/>
+      <w:pPr>
+        <w:ind w:left="5760" w:hanging="360"/>
+      </w:pPr>
+    </w:lvl>
+    <w:lvl w:ilvl="8" w:tplc="0409001B" w:tentative="1">
+      <w:start w:val="1"/>
+      <w:numFmt w:val="lowerRoman"/>
+      <w:lvlText w:val="%9."/>
+      <w:lvlJc w:val="right"/>
+      <w:pPr>
+        <w:ind w:left="6480" w:hanging="180"/>
+      </w:pPr>
+    </w:lvl>
+  </w:abstractNum>
+  <w:abstractNum w:abstractNumId="42">
     <w:nsid w:val="77BB1A10"/>
     <w:multiLevelType w:val="hybridMultilevel"/>
     <w:tmpl w:val="C88667F2"/>
@@ -5293,7 +7336,7 @@
       </w:pPr>
     </w:lvl>
   </w:abstractNum>
-  <w:abstractNum w:abstractNumId="40">
+  <w:abstractNum w:abstractNumId="43">
     <w:nsid w:val="78BC1019"/>
     <w:multiLevelType w:val="hybridMultilevel"/>
     <w:tmpl w:val="72EC6372"/>
@@ -5406,7 +7449,7 @@
       </w:rPr>
     </w:lvl>
   </w:abstractNum>
-  <w:abstractNum w:abstractNumId="41">
+  <w:abstractNum w:abstractNumId="44">
     <w:nsid w:val="791C07D1"/>
     <w:multiLevelType w:val="hybridMultilevel"/>
     <w:tmpl w:val="11E6EBEC"/>
@@ -5519,7 +7562,7 @@
       </w:rPr>
     </w:lvl>
   </w:abstractNum>
-  <w:abstractNum w:abstractNumId="42">
+  <w:abstractNum w:abstractNumId="45">
     <w:nsid w:val="7A0A1ACA"/>
     <w:multiLevelType w:val="hybridMultilevel"/>
     <w:tmpl w:val="DE80625A"/>
@@ -5632,7 +7675,7 @@
       </w:rPr>
     </w:lvl>
   </w:abstractNum>
-  <w:abstractNum w:abstractNumId="43">
+  <w:abstractNum w:abstractNumId="46">
     <w:nsid w:val="7D3C35DA"/>
     <w:multiLevelType w:val="hybridMultilevel"/>
     <w:tmpl w:val="3B7A3EE0"/>
@@ -5718,7 +7761,7 @@
       </w:pPr>
     </w:lvl>
   </w:abstractNum>
-  <w:abstractNum w:abstractNumId="44">
+  <w:abstractNum w:abstractNumId="47">
     <w:nsid w:val="7E7232AF"/>
     <w:multiLevelType w:val="hybridMultilevel"/>
     <w:tmpl w:val="3B7A3EE0"/>
@@ -5805,37 +7848,37 @@
     </w:lvl>
   </w:abstractNum>
   <w:num w:numId="1">
-    <w:abstractNumId w:val="24"/>
+    <w:abstractNumId w:val="25"/>
   </w:num>
   <w:num w:numId="2">
-    <w:abstractNumId w:val="10"/>
+    <w:abstractNumId w:val="11"/>
   </w:num>
   <w:num w:numId="3">
-    <w:abstractNumId w:val="15"/>
+    <w:abstractNumId w:val="16"/>
   </w:num>
   <w:num w:numId="4">
-    <w:abstractNumId w:val="33"/>
+    <w:abstractNumId w:val="35"/>
   </w:num>
   <w:num w:numId="5">
-    <w:abstractNumId w:val="18"/>
+    <w:abstractNumId w:val="19"/>
   </w:num>
   <w:num w:numId="6">
+    <w:abstractNumId w:val="42"/>
+  </w:num>
+  <w:num w:numId="7">
     <w:abstractNumId w:val="39"/>
   </w:num>
-  <w:num w:numId="7">
-    <w:abstractNumId w:val="37"/>
-  </w:num>
   <w:num w:numId="8">
-    <w:abstractNumId w:val="12"/>
+    <w:abstractNumId w:val="13"/>
   </w:num>
   <w:num w:numId="9">
-    <w:abstractNumId w:val="11"/>
+    <w:abstractNumId w:val="12"/>
   </w:num>
   <w:num w:numId="10">
     <w:abstractNumId w:val="6"/>
   </w:num>
   <w:num w:numId="11">
-    <w:abstractNumId w:val="30"/>
+    <w:abstractNumId w:val="31"/>
     <w:lvlOverride w:ilvl="0">
       <w:startOverride w:val="1"/>
     </w:lvlOverride>
@@ -5865,7 +7908,7 @@
     </w:lvlOverride>
   </w:num>
   <w:num w:numId="12">
-    <w:abstractNumId w:val="43"/>
+    <w:abstractNumId w:val="46"/>
     <w:lvlOverride w:ilvl="0">
       <w:startOverride w:val="1"/>
     </w:lvlOverride>
@@ -5895,25 +7938,25 @@
     </w:lvlOverride>
   </w:num>
   <w:num w:numId="13">
-    <w:abstractNumId w:val="16"/>
+    <w:abstractNumId w:val="17"/>
   </w:num>
   <w:num w:numId="14">
-    <w:abstractNumId w:val="32"/>
+    <w:abstractNumId w:val="33"/>
   </w:num>
   <w:num w:numId="15">
-    <w:abstractNumId w:val="25"/>
+    <w:abstractNumId w:val="26"/>
   </w:num>
   <w:num w:numId="16">
     <w:abstractNumId w:val="1"/>
   </w:num>
   <w:num w:numId="17">
-    <w:abstractNumId w:val="29"/>
+    <w:abstractNumId w:val="30"/>
   </w:num>
   <w:num w:numId="18">
-    <w:abstractNumId w:val="13"/>
+    <w:abstractNumId w:val="14"/>
   </w:num>
   <w:num w:numId="19">
-    <w:abstractNumId w:val="28"/>
+    <w:abstractNumId w:val="29"/>
   </w:num>
   <w:num w:numId="20">
     <w:abstractNumId w:val="8"/>
@@ -5928,70 +7971,79 @@
     <w:abstractNumId w:val="2"/>
   </w:num>
   <w:num w:numId="24">
-    <w:abstractNumId w:val="44"/>
+    <w:abstractNumId w:val="47"/>
   </w:num>
   <w:num w:numId="25">
     <w:abstractNumId w:val="5"/>
   </w:num>
   <w:num w:numId="26">
-    <w:abstractNumId w:val="41"/>
+    <w:abstractNumId w:val="44"/>
   </w:num>
   <w:num w:numId="27">
-    <w:abstractNumId w:val="27"/>
+    <w:abstractNumId w:val="28"/>
   </w:num>
   <w:num w:numId="28">
     <w:abstractNumId w:val="4"/>
   </w:num>
   <w:num w:numId="29">
-    <w:abstractNumId w:val="36"/>
+    <w:abstractNumId w:val="38"/>
   </w:num>
   <w:num w:numId="30">
-    <w:abstractNumId w:val="38"/>
+    <w:abstractNumId w:val="40"/>
   </w:num>
   <w:num w:numId="31">
-    <w:abstractNumId w:val="19"/>
+    <w:abstractNumId w:val="20"/>
   </w:num>
   <w:num w:numId="32">
+    <w:abstractNumId w:val="24"/>
+  </w:num>
+  <w:num w:numId="33">
+    <w:abstractNumId w:val="18"/>
+  </w:num>
+  <w:num w:numId="34">
+    <w:abstractNumId w:val="32"/>
+  </w:num>
+  <w:num w:numId="35">
     <w:abstractNumId w:val="23"/>
   </w:num>
-  <w:num w:numId="33">
-    <w:abstractNumId w:val="17"/>
-  </w:num>
-  <w:num w:numId="34">
-    <w:abstractNumId w:val="31"/>
-  </w:num>
-  <w:num w:numId="35">
+  <w:num w:numId="36">
     <w:abstractNumId w:val="22"/>
   </w:num>
-  <w:num w:numId="36">
-    <w:abstractNumId w:val="21"/>
-  </w:num>
   <w:num w:numId="37">
-    <w:abstractNumId w:val="14"/>
+    <w:abstractNumId w:val="15"/>
   </w:num>
   <w:num w:numId="38">
-    <w:abstractNumId w:val="26"/>
+    <w:abstractNumId w:val="27"/>
   </w:num>
   <w:num w:numId="39">
-    <w:abstractNumId w:val="20"/>
+    <w:abstractNumId w:val="21"/>
   </w:num>
   <w:num w:numId="40">
     <w:abstractNumId w:val="3"/>
   </w:num>
   <w:num w:numId="41">
-    <w:abstractNumId w:val="35"/>
+    <w:abstractNumId w:val="37"/>
   </w:num>
   <w:num w:numId="42">
-    <w:abstractNumId w:val="40"/>
+    <w:abstractNumId w:val="43"/>
   </w:num>
   <w:num w:numId="43">
     <w:abstractNumId w:val="7"/>
   </w:num>
   <w:num w:numId="44">
-    <w:abstractNumId w:val="42"/>
+    <w:abstractNumId w:val="45"/>
   </w:num>
   <w:num w:numId="45">
+    <w:abstractNumId w:val="36"/>
+  </w:num>
+  <w:num w:numId="46">
     <w:abstractNumId w:val="34"/>
+  </w:num>
+  <w:num w:numId="47">
+    <w:abstractNumId w:val="10"/>
+  </w:num>
+  <w:num w:numId="48">
+    <w:abstractNumId w:val="41"/>
   </w:num>
 </w:numbering>
 </file>
@@ -6155,7 +8207,7 @@
   <w:style w:type="paragraph" w:default="1" w:styleId="Normal">
     <w:name w:val="Normal"/>
     <w:qFormat/>
-    <w:rsid w:val="009E4E01"/>
+    <w:rsid w:val="009F7A45"/>
     <w:rPr>
       <w:rFonts w:ascii="Intel Clear" w:hAnsi="Intel Clear"/>
     </w:rPr>
@@ -6660,6 +8712,29 @@
       <w:rFonts w:ascii="Intel Clear" w:hAnsi="Intel Clear"/>
     </w:rPr>
   </w:style>
+  <w:style w:type="paragraph" w:customStyle="1" w:styleId="TeletypeInput">
+    <w:name w:val="TeletypeInput"/>
+    <w:basedOn w:val="Normal"/>
+    <w:link w:val="TeletypeInputChar"/>
+    <w:qFormat/>
+    <w:rsid w:val="00052B66"/>
+    <w:rPr>
+      <w:rFonts w:ascii="Courier New" w:hAnsi="Courier New" w:cs="Courier New"/>
+      <w:sz w:val="18"/>
+      <w:szCs w:val="18"/>
+    </w:rPr>
+  </w:style>
+  <w:style w:type="character" w:customStyle="1" w:styleId="TeletypeInputChar">
+    <w:name w:val="TeletypeInput Char"/>
+    <w:basedOn w:val="DefaultParagraphFont"/>
+    <w:link w:val="TeletypeInput"/>
+    <w:rsid w:val="00052B66"/>
+    <w:rPr>
+      <w:rFonts w:ascii="Courier New" w:hAnsi="Courier New" w:cs="Courier New"/>
+      <w:sz w:val="18"/>
+      <w:szCs w:val="18"/>
+    </w:rPr>
+  </w:style>
 </w:styles>
 </file>
 
@@ -6822,7 +8897,7 @@
   <w:style w:type="paragraph" w:default="1" w:styleId="Normal">
     <w:name w:val="Normal"/>
     <w:qFormat/>
-    <w:rsid w:val="009E4E01"/>
+    <w:rsid w:val="009F7A45"/>
     <w:rPr>
       <w:rFonts w:ascii="Intel Clear" w:hAnsi="Intel Clear"/>
     </w:rPr>
@@ -7327,6 +9402,29 @@
       <w:rFonts w:ascii="Intel Clear" w:hAnsi="Intel Clear"/>
     </w:rPr>
   </w:style>
+  <w:style w:type="paragraph" w:customStyle="1" w:styleId="TeletypeInput">
+    <w:name w:val="TeletypeInput"/>
+    <w:basedOn w:val="Normal"/>
+    <w:link w:val="TeletypeInputChar"/>
+    <w:qFormat/>
+    <w:rsid w:val="00052B66"/>
+    <w:rPr>
+      <w:rFonts w:ascii="Courier New" w:hAnsi="Courier New" w:cs="Courier New"/>
+      <w:sz w:val="18"/>
+      <w:szCs w:val="18"/>
+    </w:rPr>
+  </w:style>
+  <w:style w:type="character" w:customStyle="1" w:styleId="TeletypeInputChar">
+    <w:name w:val="TeletypeInput Char"/>
+    <w:basedOn w:val="DefaultParagraphFont"/>
+    <w:link w:val="TeletypeInput"/>
+    <w:rsid w:val="00052B66"/>
+    <w:rPr>
+      <w:rFonts w:ascii="Courier New" w:hAnsi="Courier New" w:cs="Courier New"/>
+      <w:sz w:val="18"/>
+      <w:szCs w:val="18"/>
+    </w:rPr>
+  </w:style>
 </w:styles>
 </file>
 
@@ -7620,7 +9718,7 @@
 </file>
 
 <file path=customXml/itemProps1.xml><?xml version="1.0" encoding="utf-8"?>
-<ds:datastoreItem xmlns:ds="http://schemas.openxmlformats.org/officeDocument/2006/customXml" ds:itemID="{B788DC64-6223-4E67-AE56-BAAB39A42AA9}">
+<ds:datastoreItem xmlns:ds="http://schemas.openxmlformats.org/officeDocument/2006/customXml" ds:itemID="{17F89CD7-6C6C-440B-BF28-6F75196B4B77}">
   <ds:schemaRefs>
     <ds:schemaRef ds:uri="http://schemas.openxmlformats.org/officeDocument/2006/bibliography"/>
   </ds:schemaRefs>

</xml_diff>

<commit_message>
dev-cit-3.0-sprint3-issue-4978-performance-taskmanager: added performance notes
</commit_message>
<xml_diff>
--- a/blueprints/Mt Wilson Performance.docx
+++ b/blueprints/Mt Wilson Performance.docx
@@ -130,15 +130,7 @@
     </w:p>
     <w:p>
       <w:r>
-        <w:t xml:space="preserve">Work to fix this issue is already in progress and it’s the first priority for improving </w:t>
-      </w:r>
-      <w:proofErr w:type="gramStart"/>
-      <w:r>
-        <w:t>performance</w:t>
-      </w:r>
-      <w:proofErr w:type="gramEnd"/>
-      <w:r>
-        <w:t>.</w:t>
+        <w:t>Work to fix this issue is already in progress and it’s the first priority for improving performance.</w:t>
       </w:r>
     </w:p>
     <w:p>
@@ -154,14 +146,12 @@
       <w:r>
         <w:t>The attestation service setting “</w:t>
       </w:r>
-      <w:proofErr w:type="spellStart"/>
       <w:r>
         <w:rPr>
           <w:rStyle w:val="InlineCodeChar"/>
         </w:rPr>
         <w:t>saml.validity.seconds</w:t>
       </w:r>
-      <w:proofErr w:type="spellEnd"/>
       <w:r>
         <w:t>” determines how long a trust assertion is valid after generating it.</w:t>
       </w:r>
@@ -330,13 +320,8 @@
       </w:r>
     </w:p>
     <w:p>
-      <w:proofErr w:type="gramStart"/>
-      <w:r>
-        <w:t>Example 1.</w:t>
-      </w:r>
-      <w:proofErr w:type="gramEnd"/>
-      <w:r>
-        <w:t xml:space="preserve">  If there is an attestation (A) that is valid since 35 minutes ago thru 25 minutes from now, and a second attestation (B) that is valid since 25 minutes from now thru 1 hour and 25 minutes from now, the correct attestation to return is (A) because it is the most recent attestation </w:t>
+      <w:r>
+        <w:t xml:space="preserve">Example 1.  If there is an attestation (A) that is valid since 35 minutes ago thru 25 minutes from now, and a second attestation (B) that is valid since 25 minutes from now thru 1 hour and 25 minutes from now, the correct attestation to return is (A) because it is the most recent attestation </w:t>
       </w:r>
       <w:r>
         <w:rPr>
@@ -349,23 +334,13 @@
       </w:r>
     </w:p>
     <w:p>
-      <w:proofErr w:type="gramStart"/>
-      <w:r>
-        <w:t>Example 2.</w:t>
-      </w:r>
-      <w:proofErr w:type="gramEnd"/>
-      <w:r>
-        <w:t xml:space="preserve"> If there is an attestation (C) that is valid since 1 hour 15 minutes ago thru 15 minutes ago, and no later attestations, then a request for the current attestation must not return any results because there isn’t a current attestation. </w:t>
-      </w:r>
-    </w:p>
-    <w:p>
-      <w:proofErr w:type="gramStart"/>
-      <w:r>
-        <w:t>Example 3.</w:t>
-      </w:r>
-      <w:proofErr w:type="gramEnd"/>
-      <w:r>
-        <w:t xml:space="preserve"> If there is an attestation (D) that is valid since 45 minutes ago thru 15 minutes from now, and a second attestation (E) that is valid since 5 minutes ago thru 55 minutes from now, the correct attestation to return is (E) because it is the </w:t>
+      <w:r>
+        <w:t xml:space="preserve">Example 2. If there is an attestation (C) that is valid since 1 hour 15 minutes ago thru 15 minutes ago, and no later attestations, then a request for the current attestation must not return any results because there isn’t a current attestation. </w:t>
+      </w:r>
+    </w:p>
+    <w:p>
+      <w:r>
+        <w:t xml:space="preserve">Example 3. If there is an attestation (D) that is valid since 45 minutes ago thru 15 minutes from now, and a second attestation (E) that is valid since 5 minutes ago thru 55 minutes from now, the correct attestation to return is (E) because it is the </w:t>
       </w:r>
       <w:r>
         <w:rPr>
@@ -387,13 +362,8 @@
       </w:r>
     </w:p>
     <w:p>
-      <w:proofErr w:type="gramStart"/>
-      <w:r>
-        <w:t>Example 4.</w:t>
-      </w:r>
-      <w:proofErr w:type="gramEnd"/>
-      <w:r>
-        <w:t xml:space="preserve"> If there is an attestation (F) that is valid since 30 minutes ago thru 30 minutes from now, and a second attestation (G) that is valid since 10 minutes ago thru 5 minutes from now, the correct attestation to return is (G) because it is the </w:t>
+      <w:r>
+        <w:t xml:space="preserve">Example 4. If there is an attestation (F) that is valid since 30 minutes ago thru 30 minutes from now, and a second attestation (G) that is valid since 10 minutes ago thru 5 minutes from now, the correct attestation to return is (G) because it is the </w:t>
       </w:r>
       <w:r>
         <w:rPr>
@@ -484,15 +454,7 @@
         </w:r>
       </w:hyperlink>
       <w:r>
-        <w:t xml:space="preserve"> ) but because it isn’t complete, we may not be able to rely on it immediately -  an alternative is to add a meter to the </w:t>
-      </w:r>
-      <w:proofErr w:type="spellStart"/>
-      <w:r>
-        <w:t>openstack</w:t>
-      </w:r>
-      <w:proofErr w:type="spellEnd"/>
-      <w:r>
-        <w:t xml:space="preserve"> telemetry project (ceilometer) to collect the attestation report for each host (from attestation service) and store it in the telemetry database Reference: </w:t>
+        <w:t xml:space="preserve"> ) but because it isn’t complete, we may not be able to rely on it immediately -  an alternative is to add a meter to the openstack telemetry project (ceilometer) to collect the attestation report for each host (from attestation service) and store it in the telemetry database Reference: </w:t>
       </w:r>
       <w:hyperlink r:id="rId11" w:history="1">
         <w:r>
@@ -514,27 +476,11 @@
         </w:r>
       </w:hyperlink>
       <w:r>
-        <w:t xml:space="preserve"> looks like we can add a “Gauge” type meter to measure trust and geotags like “</w:t>
-      </w:r>
-      <w:proofErr w:type="spellStart"/>
-      <w:r>
-        <w:t>host.trust.status</w:t>
-      </w:r>
-      <w:proofErr w:type="spellEnd"/>
-      <w:r>
-        <w:t xml:space="preserve">” and </w:t>
+        <w:t xml:space="preserve"> looks like we can add a “Gauge” type meter to measure trust and geotags like “host.trust.status” and </w:t>
       </w:r>
       <w:r>
         <w:lastRenderedPageBreak/>
-        <w:t>“</w:t>
-      </w:r>
-      <w:proofErr w:type="spellStart"/>
-      <w:r>
-        <w:t>host.tag.attributes</w:t>
-      </w:r>
-      <w:proofErr w:type="spellEnd"/>
-      <w:r>
-        <w:t>”;  all the current attributes for a host should be stored as a single “measurement” of dimension “None” so that when they are updated it’s a complete replacement.</w:t>
+        <w:t>“host.tag.attributes”;  all the current attributes for a host should be stored as a single “measurement” of dimension “None” so that when they are updated it’s a complete replacement.</w:t>
       </w:r>
     </w:p>
     <w:p>
@@ -603,25 +549,7 @@
     </w:p>
     <w:p>
       <w:r>
-        <w:t xml:space="preserve">The attestation service makes multiple calls to the trust agent during host registration and attestation. Consolidating these into the fewest number of calls possible for each type of host (trust agent, </w:t>
-      </w:r>
-      <w:proofErr w:type="spellStart"/>
-      <w:r>
-        <w:t>citrix</w:t>
-      </w:r>
-      <w:proofErr w:type="spellEnd"/>
-      <w:r>
-        <w:t xml:space="preserve">, </w:t>
-      </w:r>
-      <w:proofErr w:type="spellStart"/>
-      <w:proofErr w:type="gramStart"/>
-      <w:r>
-        <w:t>vmware</w:t>
-      </w:r>
-      <w:proofErr w:type="spellEnd"/>
-      <w:proofErr w:type="gramEnd"/>
-      <w:r>
-        <w:t>) will improve performance.</w:t>
+        <w:t>The attestation service makes multiple calls to the trust agent during host registration and attestation. Consolidating these into the fewest number of calls possible for each type of host (trust agent, citrix, vmware) will improve performance.</w:t>
       </w:r>
     </w:p>
     <w:p>
@@ -632,33 +560,12 @@
     <w:p>
       <w:r>
         <w:lastRenderedPageBreak/>
-        <w:t xml:space="preserve">During host registration, the attestation service should make a single call to the trust agent to obtain a report including: AIK certificate (for Citrix it’s only AIK public key with no certificate), binding key certificate, signing key certificate, host information (BIOS, OS, VMM info).  The path could remain /v2/host and the additional fields added to the existing </w:t>
-      </w:r>
-      <w:proofErr w:type="spellStart"/>
-      <w:r>
-        <w:t>HostInfo</w:t>
-      </w:r>
-      <w:proofErr w:type="spellEnd"/>
-      <w:r>
-        <w:t xml:space="preserve"> response. </w:t>
-      </w:r>
-      <w:r>
-        <w:t>Any existing v2 clients should be able to ignore unknown fields in the response.</w:t>
-      </w:r>
-      <w:bookmarkStart w:id="2" w:name="_GoBack"/>
-      <w:bookmarkEnd w:id="2"/>
-    </w:p>
-    <w:p>
-      <w:r>
-        <w:t>During host attestation, the attestation service should make a single call to the trust agent to obtain the TPM Quote, measurement log, and asset tag attributes. The information could be added to the current TPM quote response. The path could remain /v2/</w:t>
-      </w:r>
-      <w:proofErr w:type="spellStart"/>
-      <w:r>
-        <w:t>tpm</w:t>
-      </w:r>
-      <w:proofErr w:type="spellEnd"/>
-      <w:r>
-        <w:t xml:space="preserve">/quote. Any existing v2 clients should be able to ignore unknown fields in the response. </w:t>
+        <w:t>During host registration, the attestation service should make a single call to the trust agent to obtain a report including: AIK certificate (for Citrix it’s only AIK public key with no certificate), binding key certificate, signing key certificate, host information (BIOS, OS, VMM info).  The path could remain /v2/host and the additional fields added to the existing HostInfo response. Any existing v2 clients should be able to ignore unknown fields in the response.</w:t>
+      </w:r>
+    </w:p>
+    <w:p>
+      <w:r>
+        <w:t xml:space="preserve">During host attestation, the attestation service should make a single call to the trust agent to obtain the TPM Quote, measurement log, and asset tag attributes. The information could be added to the current TPM quote response. The path could remain /v2/tpm/quote. Any existing v2 clients should be able to ignore unknown fields in the response. </w:t>
       </w:r>
     </w:p>
     <w:p>
@@ -762,48 +669,16 @@
         </w:numPr>
       </w:pPr>
       <w:r>
-        <w:t>Using “</w:t>
-      </w:r>
-      <w:proofErr w:type="spellStart"/>
-      <w:r>
-        <w:t>invokeAll</w:t>
-      </w:r>
-      <w:proofErr w:type="spellEnd"/>
-      <w:r>
-        <w:t xml:space="preserve">” method of </w:t>
-      </w:r>
-      <w:proofErr w:type="spellStart"/>
-      <w:r>
-        <w:t>ExecutorService</w:t>
-      </w:r>
-      <w:proofErr w:type="spellEnd"/>
-      <w:r>
-        <w:t xml:space="preserve"> instead of looping on Future “get” method;  the </w:t>
-      </w:r>
-      <w:proofErr w:type="spellStart"/>
-      <w:r>
-        <w:t>invokeAll</w:t>
-      </w:r>
-      <w:proofErr w:type="spellEnd"/>
-      <w:r>
-        <w:t xml:space="preserve"> method does a similar loop internally but with additional error handling</w:t>
+        <w:t>Using “invokeAll” method of ExecutorService instead of looping on Future “get” method;  the invokeAll method does a similar loop internally but with additional error handling</w:t>
       </w:r>
       <w:r>
         <w:t xml:space="preserve">;  enable this change by setting </w:t>
       </w:r>
-      <w:proofErr w:type="spellStart"/>
       <w:r>
         <w:rPr>
           <w:rStyle w:val="InlineCodeChar"/>
         </w:rPr>
-        <w:t>mtwilson.performance.taskmanager.enabled</w:t>
-      </w:r>
-      <w:proofErr w:type="spellEnd"/>
-      <w:r>
-        <w:rPr>
-          <w:rStyle w:val="InlineCodeChar"/>
-        </w:rPr>
-        <w:t>=true</w:t>
+        <w:t>mtwilson.performance.taskmanager.enabled=true</w:t>
       </w:r>
       <w:r>
         <w:t xml:space="preserve"> </w:t>
@@ -811,14 +686,12 @@
       <w:r>
         <w:t xml:space="preserve">in the </w:t>
       </w:r>
-      <w:proofErr w:type="spellStart"/>
       <w:r>
         <w:rPr>
           <w:rStyle w:val="InlineCodeChar"/>
         </w:rPr>
         <w:t>mtwilson.properties</w:t>
       </w:r>
-      <w:proofErr w:type="spellEnd"/>
       <w:r>
         <w:t xml:space="preserve"> file</w:t>
       </w:r>
@@ -832,29 +705,8 @@
         </w:numPr>
       </w:pPr>
       <w:r>
-        <w:t xml:space="preserve">Initializing </w:t>
-      </w:r>
-      <w:proofErr w:type="spellStart"/>
-      <w:r>
-        <w:t>ASDataCipher</w:t>
-      </w:r>
-      <w:proofErr w:type="spellEnd"/>
-      <w:r>
-        <w:t xml:space="preserve"> just once in a </w:t>
-      </w:r>
-      <w:proofErr w:type="spellStart"/>
-      <w:r>
-        <w:t>ServletContextListener</w:t>
-      </w:r>
-      <w:proofErr w:type="spellEnd"/>
-      <w:r>
-        <w:t xml:space="preserve"> (Attestation) instead of on every request in </w:t>
-      </w:r>
-      <w:proofErr w:type="spellStart"/>
-      <w:r>
-        <w:t>HostTrustBO</w:t>
-      </w:r>
-      <w:proofErr w:type="spellEnd"/>
+        <w:t>Initializing ASDataCipher just once in a ServletContextListener (Attestation) instead of on every request in HostTrustBO</w:t>
+      </w:r>
     </w:p>
     <w:p>
       <w:pPr>
@@ -882,75 +734,35 @@
     </w:p>
     <w:p>
       <w:r>
-        <w:t xml:space="preserve"> </w:t>
-      </w:r>
-      <w:proofErr w:type="gramStart"/>
-      <w:r>
-        <w:t>is</w:t>
-      </w:r>
-      <w:proofErr w:type="gramEnd"/>
-      <w:r>
-        <w:t xml:space="preserve"> available as an alternative implementation for bulk trust attestation API </w:t>
+        <w:t xml:space="preserve"> is available as an alternative implementation for bulk trust attestation API </w:t>
       </w:r>
       <w:r>
         <w:rPr>
           <w:rStyle w:val="InlineCodeChar"/>
         </w:rPr>
-        <w:t>/v1/</w:t>
-      </w:r>
-      <w:proofErr w:type="spellStart"/>
+        <w:t>/v1/AttestationService/resources/hosts/bulk/trust/saml</w:t>
+      </w:r>
+      <w:r>
+        <w:t xml:space="preserve"> and ca</w:t>
+      </w:r>
+      <w:r>
+        <w:t xml:space="preserve">n be enabled by setting </w:t>
+      </w:r>
       <w:r>
         <w:rPr>
           <w:rStyle w:val="InlineCodeChar"/>
         </w:rPr>
-        <w:t>AttestationService</w:t>
-      </w:r>
-      <w:proofErr w:type="spellEnd"/>
-      <w:r>
-        <w:rPr>
-          <w:rStyle w:val="InlineCodeChar"/>
-        </w:rPr>
-        <w:t>/resources/hosts/bulk/trust/</w:t>
-      </w:r>
-      <w:proofErr w:type="spellStart"/>
-      <w:r>
-        <w:rPr>
-          <w:rStyle w:val="InlineCodeChar"/>
-        </w:rPr>
-        <w:t>saml</w:t>
-      </w:r>
-      <w:proofErr w:type="spellEnd"/>
-      <w:r>
-        <w:t xml:space="preserve"> and ca</w:t>
-      </w:r>
-      <w:r>
-        <w:t xml:space="preserve">n be enabled by setting </w:t>
-      </w:r>
-      <w:proofErr w:type="spellStart"/>
-      <w:r>
-        <w:rPr>
-          <w:rStyle w:val="InlineCodeChar"/>
-        </w:rPr>
-        <w:t>mtwilson.performance.taskmanager.enabled</w:t>
-      </w:r>
-      <w:proofErr w:type="spellEnd"/>
-      <w:r>
-        <w:rPr>
-          <w:rStyle w:val="InlineCodeChar"/>
-        </w:rPr>
-        <w:t>=true</w:t>
+        <w:t>mtwilson.performance.taskmanager.enabled=true</w:t>
       </w:r>
       <w:r>
         <w:t xml:space="preserve"> in the </w:t>
       </w:r>
-      <w:proofErr w:type="spellStart"/>
       <w:r>
         <w:rPr>
           <w:rStyle w:val="InlineCodeChar"/>
         </w:rPr>
         <w:t>mtwilson.properties</w:t>
       </w:r>
-      <w:proofErr w:type="spellEnd"/>
       <w:r>
         <w:t xml:space="preserve"> file. The default value is </w:t>
       </w:r>
@@ -1108,6 +920,21 @@
     </w:p>
     <w:p>
       <w:pPr>
+        <w:pStyle w:val="Heading2"/>
+      </w:pPr>
+      <w:r>
+        <w:t>Teletype Performance</w:t>
+      </w:r>
+    </w:p>
+    <w:p>
+      <w:r>
+        <w:t xml:space="preserve">Running certain commands from the Linux shell can take time because they are written in Java, and it takes time to start the JVM.  We can improve the response time in the Linux shell by using curl to make API calls to the server running on localhost. For example, the “login-password” and “config” commands could be implemented by APIs instead of as shell commands. </w:t>
+      </w:r>
+      <w:bookmarkStart w:id="2" w:name="_GoBack"/>
+      <w:bookmarkEnd w:id="2"/>
+    </w:p>
+    <w:p>
+      <w:pPr>
         <w:pStyle w:val="Heading1"/>
       </w:pPr>
       <w:r>
@@ -1121,36 +948,16 @@
     </w:p>
     <w:p>
       <w:r>
-        <w:t xml:space="preserve">We can develop simulations for the trust agent and </w:t>
-      </w:r>
-      <w:proofErr w:type="spellStart"/>
-      <w:r>
-        <w:t>vcenter</w:t>
-      </w:r>
-      <w:proofErr w:type="spellEnd"/>
-      <w:r>
-        <w:t xml:space="preserve"> responses that we can use for testing performance of the attestation service, substituting VMs for hosts.</w:t>
-      </w:r>
-    </w:p>
-    <w:p>
-      <w:r>
-        <w:t>The /</w:t>
-      </w:r>
-      <w:proofErr w:type="spellStart"/>
-      <w:r>
-        <w:t>etc</w:t>
-      </w:r>
-      <w:proofErr w:type="spellEnd"/>
-      <w:r>
-        <w:t>/hosts file on the attestation service can be configured to have many host names pointing to the same simulator IP address. Each simulator can then be scaled vertically to handle more simulated hosts until capacity, which is expected to be in the hundreds of simulated hosts per simulator VM, and then horizontally by adding more simulator VMs and corresponding entries in the /</w:t>
-      </w:r>
-      <w:proofErr w:type="spellStart"/>
-      <w:r>
-        <w:t>etc</w:t>
-      </w:r>
-      <w:proofErr w:type="spellEnd"/>
-      <w:r>
-        <w:t xml:space="preserve">/hosts file until we have enough simulated hosts for the performance test. </w:t>
+        <w:t>We can develop simulations for the trust agent and vcenter responses that we can use for testing performance of the attestation service, substituting VMs for hosts.</w:t>
+      </w:r>
+    </w:p>
+    <w:p>
+      <w:r>
+        <w:t xml:space="preserve">The /etc/hosts file on the attestation service can be configured to have many host names pointing to the same simulator IP address. Each simulator can then be scaled vertically to handle more simulated hosts until capacity, which is expected to be in the hundreds of simulated hosts per simulator VM, and then horizontally by adding more simulator VMs and </w:t>
+      </w:r>
+      <w:r>
+        <w:lastRenderedPageBreak/>
+        <w:t xml:space="preserve">corresponding entries in the /etc/hosts file until we have enough simulated hosts for the performance test. </w:t>
       </w:r>
     </w:p>
     <w:p>
@@ -1182,93 +989,98 @@
     </w:p>
     <w:p>
       <w:r>
+        <w:t xml:space="preserve">For performance testing, it allows us to send the same nonce for all the requests, to allow of responses from the simulators. </w:t>
+      </w:r>
+      <w:r>
+        <w:t xml:space="preserve">When testing with simulators and user-specified nonce, the nonce should be the “well-known” value </w:t>
+      </w:r>
+      <w:r>
+        <w:t>000000000</w:t>
+      </w:r>
+      <w:r>
+        <w:t xml:space="preserve">0000000000000000000000000000000 (20 bytes of zero in hex). This makes it easy to set up the simulator in a consistent way </w:t>
+      </w:r>
+      <w:r>
+        <w:t>to</w:t>
+      </w:r>
+      <w:r>
+        <w:t xml:space="preserve"> replay a TPM quote with this nonce.</w:t>
+      </w:r>
+    </w:p>
+    <w:p>
+      <w:r>
+        <w:t>This feature adds an optional parameter to the attestation request which is the nonce to use in the remote attestation challenge. If the request does not specify a nonce, the attestation service would generate one as it does in versions 1.x, 2.x, and 3.0.</w:t>
+      </w:r>
+    </w:p>
+    <w:p>
+      <w:r>
+        <w:t>The behavior of all APIs in v1 and v2 that return an attestation report is that they now accept an optional nonce from the client. If the nonce is omitted, the API behaves as it did before.  If the nonce is provided, then it must be a 20-byte value in hex, or else the API will return an error. If a valid nonce is provided, AND if the request involves a remote attestation, then the provided nonce will be used. Some requests do not involve a remote attestation, such as when forceVerify=false and there is a cached attestation -- in these cases, the provided nonce is ignored.</w:t>
+      </w:r>
+    </w:p>
+    <w:p>
+      <w:pPr>
+        <w:pStyle w:val="Heading2"/>
+      </w:pPr>
+      <w:r>
+        <w:t>Trust Agent Simulator</w:t>
+      </w:r>
+    </w:p>
+    <w:p>
+      <w:r>
+        <w:t>The trust agent performance can be profiled by sending a remote attestation request to a real trust agent</w:t>
+      </w:r>
+      <w:r>
+        <w:t>,</w:t>
+      </w:r>
+      <w:r>
+        <w:t xml:space="preserve"> recording the response. This can be repeated a number of times to get the minimum, maximum, and average response times. </w:t>
+      </w:r>
+    </w:p>
+    <w:p>
+      <w:r>
+        <w:t xml:space="preserve">The trust agent simulator can be built by taking a single sample response from the real trust agent and creating a lightweight web server that accepts a request, waits a random amount of time in accordance with the profile, then returns the recorded sample response.  Because the recorded response was built with a specific nonce, it will only be “valid” if that same nonce is used to request it via the attestation service feature </w:t>
+      </w:r>
+      <w:r>
+        <w:fldChar w:fldCharType="begin"/>
+      </w:r>
+      <w:r>
+        <w:instrText xml:space="preserve"> REF _Ref441042395 \h </w:instrText>
+      </w:r>
+      <w:r>
+        <w:fldChar w:fldCharType="separate"/>
+      </w:r>
+      <w:r>
+        <w:t>Allowing Challenger to Specify Nonce</w:t>
+      </w:r>
+      <w:r>
+        <w:fldChar w:fldCharType="end"/>
+      </w:r>
+      <w:r>
+        <w:t>.</w:t>
+      </w:r>
+    </w:p>
+    <w:p>
+      <w:r>
+        <w:t>All simulated trust agent hosts would have the same whitelist.</w:t>
+      </w:r>
+    </w:p>
+    <w:p>
+      <w:pPr>
+        <w:pStyle w:val="Heading3"/>
+      </w:pPr>
+      <w:r>
+        <w:t>Implementation</w:t>
+      </w:r>
+    </w:p>
+    <w:p>
+      <w:r>
+        <w:t>The initial implementation is a quick modification of the actual trust agent to return a previously-recorded response instead of a new TPM quote; all other functions to return the AIK and host information stay the same.</w:t>
+      </w:r>
+    </w:p>
+    <w:p>
+      <w:r>
         <w:lastRenderedPageBreak/>
-        <w:t xml:space="preserve">For performance testing, it allows us to send the same nonce for all the requests, to allow of responses from the simulators. </w:t>
-      </w:r>
-      <w:proofErr w:type="gramStart"/>
-      <w:r>
-        <w:t xml:space="preserve">When testing with simulators and user-specified nonce, the nonce should be the “well-known” value </w:t>
-      </w:r>
-      <w:r>
-        <w:t>000000000</w:t>
-      </w:r>
-      <w:r>
-        <w:t>0000000000000000000000000000000 (20 bytes of zero in hex).</w:t>
-      </w:r>
-      <w:proofErr w:type="gramEnd"/>
-      <w:r>
-        <w:t xml:space="preserve"> This makes it easy to set up the simulator in a consistent way </w:t>
-      </w:r>
-      <w:r>
-        <w:t>to</w:t>
-      </w:r>
-      <w:r>
-        <w:t xml:space="preserve"> replay a TPM quote with this nonce.</w:t>
-      </w:r>
-    </w:p>
-    <w:p>
-      <w:r>
-        <w:t>This feature adds an optional parameter to the attestation request which is the nonce to use in the remote attestation challenge. If the request does not specify a nonce, the attestation service would generate one as it does in versions 1.x, 2.x, and 3.0.</w:t>
-      </w:r>
-    </w:p>
-    <w:p>
-      <w:r>
-        <w:t xml:space="preserve">The behavior of all APIs in v1 and v2 that return an attestation report is that they now accept an optional nonce from the client. If the nonce is omitted, the API behaves as it did before.  If the nonce is provided, then it must be a 20-byte value in hex, or else the API will return an error. If a valid nonce is provided, AND if the request involves a remote attestation, then the provided nonce will be used. Some requests do not involve a remote attestation, such as when </w:t>
-      </w:r>
-      <w:proofErr w:type="spellStart"/>
-      <w:r>
-        <w:t>forceVerify</w:t>
-      </w:r>
-      <w:proofErr w:type="spellEnd"/>
-      <w:r>
-        <w:t>=false and there is a cached attestation -- in these cases, the provided nonce is ignored.</w:t>
-      </w:r>
-    </w:p>
-    <w:p>
-      <w:pPr>
-        <w:pStyle w:val="Heading2"/>
-      </w:pPr>
-      <w:r>
-        <w:t>Trust Agent Simulator</w:t>
-      </w:r>
-    </w:p>
-    <w:p>
-      <w:r>
-        <w:t>The trust agent performance can be profiled by sending a remote attestation request to a real trust agent</w:t>
-      </w:r>
-      <w:r>
-        <w:t>,</w:t>
-      </w:r>
-      <w:r>
-        <w:t xml:space="preserve"> recording the response. This can be repeated a number of times to get the minimum, maximum, and average response times. </w:t>
-      </w:r>
-    </w:p>
-    <w:p>
-      <w:r>
-        <w:t xml:space="preserve">The trust agent simulator can be built by taking a single sample response from the real trust agent and creating a lightweight web server that accepts a request, waits a random amount of time in accordance with the profile, then returns the recorded sample response.  Because the recorded response was built with a specific nonce, it will only be “valid” if that same nonce is used to request it via the attestation service feature </w:t>
-      </w:r>
-      <w:r>
-        <w:fldChar w:fldCharType="begin"/>
-      </w:r>
-      <w:r>
-        <w:instrText xml:space="preserve"> REF _Ref441042395 \h </w:instrText>
-      </w:r>
-      <w:r>
-        <w:fldChar w:fldCharType="separate"/>
-      </w:r>
-      <w:r>
-        <w:t>Allowing Challenger to Specify Nonce</w:t>
-      </w:r>
-      <w:r>
-        <w:fldChar w:fldCharType="end"/>
-      </w:r>
-      <w:r>
-        <w:t>.</w:t>
-      </w:r>
-    </w:p>
-    <w:p>
-      <w:r>
-        <w:t>All simulated trust agent hosts would have the same whitelist.</w:t>
+        <w:t>This is open to further work where we might create a lightweight web server using nginx, write a setup script to call each API of the local trust agent multiple times to record the response and timing characteristics, and then shut down the trust agent and bring up the simulator with all recorded responses.</w:t>
       </w:r>
     </w:p>
     <w:p>
@@ -1276,55 +1088,12 @@
         <w:pStyle w:val="Heading3"/>
       </w:pPr>
       <w:r>
-        <w:t>Implementation</w:t>
-      </w:r>
-    </w:p>
-    <w:p>
-      <w:r>
-        <w:t>The initial implementation is a quick modification of the actual trust agent to return a previously-recorded response instead of a new TPM quote; all other functions to return the AIK and host information stay the same.</w:t>
-      </w:r>
-    </w:p>
-    <w:p>
-      <w:r>
-        <w:t xml:space="preserve">This is open to further work where we might create a lightweight web server using </w:t>
-      </w:r>
-      <w:proofErr w:type="spellStart"/>
-      <w:r>
-        <w:t>nginx</w:t>
-      </w:r>
-      <w:proofErr w:type="spellEnd"/>
-      <w:r>
-        <w:t>, write a setup script to call each API of the local trust agent multiple times to record the response and timing characteristics, and then shut down the trust agent and bring up the simulator with all recorded responses.</w:t>
-      </w:r>
-    </w:p>
-    <w:p>
-      <w:pPr>
-        <w:pStyle w:val="Heading3"/>
-      </w:pPr>
-      <w:r>
-        <w:lastRenderedPageBreak/>
         <w:t>Creating the Trust Agent Simulator</w:t>
       </w:r>
     </w:p>
     <w:p>
       <w:r>
-        <w:t xml:space="preserve">The trust agent simulator takes over from a real trust agent and provides “canned” </w:t>
-      </w:r>
-      <w:proofErr w:type="spellStart"/>
-      <w:r>
-        <w:t>tpm</w:t>
-      </w:r>
-      <w:proofErr w:type="spellEnd"/>
-      <w:r>
-        <w:t xml:space="preserve"> quotes to mtwilson. Once the simulator is installed, you can add many host entries to mtwilson /</w:t>
-      </w:r>
-      <w:proofErr w:type="spellStart"/>
-      <w:r>
-        <w:t>etc</w:t>
-      </w:r>
-      <w:proofErr w:type="spellEnd"/>
-      <w:r>
-        <w:t xml:space="preserve">/hosts file to resolve to same simulator address, mtwilson will query the same simulator for all those attestation reports, and get the same response back for all of them. It’s important to note that this simulator is just a “quick and dirty” so it doesn’t provide a complete simulation. </w:t>
+        <w:t xml:space="preserve">The trust agent simulator takes over from a real trust agent and provides “canned” tpm quotes to mtwilson. Once the simulator is installed, you can add many host entries to mtwilson /etc/hosts file to resolve to same simulator address, mtwilson will query the same simulator for all those attestation reports, and get the same response back for all of them. It’s important to note that this simulator is just a “quick and dirty” so it doesn’t provide a complete simulation. </w:t>
       </w:r>
     </w:p>
     <w:p>
@@ -1365,15 +1134,7 @@
         </w:numPr>
       </w:pPr>
       <w:r>
-        <w:t>Access to the mtwilson-</w:t>
-      </w:r>
-      <w:proofErr w:type="spellStart"/>
-      <w:r>
-        <w:t>trustagent</w:t>
-      </w:r>
-      <w:proofErr w:type="spellEnd"/>
-      <w:r>
-        <w:t>-simulator .jar file</w:t>
+        <w:t>Access to the mtwilson-trustagent-simulator .jar file</w:t>
       </w:r>
     </w:p>
     <w:p>
@@ -1389,15 +1150,7 @@
     </w:p>
     <w:p>
       <w:r>
-        <w:t>The mtwilson-</w:t>
-      </w:r>
-      <w:proofErr w:type="spellStart"/>
-      <w:r>
-        <w:t>trustagent</w:t>
-      </w:r>
-      <w:proofErr w:type="spellEnd"/>
-      <w:r>
-        <w:t>-simulator jar can be found in this network folder:</w:t>
+        <w:t>The mtwilson-trustagent-simulator jar can be found in this network folder:</w:t>
       </w:r>
     </w:p>
     <w:p>
@@ -1431,27 +1184,12 @@
       <w:pPr>
         <w:pStyle w:val="TeletypeInput"/>
       </w:pPr>
-      <w:proofErr w:type="gramStart"/>
-      <w:r>
-        <w:t>mtwilson</w:t>
-      </w:r>
-      <w:proofErr w:type="gramEnd"/>
-      <w:r>
-        <w:t xml:space="preserve"> </w:t>
-      </w:r>
-      <w:proofErr w:type="spellStart"/>
-      <w:r>
-        <w:t>config</w:t>
-      </w:r>
-      <w:proofErr w:type="spellEnd"/>
-      <w:r>
-        <w:t xml:space="preserve"> </w:t>
-      </w:r>
-      <w:proofErr w:type="spellStart"/>
+      <w:r>
+        <w:t xml:space="preserve">mtwilson config </w:t>
+      </w:r>
       <w:r>
         <w:t>mtwilson.auto.refresh.trust.interval.seconds</w:t>
       </w:r>
-      <w:proofErr w:type="spellEnd"/>
       <w:r>
         <w:t xml:space="preserve"> 0</w:t>
       </w:r>
@@ -1460,21 +1198,8 @@
       <w:pPr>
         <w:pStyle w:val="TeletypeInput"/>
       </w:pPr>
-      <w:proofErr w:type="gramStart"/>
-      <w:r>
-        <w:t>mtwilson</w:t>
-      </w:r>
-      <w:proofErr w:type="gramEnd"/>
-      <w:r>
-        <w:t xml:space="preserve"> </w:t>
-      </w:r>
-      <w:proofErr w:type="spellStart"/>
-      <w:r>
-        <w:t>config</w:t>
-      </w:r>
-      <w:proofErr w:type="spellEnd"/>
-      <w:r>
-        <w:t xml:space="preserve"> </w:t>
+      <w:r>
+        <w:t xml:space="preserve">mtwilson config </w:t>
       </w:r>
       <w:r>
         <w:t>mtwilson.tpm.quote.ipv4</w:t>
@@ -1487,26 +1212,16 @@
       <w:pPr>
         <w:pStyle w:val="TeletypeInput"/>
       </w:pPr>
-      <w:proofErr w:type="gramStart"/>
-      <w:r>
-        <w:t>mtwilson</w:t>
-      </w:r>
-      <w:proofErr w:type="gramEnd"/>
-      <w:r>
-        <w:t xml:space="preserve"> login-password simulator password --permissions *:*</w:t>
+      <w:r>
+        <w:t>mtwilson login-password simulator password --permissions *:*</w:t>
       </w:r>
     </w:p>
     <w:p>
       <w:pPr>
         <w:pStyle w:val="TeletypeInput"/>
       </w:pPr>
-      <w:proofErr w:type="gramStart"/>
-      <w:r>
-        <w:t>mtwilson</w:t>
-      </w:r>
-      <w:proofErr w:type="gramEnd"/>
-      <w:r>
-        <w:t xml:space="preserve"> restart</w:t>
+      <w:r>
+        <w:t>mtwilson restart</w:t>
       </w:r>
     </w:p>
     <w:p>
@@ -1525,37 +1240,14 @@
       <w:pPr>
         <w:pStyle w:val="TeletypeInput"/>
       </w:pPr>
-      <w:proofErr w:type="spellStart"/>
-      <w:proofErr w:type="gramStart"/>
-      <w:r>
-        <w:t>tagent</w:t>
-      </w:r>
-      <w:proofErr w:type="spellEnd"/>
-      <w:proofErr w:type="gramEnd"/>
-      <w:r>
-        <w:t xml:space="preserve"> </w:t>
-      </w:r>
-      <w:proofErr w:type="spellStart"/>
-      <w:r>
-        <w:t>config</w:t>
-      </w:r>
-      <w:proofErr w:type="spellEnd"/>
-      <w:r>
-        <w:t xml:space="preserve"> </w:t>
+      <w:r>
+        <w:t xml:space="preserve">tagent config </w:t>
       </w:r>
       <w:r>
         <w:t>tpm.quote.ipv4</w:t>
       </w:r>
       <w:r>
-        <w:t xml:space="preserve"> false &amp;&amp; </w:t>
-      </w:r>
-      <w:proofErr w:type="spellStart"/>
-      <w:r>
-        <w:t>tagent</w:t>
-      </w:r>
-      <w:proofErr w:type="spellEnd"/>
-      <w:r>
-        <w:t xml:space="preserve"> restart</w:t>
+        <w:t xml:space="preserve"> false &amp;&amp; tagent restart</w:t>
       </w:r>
     </w:p>
     <w:p>
@@ -1567,61 +1259,24 @@
         </w:numPr>
       </w:pPr>
       <w:r>
-        <w:t>Send this quote request and store the JSON output in “/opt/</w:t>
-      </w:r>
-      <w:proofErr w:type="spellStart"/>
-      <w:r>
-        <w:t>trustagent</w:t>
-      </w:r>
-      <w:proofErr w:type="spellEnd"/>
-      <w:r>
-        <w:t>/features/simulator/v2.tpm.quote.json”:</w:t>
+        <w:t>Send this quote request and store the JSON output in “/opt/trustagent/features/simulator/v2.tpm.quote.json”:</w:t>
       </w:r>
     </w:p>
     <w:p>
       <w:pPr>
         <w:pStyle w:val="TeletypeInput"/>
       </w:pPr>
-      <w:proofErr w:type="spellStart"/>
-      <w:proofErr w:type="gramStart"/>
-      <w:r>
-        <w:t>tagent</w:t>
-      </w:r>
-      <w:proofErr w:type="spellEnd"/>
-      <w:proofErr w:type="gramEnd"/>
-      <w:r>
-        <w:t xml:space="preserve"> password simulator --</w:t>
-      </w:r>
-      <w:proofErr w:type="spellStart"/>
-      <w:r>
-        <w:t>nopass</w:t>
-      </w:r>
-      <w:proofErr w:type="spellEnd"/>
-      <w:r>
-        <w:t xml:space="preserve"> --permissions *:*</w:t>
+      <w:r>
+        <w:t>tagent password simulator --nopass --permissions *:*</w:t>
       </w:r>
     </w:p>
     <w:p>
       <w:pPr>
         <w:pStyle w:val="TeletypeInput"/>
       </w:pPr>
-      <w:proofErr w:type="spellStart"/>
-      <w:proofErr w:type="gramStart"/>
-      <w:r>
-        <w:t>mkdir</w:t>
-      </w:r>
-      <w:proofErr w:type="spellEnd"/>
-      <w:proofErr w:type="gramEnd"/>
-      <w:r>
-        <w:t xml:space="preserve"> -p /opt/</w:t>
-      </w:r>
-      <w:proofErr w:type="spellStart"/>
-      <w:r>
-        <w:t>trustagent</w:t>
-      </w:r>
-      <w:proofErr w:type="spellEnd"/>
-      <w:r>
-        <w:t>/features/simulator</w:t>
+      <w:r>
+        <w:lastRenderedPageBreak/>
+        <w:t>mkdir -p /opt/trustagent/features/simulator</w:t>
       </w:r>
     </w:p>
     <w:p>
@@ -1637,11 +1292,9 @@
       <w:r>
         <w:t>application/</w:t>
       </w:r>
-      <w:proofErr w:type="spellStart"/>
       <w:r>
         <w:t>json</w:t>
       </w:r>
-      <w:proofErr w:type="spellEnd"/>
       <w:r>
         <w:t>"</w:t>
       </w:r>
@@ -1651,11 +1304,9 @@
       <w:r>
         <w:t>application/</w:t>
       </w:r>
-      <w:proofErr w:type="spellStart"/>
       <w:r>
         <w:t>json</w:t>
       </w:r>
-      <w:proofErr w:type="spellEnd"/>
       <w:r>
         <w:t xml:space="preserve">" -X </w:t>
       </w:r>
@@ -1714,7 +1365,6 @@
         <w:t xml:space="preserve">:" --insecure </w:t>
       </w:r>
       <w:r>
-        <w:lastRenderedPageBreak/>
         <w:t>'</w:t>
       </w:r>
       <w:r>
@@ -1726,50 +1376,17 @@
       <w:r>
         <w:t>/</w:t>
       </w:r>
-      <w:proofErr w:type="spellStart"/>
-      <w:r>
-        <w:t>tpm</w:t>
-      </w:r>
-      <w:proofErr w:type="spellEnd"/>
-      <w:r>
-        <w:t>/quote' &gt; /opt/</w:t>
-      </w:r>
-      <w:proofErr w:type="spellStart"/>
-      <w:r>
-        <w:t>trustagent</w:t>
-      </w:r>
-      <w:proofErr w:type="spellEnd"/>
-      <w:r>
-        <w:t>/features/simulator/v2.tpm.quote.json</w:t>
+      <w:r>
+        <w:t>tpm/quote' &gt; /opt/trustagent/features/simulator/v2.tpm.quote.json</w:t>
       </w:r>
     </w:p>
     <w:p>
       <w:pPr>
         <w:pStyle w:val="TeletypeInput"/>
       </w:pPr>
-      <w:proofErr w:type="spellStart"/>
-      <w:proofErr w:type="gramStart"/>
-      <w:r>
-        <w:t>chown</w:t>
-      </w:r>
-      <w:proofErr w:type="spellEnd"/>
-      <w:proofErr w:type="gramEnd"/>
-      <w:r>
-        <w:t xml:space="preserve"> -R </w:t>
-      </w:r>
-      <w:proofErr w:type="spellStart"/>
-      <w:r>
-        <w:t>tagent:tagent</w:t>
-      </w:r>
-      <w:proofErr w:type="spellEnd"/>
-      <w:r>
-        <w:t xml:space="preserve"> /opt/</w:t>
-      </w:r>
-      <w:proofErr w:type="spellStart"/>
-      <w:r>
-        <w:t>trustagent</w:t>
-      </w:r>
-      <w:proofErr w:type="spellEnd"/>
+      <w:r>
+        <w:t>chown -R tagent:tagent /opt/trustagent</w:t>
+      </w:r>
     </w:p>
     <w:p>
       <w:pPr>
@@ -1780,38 +1397,15 @@
         </w:numPr>
       </w:pPr>
       <w:r>
-        <w:t>Copy mtwilson-trustagent-simulator.jar into /opt/</w:t>
-      </w:r>
-      <w:proofErr w:type="spellStart"/>
-      <w:r>
-        <w:t>trustagent</w:t>
-      </w:r>
-      <w:proofErr w:type="spellEnd"/>
-      <w:r>
-        <w:t>/java</w:t>
+        <w:t>Copy mtwilson-trustagent-simulator.jar into /opt/trustagent/java</w:t>
       </w:r>
     </w:p>
     <w:p>
       <w:pPr>
         <w:pStyle w:val="TeletypeInput"/>
       </w:pPr>
-      <w:proofErr w:type="spellStart"/>
-      <w:proofErr w:type="gramStart"/>
-      <w:r>
-        <w:t>cp</w:t>
-      </w:r>
-      <w:proofErr w:type="spellEnd"/>
-      <w:proofErr w:type="gramEnd"/>
-      <w:r>
-        <w:t xml:space="preserve"> mtwilson-trustagent-simulator-3.0-SNAPSHOT.jar /opt/</w:t>
-      </w:r>
-      <w:proofErr w:type="spellStart"/>
-      <w:r>
-        <w:t>trustagent</w:t>
-      </w:r>
-      <w:proofErr w:type="spellEnd"/>
-      <w:r>
-        <w:t>/java/</w:t>
+      <w:r>
+        <w:t>cp mtwilson-trustagent-simulator-3.0-SNAPSHOT.jar /opt/trustagent/java/</w:t>
       </w:r>
     </w:p>
     <w:p>
@@ -1823,58 +1417,22 @@
         </w:numPr>
       </w:pPr>
       <w:r>
-        <w:t xml:space="preserve">Replace the real </w:t>
-      </w:r>
-      <w:proofErr w:type="spellStart"/>
-      <w:r>
-        <w:t>Tpm</w:t>
-      </w:r>
-      <w:proofErr w:type="spellEnd"/>
-      <w:r>
-        <w:t xml:space="preserve"> API from </w:t>
-      </w:r>
-      <w:proofErr w:type="spellStart"/>
-      <w:r>
-        <w:t>extensions.cache</w:t>
-      </w:r>
-      <w:proofErr w:type="spellEnd"/>
-      <w:r>
-        <w:t xml:space="preserve"> with the simulator:</w:t>
+        <w:t>Replace the real Tpm API from extensions.cache with the simulator:</w:t>
       </w:r>
     </w:p>
     <w:p>
       <w:pPr>
         <w:pStyle w:val="TeletypeInput"/>
       </w:pPr>
-      <w:proofErr w:type="spellStart"/>
-      <w:proofErr w:type="gramStart"/>
-      <w:r>
-        <w:t>sed</w:t>
-      </w:r>
-      <w:proofErr w:type="spellEnd"/>
-      <w:proofErr w:type="gramEnd"/>
-      <w:r>
-        <w:t xml:space="preserve"> -i 's/</w:t>
+      <w:r>
+        <w:t>sed -i 's/</w:t>
       </w:r>
       <w:r>
         <w:t>com.intel.mtwilson.trustagent.ws.v2.Tpm</w:t>
       </w:r>
       <w:r>
-        <w:t>/com.intel.mtwilson.trustagent.simulator.v2.Tpm/' /opt/</w:t>
-      </w:r>
-      <w:proofErr w:type="spellStart"/>
-      <w:r>
-        <w:t>trustagent</w:t>
-      </w:r>
-      <w:proofErr w:type="spellEnd"/>
-      <w:r>
-        <w:t>/configuration/</w:t>
-      </w:r>
-      <w:proofErr w:type="spellStart"/>
-      <w:r>
-        <w:t>extensions.cache</w:t>
-      </w:r>
-      <w:proofErr w:type="spellEnd"/>
+        <w:t>/com.intel.mtwilson.trustagent.simulator.v2.Tpm/' /opt/trustagent/configuration/extensions.cache</w:t>
+      </w:r>
     </w:p>
     <w:p>
       <w:pPr>
@@ -1892,37 +1450,8 @@
       <w:pPr>
         <w:pStyle w:val="TeletypeInput"/>
       </w:pPr>
-      <w:proofErr w:type="gramStart"/>
-      <w:r>
-        <w:t>echo</w:t>
-      </w:r>
-      <w:proofErr w:type="gramEnd"/>
-      <w:r>
-        <w:t xml:space="preserve"> "</w:t>
-      </w:r>
-      <w:proofErr w:type="spellStart"/>
-      <w:r>
-        <w:t>simulate.tpm.delay</w:t>
-      </w:r>
-      <w:proofErr w:type="spellEnd"/>
-      <w:r>
-        <w:t>=3000" &gt; /opt/</w:t>
-      </w:r>
-      <w:proofErr w:type="spellStart"/>
-      <w:r>
-        <w:t>trustagent</w:t>
-      </w:r>
-      <w:proofErr w:type="spellEnd"/>
-      <w:r>
-        <w:t>/configuration/</w:t>
-      </w:r>
-      <w:proofErr w:type="spellStart"/>
-      <w:r>
-        <w:t>trustagent-simulator.properties</w:t>
-      </w:r>
-      <w:proofErr w:type="spellEnd"/>
-      <w:r>
-        <w:t xml:space="preserve">      </w:t>
+      <w:r>
+        <w:t xml:space="preserve">echo "simulate.tpm.delay=3000" &gt; /opt/trustagent/configuration/trustagent-simulator.properties      </w:t>
       </w:r>
     </w:p>
     <w:p>
@@ -1941,15 +1470,8 @@
       <w:pPr>
         <w:pStyle w:val="TeletypeInput"/>
       </w:pPr>
-      <w:proofErr w:type="spellStart"/>
-      <w:proofErr w:type="gramStart"/>
-      <w:r>
-        <w:t>tagent</w:t>
-      </w:r>
-      <w:proofErr w:type="spellEnd"/>
-      <w:proofErr w:type="gramEnd"/>
-      <w:r>
-        <w:t xml:space="preserve"> restart</w:t>
+      <w:r>
+        <w:t>tagent restart</w:t>
       </w:r>
     </w:p>
     <w:p/>
@@ -1963,33 +1485,12 @@
     </w:p>
     <w:p>
       <w:r>
-        <w:t>In this section, replace $SIMULATOR with a simulated hostname such as “sim1”, “sim2”, etc. Replace $MTWILSON with the attestation service hostname or IP address and “</w:t>
-      </w:r>
-      <w:proofErr w:type="spellStart"/>
-      <w:r>
-        <w:t>admin</w:t>
-      </w:r>
-      <w:proofErr w:type="gramStart"/>
-      <w:r>
-        <w:t>:password</w:t>
-      </w:r>
-      <w:proofErr w:type="spellEnd"/>
-      <w:proofErr w:type="gramEnd"/>
-      <w:r>
-        <w:t>” with an attestation service credential that has permission to register hosts.</w:t>
-      </w:r>
-    </w:p>
-    <w:p>
-      <w:r>
-        <w:t>At the attestation service, add an entry for each simulated host in /</w:t>
-      </w:r>
-      <w:proofErr w:type="spellStart"/>
-      <w:r>
-        <w:t>etc</w:t>
-      </w:r>
-      <w:proofErr w:type="spellEnd"/>
-      <w:r>
-        <w:t xml:space="preserve">/hosts. </w:t>
+        <w:t>In this section, replace $SIMULATOR with a simulated hostname such as “sim1”, “sim2”, etc. Replace $MTWILSON with the attestation service hostname or IP address and “admin:password” with an attestation service credential that has permission to register hosts.</w:t>
+      </w:r>
+    </w:p>
+    <w:p>
+      <w:r>
+        <w:t xml:space="preserve">At the attestation service, add an entry for each simulated host in /etc/hosts. </w:t>
       </w:r>
       <w:r>
         <w:t xml:space="preserve"> For example:</w:t>
@@ -2019,34 +1520,11 @@
       <w:pPr>
         <w:pStyle w:val="TeletypeInput"/>
       </w:pPr>
-      <w:proofErr w:type="spellStart"/>
-      <w:proofErr w:type="gramStart"/>
-      <w:r>
-        <w:t>psql</w:t>
-      </w:r>
-      <w:proofErr w:type="spellEnd"/>
-      <w:proofErr w:type="gramEnd"/>
-      <w:r>
-        <w:t xml:space="preserve"> </w:t>
-      </w:r>
-      <w:proofErr w:type="spellStart"/>
-      <w:r>
-        <w:t>mw_as</w:t>
-      </w:r>
-      <w:proofErr w:type="spellEnd"/>
-      <w:r>
-        <w:t xml:space="preserve"> -c "</w:t>
-      </w:r>
-      <w:r>
-        <w:t xml:space="preserve">update </w:t>
-      </w:r>
-      <w:proofErr w:type="spellStart"/>
-      <w:r>
-        <w:t>mw_hosts</w:t>
-      </w:r>
-      <w:proofErr w:type="spellEnd"/>
-      <w:r>
-        <w:t xml:space="preserve"> set aik_publickey_sha1 = '0000000000000000000000000000000000000000';</w:t>
+      <w:r>
+        <w:t>psql mw_as -c "</w:t>
+      </w:r>
+      <w:r>
+        <w:t>update mw_hosts set aik_publickey_sha1 = '0000000000000000000000000000000000000000';</w:t>
       </w:r>
       <w:r>
         <w:t>"</w:t>
@@ -2057,13 +1535,8 @@
         <w:pStyle w:val="TeletypeInput"/>
         <w:spacing w:after="0"/>
       </w:pPr>
-      <w:proofErr w:type="gramStart"/>
-      <w:r>
-        <w:t>curl</w:t>
-      </w:r>
-      <w:proofErr w:type="gramEnd"/>
-      <w:r>
-        <w:t xml:space="preserve"> </w:t>
+      <w:r>
+        <w:t xml:space="preserve">curl </w:t>
       </w:r>
       <w:r>
         <w:t xml:space="preserve">-H "Content-Type: </w:t>
@@ -2071,11 +1544,9 @@
       <w:r>
         <w:t>application/</w:t>
       </w:r>
-      <w:proofErr w:type="spellStart"/>
       <w:r>
         <w:t>json</w:t>
       </w:r>
-      <w:proofErr w:type="spellEnd"/>
       <w:r>
         <w:t>"</w:t>
       </w:r>
@@ -2101,15 +1572,7 @@
         <w:spacing w:after="0"/>
       </w:pPr>
       <w:r>
-        <w:t>"</w:t>
-      </w:r>
-      <w:proofErr w:type="spellStart"/>
-      <w:r>
-        <w:t>Host_VMM_Type":"KVM</w:t>
-      </w:r>
-      <w:proofErr w:type="spellEnd"/>
-      <w:r>
-        <w:t>",</w:t>
+        <w:t>"Host_VMM_Type":"KVM",</w:t>
       </w:r>
     </w:p>
     <w:p>
@@ -2118,15 +1581,7 @@
         <w:spacing w:after="0"/>
       </w:pPr>
       <w:r>
-        <w:t>"</w:t>
-      </w:r>
-      <w:proofErr w:type="spellStart"/>
-      <w:r>
-        <w:t>TXT_Host_Record</w:t>
-      </w:r>
-      <w:proofErr w:type="spellEnd"/>
-      <w:r>
-        <w:t>":</w:t>
+        <w:t>"TXT_Host_Record":</w:t>
       </w:r>
     </w:p>
     <w:p>
@@ -2144,15 +1599,7 @@
         <w:spacing w:after="0"/>
       </w:pPr>
       <w:r>
-        <w:t>"</w:t>
-      </w:r>
-      <w:proofErr w:type="spellStart"/>
-      <w:r>
-        <w:t>HostName</w:t>
-      </w:r>
-      <w:proofErr w:type="spellEnd"/>
-      <w:r>
-        <w:t>": "'$SIMULATOR'",</w:t>
+        <w:t>"HostName": "'$SIMULATOR'",</w:t>
       </w:r>
     </w:p>
     <w:p>
@@ -2161,15 +1608,7 @@
         <w:spacing w:after="0"/>
       </w:pPr>
       <w:r>
-        <w:t>"</w:t>
-      </w:r>
-      <w:proofErr w:type="spellStart"/>
-      <w:r>
-        <w:t>IPAddress</w:t>
-      </w:r>
-      <w:proofErr w:type="spellEnd"/>
-      <w:r>
-        <w:t>": null,</w:t>
+        <w:t>"IPAddress": null,</w:t>
       </w:r>
     </w:p>
     <w:p>
@@ -2187,15 +1626,8 @@
         <w:spacing w:after="0"/>
       </w:pPr>
       <w:r>
-        <w:t>"</w:t>
-      </w:r>
-      <w:proofErr w:type="spellStart"/>
-      <w:r>
-        <w:t>AddOn_Connection_String</w:t>
-      </w:r>
-      <w:proofErr w:type="spellEnd"/>
-      <w:r>
-        <w:t xml:space="preserve">": </w:t>
+        <w:lastRenderedPageBreak/>
+        <w:t xml:space="preserve">"AddOn_Connection_String": </w:t>
       </w:r>
       <w:r>
         <w:t>"https:\/\/</w:t>
@@ -2222,15 +1654,7 @@
         <w:spacing w:after="0"/>
       </w:pPr>
       <w:r>
-        <w:t>"</w:t>
-      </w:r>
-      <w:proofErr w:type="spellStart"/>
-      <w:r>
-        <w:t>Add_BIOS_WhiteList</w:t>
-      </w:r>
-      <w:proofErr w:type="spellEnd"/>
-      <w:r>
-        <w:t>": true,</w:t>
+        <w:t>"Add_BIOS_WhiteList": true,</w:t>
       </w:r>
     </w:p>
     <w:p>
@@ -2239,15 +1663,7 @@
         <w:spacing w:after="0"/>
       </w:pPr>
       <w:r>
-        <w:t>"</w:t>
-      </w:r>
-      <w:proofErr w:type="spellStart"/>
-      <w:r>
-        <w:t>Add_VMM_WhiteList</w:t>
-      </w:r>
-      <w:proofErr w:type="spellEnd"/>
-      <w:r>
-        <w:t>": true,</w:t>
+        <w:t>"Add_VMM_WhiteList": true,</w:t>
       </w:r>
     </w:p>
     <w:p>
@@ -2256,23 +1672,7 @@
         <w:spacing w:after="0"/>
       </w:pPr>
       <w:r>
-        <w:t>"</w:t>
-      </w:r>
-      <w:proofErr w:type="spellStart"/>
-      <w:r>
-        <w:t>BIOS_WhiteList_Target</w:t>
-      </w:r>
-      <w:proofErr w:type="spellEnd"/>
-      <w:r>
-        <w:t>": "BIOS_OEM", "</w:t>
-      </w:r>
-      <w:proofErr w:type="spellStart"/>
-      <w:r>
-        <w:t>VMM_WhiteList_Target</w:t>
-      </w:r>
-      <w:proofErr w:type="spellEnd"/>
-      <w:r>
-        <w:t>": "VMM_OEM",</w:t>
+        <w:t>"BIOS_WhiteList_Target": "BIOS_OEM", "VMM_WhiteList_Target": "VMM_OEM",</w:t>
       </w:r>
     </w:p>
     <w:p>
@@ -2281,16 +1681,7 @@
         <w:spacing w:after="0"/>
       </w:pPr>
       <w:r>
-        <w:lastRenderedPageBreak/>
-        <w:t>"BIOS_PCRS": "0</w:t>
-      </w:r>
-      <w:proofErr w:type="gramStart"/>
-      <w:r>
-        <w:t>,17</w:t>
-      </w:r>
-      <w:proofErr w:type="gramEnd"/>
-      <w:r>
-        <w:t>",</w:t>
+        <w:t>"BIOS_PCRS": "0,17",</w:t>
       </w:r>
     </w:p>
     <w:p>
@@ -2299,15 +1690,7 @@
         <w:spacing w:after="0"/>
       </w:pPr>
       <w:r>
-        <w:t>"VMM_PCRS": "18</w:t>
-      </w:r>
-      <w:proofErr w:type="gramStart"/>
-      <w:r>
-        <w:t>,19</w:t>
-      </w:r>
-      <w:proofErr w:type="gramEnd"/>
-      <w:r>
-        <w:t>",</w:t>
+        <w:t>"VMM_PCRS": "18,19",</w:t>
       </w:r>
     </w:p>
     <w:p>
@@ -2316,15 +1699,7 @@
         <w:spacing w:after="0"/>
       </w:pPr>
       <w:r>
-        <w:t>"</w:t>
-      </w:r>
-      <w:proofErr w:type="spellStart"/>
-      <w:r>
-        <w:t>Register_Host</w:t>
-      </w:r>
-      <w:proofErr w:type="spellEnd"/>
-      <w:r>
-        <w:t>": true,</w:t>
+        <w:t>"Register_Host": true,</w:t>
       </w:r>
     </w:p>
     <w:p>
@@ -2333,15 +1708,7 @@
         <w:spacing w:after="0"/>
       </w:pPr>
       <w:r>
-        <w:t>"</w:t>
-      </w:r>
-      <w:proofErr w:type="spellStart"/>
-      <w:r>
-        <w:t>Overwrite_Whitelist</w:t>
-      </w:r>
-      <w:proofErr w:type="spellEnd"/>
-      <w:r>
-        <w:t>": false,</w:t>
+        <w:t>"Overwrite_Whitelist": false,</w:t>
       </w:r>
     </w:p>
     <w:p>
@@ -2364,19 +1731,15 @@
       <w:r>
         <w:t>--user "</w:t>
       </w:r>
-      <w:proofErr w:type="spellStart"/>
       <w:r>
         <w:t>admin</w:t>
       </w:r>
-      <w:proofErr w:type="gramStart"/>
       <w:r>
         <w:t>:</w:t>
       </w:r>
       <w:r>
         <w:t>password</w:t>
       </w:r>
-      <w:proofErr w:type="spellEnd"/>
-      <w:proofErr w:type="gramEnd"/>
       <w:r>
         <w:t>"</w:t>
       </w:r>
@@ -2463,11 +1826,9 @@
       <w:r>
         <w:t>application/</w:t>
       </w:r>
-      <w:proofErr w:type="spellStart"/>
       <w:r>
         <w:t>json</w:t>
       </w:r>
-      <w:proofErr w:type="spellEnd"/>
       <w:r>
         <w:t>"</w:t>
       </w:r>
@@ -2477,11 +1838,9 @@
       <w:r>
         <w:t>application/</w:t>
       </w:r>
-      <w:proofErr w:type="spellStart"/>
       <w:r>
         <w:t>json</w:t>
       </w:r>
-      <w:proofErr w:type="spellEnd"/>
       <w:r>
         <w:t xml:space="preserve">" -X </w:t>
       </w:r>
@@ -2551,13 +1910,8 @@
       <w:r>
         <w:t>/</w:t>
       </w:r>
-      <w:proofErr w:type="spellStart"/>
-      <w:r>
-        <w:t>tpm</w:t>
-      </w:r>
-      <w:proofErr w:type="spellEnd"/>
-      <w:r>
-        <w:t>/quote'</w:t>
+      <w:r>
+        <w:t>tpm/quote'</w:t>
       </w:r>
     </w:p>
     <w:p/>
@@ -2590,35 +1944,15 @@
       <w:pPr>
         <w:pStyle w:val="TeletypeInput"/>
       </w:pPr>
-      <w:proofErr w:type="spellStart"/>
-      <w:proofErr w:type="gramStart"/>
-      <w:r>
-        <w:t>sed</w:t>
-      </w:r>
-      <w:proofErr w:type="spellEnd"/>
-      <w:proofErr w:type="gramEnd"/>
-      <w:r>
-        <w:t xml:space="preserve"> -i 's/com.intel.mtwilson.trustagent.simulator.v2.Tpm/</w:t>
+      <w:r>
+        <w:t>sed -i 's/com.intel.mtwilson.trustagent.simulator.v2.Tpm/</w:t>
       </w:r>
       <w:r>
         <w:t>com.intel.mtwilson.trustagent.ws.v2.Tpm</w:t>
       </w:r>
       <w:r>
-        <w:t>/' /opt/</w:t>
-      </w:r>
-      <w:proofErr w:type="spellStart"/>
-      <w:r>
-        <w:t>trustagent</w:t>
-      </w:r>
-      <w:proofErr w:type="spellEnd"/>
-      <w:r>
-        <w:t>/configuration/</w:t>
-      </w:r>
-      <w:proofErr w:type="spellStart"/>
-      <w:r>
-        <w:t>extensions.cache</w:t>
-      </w:r>
-      <w:proofErr w:type="spellEnd"/>
+        <w:t>/' /opt/trustagent/configuration/extensions.cache</w:t>
+      </w:r>
     </w:p>
     <w:p>
       <w:pPr>
@@ -2636,15 +1970,8 @@
       <w:pPr>
         <w:pStyle w:val="TeletypeInput"/>
       </w:pPr>
-      <w:proofErr w:type="spellStart"/>
-      <w:proofErr w:type="gramStart"/>
-      <w:r>
-        <w:t>tagent</w:t>
-      </w:r>
-      <w:proofErr w:type="spellEnd"/>
-      <w:proofErr w:type="gramEnd"/>
-      <w:r>
-        <w:t xml:space="preserve"> password simulator --remove</w:t>
+      <w:r>
+        <w:t>tagent password simulator --remove</w:t>
       </w:r>
     </w:p>
     <w:p>
@@ -2656,6 +1983,7 @@
         </w:numPr>
       </w:pPr>
       <w:r>
+        <w:lastRenderedPageBreak/>
         <w:t xml:space="preserve">Restore IPv4 protection feature in Trust Agent </w:t>
       </w:r>
     </w:p>
@@ -2663,37 +1991,14 @@
       <w:pPr>
         <w:pStyle w:val="TeletypeInput"/>
       </w:pPr>
-      <w:proofErr w:type="spellStart"/>
-      <w:proofErr w:type="gramStart"/>
-      <w:r>
-        <w:t>tagent</w:t>
-      </w:r>
-      <w:proofErr w:type="spellEnd"/>
-      <w:proofErr w:type="gramEnd"/>
-      <w:r>
-        <w:t xml:space="preserve"> </w:t>
-      </w:r>
-      <w:proofErr w:type="spellStart"/>
-      <w:r>
-        <w:t>config</w:t>
-      </w:r>
-      <w:proofErr w:type="spellEnd"/>
-      <w:r>
-        <w:t xml:space="preserve"> </w:t>
+      <w:r>
+        <w:t xml:space="preserve">tagent config </w:t>
       </w:r>
       <w:r>
         <w:t>tpm.quote.ipv4</w:t>
       </w:r>
       <w:r>
-        <w:t xml:space="preserve"> true &amp;&amp; </w:t>
-      </w:r>
-      <w:proofErr w:type="spellStart"/>
-      <w:r>
-        <w:t>tagent</w:t>
-      </w:r>
-      <w:proofErr w:type="spellEnd"/>
-      <w:r>
-        <w:t xml:space="preserve"> restart</w:t>
+        <w:t xml:space="preserve"> true &amp;&amp; tagent restart</w:t>
       </w:r>
     </w:p>
     <w:p>
@@ -2712,22 +2017,8 @@
       <w:pPr>
         <w:pStyle w:val="TeletypeInput"/>
       </w:pPr>
-      <w:proofErr w:type="gramStart"/>
-      <w:r>
-        <w:lastRenderedPageBreak/>
-        <w:t>mtwilson</w:t>
-      </w:r>
-      <w:proofErr w:type="gramEnd"/>
-      <w:r>
-        <w:t xml:space="preserve"> </w:t>
-      </w:r>
-      <w:proofErr w:type="spellStart"/>
-      <w:r>
-        <w:t>config</w:t>
-      </w:r>
-      <w:proofErr w:type="spellEnd"/>
-      <w:r>
-        <w:t xml:space="preserve"> </w:t>
+      <w:r>
+        <w:t xml:space="preserve">mtwilson config </w:t>
       </w:r>
       <w:r>
         <w:t>mtwilson.tpm.quote.ipv4</w:t>
@@ -2742,42 +2033,16 @@
       <w:pPr>
         <w:pStyle w:val="Heading2"/>
       </w:pPr>
-      <w:proofErr w:type="spellStart"/>
-      <w:r>
-        <w:t>VCenter</w:t>
-      </w:r>
-      <w:proofErr w:type="spellEnd"/>
-      <w:r>
-        <w:t xml:space="preserve"> Simulator</w:t>
-      </w:r>
-    </w:p>
-    <w:p>
-      <w:r>
-        <w:t xml:space="preserve">The </w:t>
-      </w:r>
-      <w:proofErr w:type="spellStart"/>
-      <w:r>
-        <w:t>vcenter</w:t>
-      </w:r>
-      <w:proofErr w:type="spellEnd"/>
-      <w:r>
-        <w:t xml:space="preserve"> performance can be profiled by sending a remote attestation request to a real </w:t>
-      </w:r>
-      <w:proofErr w:type="spellStart"/>
-      <w:r>
-        <w:t>ESXi</w:t>
-      </w:r>
-      <w:proofErr w:type="spellEnd"/>
-      <w:r>
-        <w:t xml:space="preserve"> host via </w:t>
-      </w:r>
-      <w:proofErr w:type="spellStart"/>
-      <w:r>
-        <w:t>VCenter</w:t>
-      </w:r>
-      <w:proofErr w:type="spellEnd"/>
-      <w:r>
-        <w:t>,</w:t>
+      <w:r>
+        <w:t>VCenter Simulator</w:t>
+      </w:r>
+    </w:p>
+    <w:p>
+      <w:r>
+        <w:t xml:space="preserve">The vcenter performance can be profiled by sending a remote attestation request to a real </w:t>
+      </w:r>
+      <w:r>
+        <w:t>ESXi host via VCenter,</w:t>
       </w:r>
       <w:r>
         <w:t xml:space="preserve"> recording the response. This can be repeated a number of times to get the minimum, maximum, and average response times. </w:t>
@@ -2788,36 +2053,12 @@
         <w:t>The trust agent simulator can be built by taking a single sample response from the real trust agent and creating a lightweight web server that accepts a request, waits a random amount of time in accordance with the profile, then returns the recorded sample response.  Because</w:t>
       </w:r>
       <w:r>
-        <w:t xml:space="preserve"> </w:t>
-      </w:r>
-      <w:proofErr w:type="spellStart"/>
-      <w:r>
-        <w:t>VCenter</w:t>
-      </w:r>
-      <w:proofErr w:type="spellEnd"/>
-      <w:r>
-        <w:t xml:space="preserve"> does not accept a nonce for the trust report, the only variable is the hostname. Therefore a single </w:t>
-      </w:r>
-      <w:proofErr w:type="spellStart"/>
-      <w:r>
-        <w:t>VCenter</w:t>
-      </w:r>
-      <w:proofErr w:type="spellEnd"/>
-      <w:r>
-        <w:t xml:space="preserve"> simulator can simulate many hosts by dynamically inserting the requested hostname into its recorded response.</w:t>
-      </w:r>
-    </w:p>
-    <w:p>
-      <w:r>
-        <w:t xml:space="preserve">All simulated </w:t>
-      </w:r>
-      <w:proofErr w:type="spellStart"/>
-      <w:r>
-        <w:t>ESXi</w:t>
-      </w:r>
-      <w:proofErr w:type="spellEnd"/>
-      <w:r>
-        <w:t xml:space="preserve"> hosts would have the same whitelist.</w:t>
+        <w:t xml:space="preserve"> VCenter does not accept a nonce for the trust report, the only variable is the hostname. Therefore a single VCenter simulator can simulate many hosts by dynamically inserting the requested hostname into its recorded response.</w:t>
+      </w:r>
+    </w:p>
+    <w:p>
+      <w:r>
+        <w:t>All simulated ESXi hosts would have the same whitelist.</w:t>
       </w:r>
     </w:p>
     <w:p/>
@@ -9718,7 +8959,7 @@
 </file>
 
 <file path=customXml/itemProps1.xml><?xml version="1.0" encoding="utf-8"?>
-<ds:datastoreItem xmlns:ds="http://schemas.openxmlformats.org/officeDocument/2006/customXml" ds:itemID="{17F89CD7-6C6C-440B-BF28-6F75196B4B77}">
+<ds:datastoreItem xmlns:ds="http://schemas.openxmlformats.org/officeDocument/2006/customXml" ds:itemID="{F1638517-C69B-4918-867F-49E9048534F7}">
   <ds:schemaRefs>
     <ds:schemaRef ds:uri="http://schemas.openxmlformats.org/officeDocument/2006/bibliography"/>
   </ds:schemaRefs>

</xml_diff>